<commit_message>
edited milestone 3 doc
</commit_message>
<xml_diff>
--- a/MS3.docx
+++ b/MS3.docx
@@ -1,6 +1,6 @@
 
 <file path=word/document.xml><?xml version="1.0" encoding="utf-8"?>
-<w:document xmlns:wpc="http://schemas.microsoft.com/office/word/2010/wordprocessingCanvas" xmlns:mc="http://schemas.openxmlformats.org/markup-compatibility/2006" xmlns:o="urn:schemas-microsoft-com:office:office" xmlns:r="http://schemas.openxmlformats.org/officeDocument/2006/relationships" xmlns:m="http://schemas.openxmlformats.org/officeDocument/2006/math" xmlns:v="urn:schemas-microsoft-com:vml" xmlns:wp14="http://schemas.microsoft.com/office/word/2010/wordprocessingDrawing" xmlns:wp="http://schemas.openxmlformats.org/drawingml/2006/wordprocessingDrawing" xmlns:w10="urn:schemas-microsoft-com:office:word" xmlns:w="http://schemas.openxmlformats.org/wordprocessingml/2006/main" xmlns:w14="http://schemas.microsoft.com/office/word/2010/wordml" xmlns:w15="http://schemas.microsoft.com/office/word/2012/wordml" xmlns:wpg="http://schemas.microsoft.com/office/word/2010/wordprocessingGroup" xmlns:wpi="http://schemas.microsoft.com/office/word/2010/wordprocessingInk" xmlns:wne="http://schemas.microsoft.com/office/word/2006/wordml" xmlns:wps="http://schemas.microsoft.com/office/word/2010/wordprocessingShape" mc:Ignorable="w14 w15 wp14">
+<w:document xmlns:wpc="http://schemas.microsoft.com/office/word/2010/wordprocessingCanvas" xmlns:mo="http://schemas.microsoft.com/office/mac/office/2008/main" xmlns:mc="http://schemas.openxmlformats.org/markup-compatibility/2006" xmlns:mv="urn:schemas-microsoft-com:mac:vml" xmlns:o="urn:schemas-microsoft-com:office:office" xmlns:r="http://schemas.openxmlformats.org/officeDocument/2006/relationships" xmlns:m="http://schemas.openxmlformats.org/officeDocument/2006/math" xmlns:v="urn:schemas-microsoft-com:vml" xmlns:wp14="http://schemas.microsoft.com/office/word/2010/wordprocessingDrawing" xmlns:wp="http://schemas.openxmlformats.org/drawingml/2006/wordprocessingDrawing" xmlns:w10="urn:schemas-microsoft-com:office:word" xmlns:w="http://schemas.openxmlformats.org/wordprocessingml/2006/main" xmlns:w14="http://schemas.microsoft.com/office/word/2010/wordml" xmlns:w15="http://schemas.microsoft.com/office/word/2012/wordml" xmlns:wpg="http://schemas.microsoft.com/office/word/2010/wordprocessingGroup" xmlns:wpi="http://schemas.microsoft.com/office/word/2010/wordprocessingInk" xmlns:wne="http://schemas.microsoft.com/office/word/2006/wordml" xmlns:wps="http://schemas.microsoft.com/office/word/2010/wordprocessingShape" mc:Ignorable="w14 w15 wp14">
   <w:body>
     <w:p>
       <w:pPr>
@@ -100,7 +100,31 @@
           <w:sz w:val="48"/>
           <w:szCs w:val="48"/>
         </w:rPr>
-        <w:t>Student name: Low Jian Sheng and Brehmer Chan</w:t>
+        <w:t xml:space="preserve">Student name: Low Jian Sheng and </w:t>
+      </w:r>
+      <w:proofErr w:type="spellStart"/>
+      <w:r>
+        <w:rPr>
+          <w:rFonts w:ascii="Verdana" w:eastAsia="Times New Roman" w:hAnsi="Verdana" w:cs="Times New Roman"/>
+          <w:b/>
+          <w:bCs/>
+          <w:color w:val="000000"/>
+          <w:sz w:val="48"/>
+          <w:szCs w:val="48"/>
+        </w:rPr>
+        <w:t>Brehmer</w:t>
+      </w:r>
+      <w:proofErr w:type="spellEnd"/>
+      <w:r>
+        <w:rPr>
+          <w:rFonts w:ascii="Verdana" w:eastAsia="Times New Roman" w:hAnsi="Verdana" w:cs="Times New Roman"/>
+          <w:b/>
+          <w:bCs/>
+          <w:color w:val="000000"/>
+          <w:sz w:val="48"/>
+          <w:szCs w:val="48"/>
+        </w:rPr>
+        <w:t xml:space="preserve"> Chan</w:t>
       </w:r>
     </w:p>
     <w:p>
@@ -122,6 +146,26 @@
         </w:rPr>
         <w:t> </w:t>
       </w:r>
+      <w:r>
+        <w:rPr>
+          <w:rFonts w:ascii="Verdana" w:eastAsia="Times New Roman" w:hAnsi="Verdana" w:cs="Times New Roman"/>
+          <w:color w:val="000000"/>
+          <w:sz w:val="17"/>
+          <w:szCs w:val="17"/>
+        </w:rPr>
+        <w:t xml:space="preserve">Video Link : </w:t>
+      </w:r>
+      <w:r>
+        <w:rPr>
+          <w:rFonts w:ascii="Verdana" w:eastAsia="Times New Roman" w:hAnsi="Verdana" w:cs="Times New Roman"/>
+          <w:color w:val="000000"/>
+          <w:sz w:val="17"/>
+          <w:szCs w:val="17"/>
+        </w:rPr>
+        <w:t>https://www.youtube.com/watch?v=TDSjSFMx9Gs</w:t>
+      </w:r>
+      <w:bookmarkStart w:id="0" w:name="_GoBack"/>
+      <w:bookmarkEnd w:id="0"/>
     </w:p>
     <w:p>
       <w:pPr>
@@ -360,27 +404,7 @@
           <w:sz w:val="24"/>
           <w:szCs w:val="24"/>
         </w:rPr>
-        <w:t xml:space="preserve">Audience of </w:t>
-      </w:r>
-      <w:proofErr w:type="gramStart"/>
-      <w:r>
-        <w:rPr>
-          <w:rFonts w:ascii="Times New Roman" w:eastAsia="Times New Roman" w:hAnsi="Times New Roman" w:cs="Times New Roman"/>
-          <w:color w:val="000000"/>
-          <w:sz w:val="24"/>
-          <w:szCs w:val="24"/>
-        </w:rPr>
-        <w:t>project :</w:t>
-      </w:r>
-      <w:proofErr w:type="gramEnd"/>
-      <w:r>
-        <w:rPr>
-          <w:rFonts w:ascii="Times New Roman" w:eastAsia="Times New Roman" w:hAnsi="Times New Roman" w:cs="Times New Roman"/>
-          <w:color w:val="000000"/>
-          <w:sz w:val="24"/>
-          <w:szCs w:val="24"/>
-        </w:rPr>
-        <w:t xml:space="preserve"> Patrons and stall owners of NUS canteens.</w:t>
+        <w:t>Audience of project : Patrons and stall owners of NUS canteens.</w:t>
       </w:r>
     </w:p>
     <w:p>
@@ -453,9 +477,8 @@
           <w:sz w:val="17"/>
           <w:szCs w:val="17"/>
         </w:rPr>
-        <w:t xml:space="preserve">It solves the issue of long queues and waiting time for food especially during peak hours. It also removes the </w:t>
+        <w:t xml:space="preserve">It solves the issue of long queues and waiting time for food especially during peak </w:t>
       </w:r>
-      <w:proofErr w:type="spellStart"/>
       <w:r>
         <w:rPr>
           <w:rFonts w:ascii="Verdana" w:eastAsia="Times New Roman" w:hAnsi="Verdana" w:cs="Times New Roman"/>
@@ -463,9 +486,8 @@
           <w:sz w:val="17"/>
           <w:szCs w:val="17"/>
         </w:rPr>
-        <w:t>hassale</w:t>
+        <w:t>hours. It also removes the hassl</w:t>
       </w:r>
-      <w:proofErr w:type="spellEnd"/>
       <w:r>
         <w:rPr>
           <w:rFonts w:ascii="Verdana" w:eastAsia="Times New Roman" w:hAnsi="Verdana" w:cs="Times New Roman"/>
@@ -473,7 +495,7 @@
           <w:sz w:val="17"/>
           <w:szCs w:val="17"/>
         </w:rPr>
-        <w:t xml:space="preserve"> of having to physically queue and order your meals on campus. It also allows students to consume their meals on time and be able to manage their timetable more effectively. </w:t>
+        <w:t>e of having to physically queue and order your meals on campus. It also allows students to consume their meals on time and be able to manage their timetable more effectively. </w:t>
       </w:r>
     </w:p>
     <w:p>
@@ -515,21 +537,8 @@
           <w:sz w:val="28"/>
           <w:szCs w:val="28"/>
         </w:rPr>
-        <w:t xml:space="preserve">1.3 Why is it </w:t>
+        <w:t>1.3 Why is it important</w:t>
       </w:r>
-      <w:proofErr w:type="gramStart"/>
-      <w:r>
-        <w:rPr>
-          <w:rFonts w:ascii="Verdana" w:eastAsia="Times New Roman" w:hAnsi="Verdana" w:cs="Times New Roman"/>
-          <w:b/>
-          <w:bCs/>
-          <w:color w:val="000000"/>
-          <w:sz w:val="28"/>
-          <w:szCs w:val="28"/>
-        </w:rPr>
-        <w:t>important</w:t>
-      </w:r>
-      <w:proofErr w:type="gramEnd"/>
     </w:p>
     <w:p>
       <w:pPr>
@@ -662,9 +671,8 @@
           <w:sz w:val="24"/>
           <w:szCs w:val="24"/>
         </w:rPr>
-        <w:t xml:space="preserve">Our application allows integration with student's IVLE account so store owners </w:t>
+        <w:t>Our application allows integration with student's IVLE account so store owners wil</w:t>
       </w:r>
-      <w:proofErr w:type="spellStart"/>
       <w:r>
         <w:rPr>
           <w:rFonts w:ascii="Verdana" w:eastAsia="Times New Roman" w:hAnsi="Verdana" w:cs="Times New Roman"/>
@@ -672,9 +680,8 @@
           <w:sz w:val="24"/>
           <w:szCs w:val="24"/>
         </w:rPr>
-        <w:t>wil</w:t>
+        <w:t>l</w:t>
       </w:r>
-      <w:proofErr w:type="spellEnd"/>
       <w:r>
         <w:rPr>
           <w:rFonts w:ascii="Verdana" w:eastAsia="Times New Roman" w:hAnsi="Verdana" w:cs="Times New Roman"/>
@@ -682,9 +689,8 @@
           <w:sz w:val="24"/>
           <w:szCs w:val="24"/>
         </w:rPr>
-        <w:t xml:space="preserve"> be able to keep track of users who ordered their food.  This will save the </w:t>
+        <w:t xml:space="preserve"> be able to keep track of users who ordered thei</w:t>
       </w:r>
-      <w:proofErr w:type="spellStart"/>
       <w:r>
         <w:rPr>
           <w:rFonts w:ascii="Verdana" w:eastAsia="Times New Roman" w:hAnsi="Verdana" w:cs="Times New Roman"/>
@@ -692,9 +698,8 @@
           <w:sz w:val="24"/>
           <w:szCs w:val="24"/>
         </w:rPr>
-        <w:t>hassale</w:t>
+        <w:t>r food.  This will save the hassle</w:t>
       </w:r>
-      <w:proofErr w:type="spellEnd"/>
       <w:r>
         <w:rPr>
           <w:rFonts w:ascii="Verdana" w:eastAsia="Times New Roman" w:hAnsi="Verdana" w:cs="Times New Roman"/>
@@ -702,9 +707,8 @@
           <w:sz w:val="24"/>
           <w:szCs w:val="24"/>
         </w:rPr>
-        <w:t xml:space="preserve"> of creating yet another new account to use this application and having to remember another password. As a </w:t>
+        <w:t xml:space="preserve"> of creating yet another new account to use this application and having to remember another password. As a stal</w:t>
       </w:r>
-      <w:proofErr w:type="spellStart"/>
       <w:r>
         <w:rPr>
           <w:rFonts w:ascii="Verdana" w:eastAsia="Times New Roman" w:hAnsi="Verdana" w:cs="Times New Roman"/>
@@ -712,9 +716,8 @@
           <w:sz w:val="24"/>
           <w:szCs w:val="24"/>
         </w:rPr>
-        <w:t>stal</w:t>
+        <w:t>l</w:t>
       </w:r>
-      <w:proofErr w:type="spellEnd"/>
       <w:r>
         <w:rPr>
           <w:rFonts w:ascii="Verdana" w:eastAsia="Times New Roman" w:hAnsi="Verdana" w:cs="Times New Roman"/>
@@ -890,27 +893,7 @@
           <w:sz w:val="17"/>
           <w:szCs w:val="17"/>
         </w:rPr>
-        <w:t xml:space="preserve">Our application is scalable in terms of devices of differing screen sizes, showing the appropriate aspect ratio on all devices (phones, tablets, </w:t>
-      </w:r>
-      <w:proofErr w:type="gramStart"/>
-      <w:r>
-        <w:rPr>
-          <w:rFonts w:ascii="Verdana" w:eastAsia="Times New Roman" w:hAnsi="Verdana" w:cs="Times New Roman"/>
-          <w:color w:val="000000"/>
-          <w:sz w:val="17"/>
-          <w:szCs w:val="17"/>
-        </w:rPr>
-        <w:t>laptops</w:t>
-      </w:r>
-      <w:proofErr w:type="gramEnd"/>
-      <w:r>
-        <w:rPr>
-          <w:rFonts w:ascii="Verdana" w:eastAsia="Times New Roman" w:hAnsi="Verdana" w:cs="Times New Roman"/>
-          <w:color w:val="000000"/>
-          <w:sz w:val="17"/>
-          <w:szCs w:val="17"/>
-        </w:rPr>
-        <w:t>, desktop).</w:t>
+        <w:t>Our application is scalable in terms of devices of differing screen sizes, showing the appropriate aspect ratio on all devices (phones, tablets, laptops, desktop).</w:t>
       </w:r>
     </w:p>
     <w:p>
@@ -1115,9 +1098,9 @@
       </w:tblPr>
       <w:tblGrid>
         <w:gridCol w:w="873"/>
-        <w:gridCol w:w="1201"/>
-        <w:gridCol w:w="1145"/>
-        <w:gridCol w:w="5927"/>
+        <w:gridCol w:w="1192"/>
+        <w:gridCol w:w="1137"/>
+        <w:gridCol w:w="5808"/>
       </w:tblGrid>
       <w:tr>
         <w:trPr>
@@ -1212,14 +1195,25 @@
                 <w:szCs w:val="17"/>
               </w:rPr>
             </w:pPr>
-            <w:r>
-              <w:rPr>
-                <w:rFonts w:ascii="Verdana" w:eastAsia="Times New Roman" w:hAnsi="Verdana" w:cs="Times New Roman"/>
-                <w:color w:val="000000"/>
-                <w:sz w:val="17"/>
-                <w:szCs w:val="17"/>
-              </w:rPr>
-              <w:t>Brehmer (Student B)</w:t>
+            <w:proofErr w:type="spellStart"/>
+            <w:r>
+              <w:rPr>
+                <w:rFonts w:ascii="Verdana" w:eastAsia="Times New Roman" w:hAnsi="Verdana" w:cs="Times New Roman"/>
+                <w:color w:val="000000"/>
+                <w:sz w:val="17"/>
+                <w:szCs w:val="17"/>
+              </w:rPr>
+              <w:t>Brehmer</w:t>
+            </w:r>
+            <w:proofErr w:type="spellEnd"/>
+            <w:r>
+              <w:rPr>
+                <w:rFonts w:ascii="Verdana" w:eastAsia="Times New Roman" w:hAnsi="Verdana" w:cs="Times New Roman"/>
+                <w:color w:val="000000"/>
+                <w:sz w:val="17"/>
+                <w:szCs w:val="17"/>
+              </w:rPr>
+              <w:t xml:space="preserve"> (Student B)</w:t>
             </w:r>
           </w:p>
         </w:tc>
@@ -2114,7 +2108,27 @@
                 <w:sz w:val="17"/>
                 <w:szCs w:val="17"/>
               </w:rPr>
-              <w:t>Learn about basic AngularJS directives and expressions.</w:t>
+              <w:t xml:space="preserve">Learn about basic </w:t>
+            </w:r>
+            <w:proofErr w:type="spellStart"/>
+            <w:r>
+              <w:rPr>
+                <w:rFonts w:ascii="Verdana" w:eastAsia="Times New Roman" w:hAnsi="Verdana" w:cs="Times New Roman"/>
+                <w:color w:val="000000"/>
+                <w:sz w:val="17"/>
+                <w:szCs w:val="17"/>
+              </w:rPr>
+              <w:t>AngularJS</w:t>
+            </w:r>
+            <w:proofErr w:type="spellEnd"/>
+            <w:r>
+              <w:rPr>
+                <w:rFonts w:ascii="Verdana" w:eastAsia="Times New Roman" w:hAnsi="Verdana" w:cs="Times New Roman"/>
+                <w:color w:val="000000"/>
+                <w:sz w:val="17"/>
+                <w:szCs w:val="17"/>
+              </w:rPr>
+              <w:t xml:space="preserve"> directives and expressions.</w:t>
             </w:r>
           </w:p>
         </w:tc>
@@ -2251,7 +2265,27 @@
                 <w:sz w:val="17"/>
                 <w:szCs w:val="17"/>
               </w:rPr>
-              <w:t>Continue learning about basic AngularJS routings, directives</w:t>
+              <w:t xml:space="preserve">Continue learning about basic </w:t>
+            </w:r>
+            <w:proofErr w:type="spellStart"/>
+            <w:r>
+              <w:rPr>
+                <w:rFonts w:ascii="Verdana" w:eastAsia="Times New Roman" w:hAnsi="Verdana" w:cs="Times New Roman"/>
+                <w:color w:val="000000"/>
+                <w:sz w:val="17"/>
+                <w:szCs w:val="17"/>
+              </w:rPr>
+              <w:t>AngularJS</w:t>
+            </w:r>
+            <w:proofErr w:type="spellEnd"/>
+            <w:r>
+              <w:rPr>
+                <w:rFonts w:ascii="Verdana" w:eastAsia="Times New Roman" w:hAnsi="Verdana" w:cs="Times New Roman"/>
+                <w:color w:val="000000"/>
+                <w:sz w:val="17"/>
+                <w:szCs w:val="17"/>
+              </w:rPr>
+              <w:t xml:space="preserve"> routings, directives</w:t>
             </w:r>
           </w:p>
         </w:tc>
@@ -2956,7 +2990,27 @@
                 <w:sz w:val="17"/>
                 <w:szCs w:val="17"/>
               </w:rPr>
-              <w:t>Learnt Auth0 and re-read AngularJS. Imported angular and auth0 packages into the project.</w:t>
+              <w:t xml:space="preserve">Learnt Auth0 and re-read </w:t>
+            </w:r>
+            <w:proofErr w:type="spellStart"/>
+            <w:r>
+              <w:rPr>
+                <w:rFonts w:ascii="Verdana" w:eastAsia="Times New Roman" w:hAnsi="Verdana" w:cs="Times New Roman"/>
+                <w:color w:val="000000"/>
+                <w:sz w:val="17"/>
+                <w:szCs w:val="17"/>
+              </w:rPr>
+              <w:t>AngularJS</w:t>
+            </w:r>
+            <w:proofErr w:type="spellEnd"/>
+            <w:r>
+              <w:rPr>
+                <w:rFonts w:ascii="Verdana" w:eastAsia="Times New Roman" w:hAnsi="Verdana" w:cs="Times New Roman"/>
+                <w:color w:val="000000"/>
+                <w:sz w:val="17"/>
+                <w:szCs w:val="17"/>
+              </w:rPr>
+              <w:t>. Imported angular and auth0 packages into the project.</w:t>
             </w:r>
           </w:p>
         </w:tc>
@@ -3747,6 +3801,7 @@
       </w:tr>
       <w:tr>
         <w:trPr>
+          <w:trHeight w:val="318"/>
           <w:tblCellSpacing w:w="15" w:type="dxa"/>
         </w:trPr>
         <w:tc>
@@ -3874,6 +3929,140 @@
                 <w:szCs w:val="17"/>
               </w:rPr>
               <w:t>Added basic cart functionalities</w:t>
+            </w:r>
+          </w:p>
+        </w:tc>
+      </w:tr>
+      <w:tr>
+        <w:trPr>
+          <w:trHeight w:val="290"/>
+          <w:tblCellSpacing w:w="15" w:type="dxa"/>
+        </w:trPr>
+        <w:tc>
+          <w:tcPr>
+            <w:tcW w:w="0" w:type="auto"/>
+            <w:tcBorders>
+              <w:top w:val="dashed" w:sz="6" w:space="0" w:color="BBBBBB"/>
+              <w:left w:val="dashed" w:sz="6" w:space="0" w:color="BBBBBB"/>
+              <w:bottom w:val="dashed" w:sz="6" w:space="0" w:color="BBBBBB"/>
+              <w:right w:val="dashed" w:sz="6" w:space="0" w:color="BBBBBB"/>
+            </w:tcBorders>
+            <w:vAlign w:val="center"/>
+          </w:tcPr>
+          <w:p>
+            <w:pPr>
+              <w:spacing w:before="100" w:beforeAutospacing="1" w:after="100" w:afterAutospacing="1"/>
+              <w:rPr>
+                <w:rFonts w:ascii="Verdana" w:eastAsia="Times New Roman" w:hAnsi="Verdana" w:cs="Times New Roman"/>
+                <w:color w:val="000000"/>
+                <w:sz w:val="17"/>
+                <w:szCs w:val="17"/>
+              </w:rPr>
+            </w:pPr>
+            <w:r>
+              <w:rPr>
+                <w:rFonts w:ascii="Verdana" w:eastAsia="Times New Roman" w:hAnsi="Verdana" w:cs="Times New Roman"/>
+                <w:color w:val="000000"/>
+                <w:sz w:val="17"/>
+                <w:szCs w:val="17"/>
+              </w:rPr>
+              <w:t>100716</w:t>
+            </w:r>
+          </w:p>
+        </w:tc>
+        <w:tc>
+          <w:tcPr>
+            <w:tcW w:w="0" w:type="auto"/>
+            <w:tcBorders>
+              <w:top w:val="dashed" w:sz="6" w:space="0" w:color="BBBBBB"/>
+              <w:left w:val="dashed" w:sz="6" w:space="0" w:color="BBBBBB"/>
+              <w:bottom w:val="dashed" w:sz="6" w:space="0" w:color="BBBBBB"/>
+              <w:right w:val="dashed" w:sz="6" w:space="0" w:color="BBBBBB"/>
+            </w:tcBorders>
+            <w:vAlign w:val="center"/>
+          </w:tcPr>
+          <w:p>
+            <w:pPr>
+              <w:spacing w:before="100" w:beforeAutospacing="1" w:after="100" w:afterAutospacing="1"/>
+              <w:rPr>
+                <w:rFonts w:ascii="Verdana" w:eastAsia="Times New Roman" w:hAnsi="Verdana" w:cs="Times New Roman"/>
+                <w:color w:val="000000"/>
+                <w:sz w:val="17"/>
+                <w:szCs w:val="17"/>
+              </w:rPr>
+            </w:pPr>
+            <w:r>
+              <w:rPr>
+                <w:rFonts w:ascii="Verdana" w:eastAsia="Times New Roman" w:hAnsi="Verdana" w:cs="Times New Roman"/>
+                <w:color w:val="000000"/>
+                <w:sz w:val="17"/>
+                <w:szCs w:val="17"/>
+              </w:rPr>
+              <w:t>0</w:t>
+            </w:r>
+          </w:p>
+        </w:tc>
+        <w:tc>
+          <w:tcPr>
+            <w:tcW w:w="0" w:type="auto"/>
+            <w:tcBorders>
+              <w:top w:val="dashed" w:sz="6" w:space="0" w:color="BBBBBB"/>
+              <w:left w:val="dashed" w:sz="6" w:space="0" w:color="BBBBBB"/>
+              <w:bottom w:val="dashed" w:sz="6" w:space="0" w:color="BBBBBB"/>
+              <w:right w:val="dashed" w:sz="6" w:space="0" w:color="BBBBBB"/>
+            </w:tcBorders>
+            <w:vAlign w:val="center"/>
+          </w:tcPr>
+          <w:p>
+            <w:pPr>
+              <w:spacing w:before="100" w:beforeAutospacing="1" w:after="100" w:afterAutospacing="1"/>
+              <w:rPr>
+                <w:rFonts w:ascii="Verdana" w:eastAsia="Times New Roman" w:hAnsi="Verdana" w:cs="Times New Roman"/>
+                <w:color w:val="000000"/>
+                <w:sz w:val="17"/>
+                <w:szCs w:val="17"/>
+              </w:rPr>
+            </w:pPr>
+            <w:r>
+              <w:rPr>
+                <w:rFonts w:ascii="Verdana" w:eastAsia="Times New Roman" w:hAnsi="Verdana" w:cs="Times New Roman"/>
+                <w:color w:val="000000"/>
+                <w:sz w:val="17"/>
+                <w:szCs w:val="17"/>
+              </w:rPr>
+              <w:t>8</w:t>
+            </w:r>
+          </w:p>
+        </w:tc>
+        <w:tc>
+          <w:tcPr>
+            <w:tcW w:w="0" w:type="auto"/>
+            <w:tcBorders>
+              <w:top w:val="dashed" w:sz="6" w:space="0" w:color="BBBBBB"/>
+              <w:left w:val="dashed" w:sz="6" w:space="0" w:color="BBBBBB"/>
+              <w:bottom w:val="dashed" w:sz="6" w:space="0" w:color="BBBBBB"/>
+              <w:right w:val="dashed" w:sz="6" w:space="0" w:color="BBBBBB"/>
+            </w:tcBorders>
+            <w:vAlign w:val="center"/>
+          </w:tcPr>
+          <w:p>
+            <w:pPr>
+              <w:spacing w:before="100" w:beforeAutospacing="1" w:after="100" w:afterAutospacing="1"/>
+              <w:rPr>
+                <w:rFonts w:ascii="Verdana" w:eastAsia="Times New Roman" w:hAnsi="Verdana" w:cs="Times New Roman"/>
+                <w:color w:val="000000"/>
+                <w:sz w:val="17"/>
+                <w:szCs w:val="17"/>
+              </w:rPr>
+            </w:pPr>
+            <w:r>
+              <w:rPr>
+                <w:rFonts w:ascii="Verdana" w:eastAsia="Times New Roman" w:hAnsi="Verdana" w:cs="Times New Roman"/>
+                <w:color w:val="000000"/>
+                <w:sz w:val="17"/>
+                <w:szCs w:val="17"/>
+              </w:rPr>
+              <w:t>Improved cart functionalities and cart page</w:t>
             </w:r>
           </w:p>
         </w:tc>
@@ -3910,7 +4099,7 @@
                 <w:sz w:val="17"/>
                 <w:szCs w:val="17"/>
               </w:rPr>
-              <w:t>100716</w:t>
+              <w:t>130716</w:t>
             </w:r>
           </w:p>
         </w:tc>
@@ -4006,7 +4195,7 @@
                 <w:sz w:val="17"/>
                 <w:szCs w:val="17"/>
               </w:rPr>
-              <w:t>Improved cart functionalities and cart page</w:t>
+              <w:t>Finalised cart table and linked cart to other pages</w:t>
             </w:r>
           </w:p>
         </w:tc>
@@ -4043,7 +4232,7 @@
                 <w:sz w:val="17"/>
                 <w:szCs w:val="17"/>
               </w:rPr>
-              <w:t>130716</w:t>
+              <w:t>150716</w:t>
             </w:r>
           </w:p>
         </w:tc>
@@ -4107,39 +4296,79 @@
                 <w:sz w:val="17"/>
                 <w:szCs w:val="17"/>
               </w:rPr>
-              <w:t>8</w:t>
-            </w:r>
-          </w:p>
-        </w:tc>
-        <w:tc>
-          <w:tcPr>
-            <w:tcW w:w="0" w:type="auto"/>
-            <w:tcBorders>
-              <w:top w:val="dashed" w:sz="6" w:space="0" w:color="BBBBBB"/>
-              <w:left w:val="dashed" w:sz="6" w:space="0" w:color="BBBBBB"/>
-              <w:bottom w:val="dashed" w:sz="6" w:space="0" w:color="BBBBBB"/>
-              <w:right w:val="dashed" w:sz="6" w:space="0" w:color="BBBBBB"/>
-            </w:tcBorders>
-            <w:vAlign w:val="center"/>
-          </w:tcPr>
-          <w:p>
-            <w:pPr>
-              <w:spacing w:before="100" w:beforeAutospacing="1" w:after="100" w:afterAutospacing="1"/>
-              <w:rPr>
-                <w:rFonts w:ascii="Verdana" w:eastAsia="Times New Roman" w:hAnsi="Verdana" w:cs="Times New Roman"/>
-                <w:color w:val="000000"/>
-                <w:sz w:val="17"/>
-                <w:szCs w:val="17"/>
-              </w:rPr>
-            </w:pPr>
-            <w:r>
-              <w:rPr>
-                <w:rFonts w:ascii="Verdana" w:eastAsia="Times New Roman" w:hAnsi="Verdana" w:cs="Times New Roman"/>
-                <w:color w:val="000000"/>
-                <w:sz w:val="17"/>
-                <w:szCs w:val="17"/>
-              </w:rPr>
-              <w:t>Finalised cart table and linked cart to other pages</w:t>
+              <w:t>3</w:t>
+            </w:r>
+          </w:p>
+        </w:tc>
+        <w:tc>
+          <w:tcPr>
+            <w:tcW w:w="0" w:type="auto"/>
+            <w:tcBorders>
+              <w:top w:val="dashed" w:sz="6" w:space="0" w:color="BBBBBB"/>
+              <w:left w:val="dashed" w:sz="6" w:space="0" w:color="BBBBBB"/>
+              <w:bottom w:val="dashed" w:sz="6" w:space="0" w:color="BBBBBB"/>
+              <w:right w:val="dashed" w:sz="6" w:space="0" w:color="BBBBBB"/>
+            </w:tcBorders>
+            <w:vAlign w:val="center"/>
+          </w:tcPr>
+          <w:p>
+            <w:pPr>
+              <w:spacing w:before="100" w:beforeAutospacing="1" w:after="100" w:afterAutospacing="1"/>
+              <w:rPr>
+                <w:rFonts w:ascii="Verdana" w:eastAsia="Times New Roman" w:hAnsi="Verdana" w:cs="Times New Roman"/>
+                <w:color w:val="000000"/>
+                <w:sz w:val="17"/>
+                <w:szCs w:val="17"/>
+              </w:rPr>
+            </w:pPr>
+            <w:r>
+              <w:rPr>
+                <w:rFonts w:ascii="Verdana" w:eastAsia="Times New Roman" w:hAnsi="Verdana" w:cs="Times New Roman"/>
+                <w:color w:val="000000"/>
+                <w:sz w:val="17"/>
+                <w:szCs w:val="17"/>
+              </w:rPr>
+              <w:t xml:space="preserve">Added </w:t>
+            </w:r>
+            <w:proofErr w:type="spellStart"/>
+            <w:r>
+              <w:rPr>
+                <w:rFonts w:ascii="Verdana" w:eastAsia="Times New Roman" w:hAnsi="Verdana" w:cs="Times New Roman"/>
+                <w:color w:val="000000"/>
+                <w:sz w:val="17"/>
+                <w:szCs w:val="17"/>
+              </w:rPr>
+              <w:t>carousell</w:t>
+            </w:r>
+            <w:proofErr w:type="spellEnd"/>
+            <w:r>
+              <w:rPr>
+                <w:rFonts w:ascii="Verdana" w:eastAsia="Times New Roman" w:hAnsi="Verdana" w:cs="Times New Roman"/>
+                <w:color w:val="000000"/>
+                <w:sz w:val="17"/>
+                <w:szCs w:val="17"/>
+              </w:rPr>
+              <w:t xml:space="preserve"> layout to the </w:t>
+            </w:r>
+            <w:proofErr w:type="spellStart"/>
+            <w:r>
+              <w:rPr>
+                <w:rFonts w:ascii="Verdana" w:eastAsia="Times New Roman" w:hAnsi="Verdana" w:cs="Times New Roman"/>
+                <w:color w:val="000000"/>
+                <w:sz w:val="17"/>
+                <w:szCs w:val="17"/>
+              </w:rPr>
+              <w:t>mainpage</w:t>
+            </w:r>
+            <w:proofErr w:type="spellEnd"/>
+            <w:r>
+              <w:rPr>
+                <w:rFonts w:ascii="Verdana" w:eastAsia="Times New Roman" w:hAnsi="Verdana" w:cs="Times New Roman"/>
+                <w:color w:val="000000"/>
+                <w:sz w:val="17"/>
+                <w:szCs w:val="17"/>
+              </w:rPr>
+              <w:t xml:space="preserve"> of website</w:t>
             </w:r>
           </w:p>
         </w:tc>
@@ -4208,6 +4437,38 @@
                 <w:sz w:val="17"/>
                 <w:szCs w:val="17"/>
               </w:rPr>
+              <w:t>6</w:t>
+            </w:r>
+          </w:p>
+        </w:tc>
+        <w:tc>
+          <w:tcPr>
+            <w:tcW w:w="0" w:type="auto"/>
+            <w:tcBorders>
+              <w:top w:val="dashed" w:sz="6" w:space="0" w:color="BBBBBB"/>
+              <w:left w:val="dashed" w:sz="6" w:space="0" w:color="BBBBBB"/>
+              <w:bottom w:val="dashed" w:sz="6" w:space="0" w:color="BBBBBB"/>
+              <w:right w:val="dashed" w:sz="6" w:space="0" w:color="BBBBBB"/>
+            </w:tcBorders>
+            <w:vAlign w:val="center"/>
+          </w:tcPr>
+          <w:p>
+            <w:pPr>
+              <w:spacing w:before="100" w:beforeAutospacing="1" w:after="100" w:afterAutospacing="1"/>
+              <w:rPr>
+                <w:rFonts w:ascii="Verdana" w:eastAsia="Times New Roman" w:hAnsi="Verdana" w:cs="Times New Roman"/>
+                <w:color w:val="000000"/>
+                <w:sz w:val="17"/>
+                <w:szCs w:val="17"/>
+              </w:rPr>
+            </w:pPr>
+            <w:r>
+              <w:rPr>
+                <w:rFonts w:ascii="Verdana" w:eastAsia="Times New Roman" w:hAnsi="Verdana" w:cs="Times New Roman"/>
+                <w:color w:val="000000"/>
+                <w:sz w:val="17"/>
+                <w:szCs w:val="17"/>
+              </w:rPr>
               <w:t>0</w:t>
             </w:r>
           </w:p>
@@ -4240,79 +4501,7 @@
                 <w:sz w:val="17"/>
                 <w:szCs w:val="17"/>
               </w:rPr>
-              <w:t>3</w:t>
-            </w:r>
-          </w:p>
-        </w:tc>
-        <w:tc>
-          <w:tcPr>
-            <w:tcW w:w="0" w:type="auto"/>
-            <w:tcBorders>
-              <w:top w:val="dashed" w:sz="6" w:space="0" w:color="BBBBBB"/>
-              <w:left w:val="dashed" w:sz="6" w:space="0" w:color="BBBBBB"/>
-              <w:bottom w:val="dashed" w:sz="6" w:space="0" w:color="BBBBBB"/>
-              <w:right w:val="dashed" w:sz="6" w:space="0" w:color="BBBBBB"/>
-            </w:tcBorders>
-            <w:vAlign w:val="center"/>
-          </w:tcPr>
-          <w:p>
-            <w:pPr>
-              <w:spacing w:before="100" w:beforeAutospacing="1" w:after="100" w:afterAutospacing="1"/>
-              <w:rPr>
-                <w:rFonts w:ascii="Verdana" w:eastAsia="Times New Roman" w:hAnsi="Verdana" w:cs="Times New Roman"/>
-                <w:color w:val="000000"/>
-                <w:sz w:val="17"/>
-                <w:szCs w:val="17"/>
-              </w:rPr>
-            </w:pPr>
-            <w:r>
-              <w:rPr>
-                <w:rFonts w:ascii="Verdana" w:eastAsia="Times New Roman" w:hAnsi="Verdana" w:cs="Times New Roman"/>
-                <w:color w:val="000000"/>
-                <w:sz w:val="17"/>
-                <w:szCs w:val="17"/>
-              </w:rPr>
-              <w:t xml:space="preserve">Added </w:t>
-            </w:r>
-            <w:proofErr w:type="spellStart"/>
-            <w:r>
-              <w:rPr>
-                <w:rFonts w:ascii="Verdana" w:eastAsia="Times New Roman" w:hAnsi="Verdana" w:cs="Times New Roman"/>
-                <w:color w:val="000000"/>
-                <w:sz w:val="17"/>
-                <w:szCs w:val="17"/>
-              </w:rPr>
-              <w:t>carousell</w:t>
-            </w:r>
-            <w:proofErr w:type="spellEnd"/>
-            <w:r>
-              <w:rPr>
-                <w:rFonts w:ascii="Verdana" w:eastAsia="Times New Roman" w:hAnsi="Verdana" w:cs="Times New Roman"/>
-                <w:color w:val="000000"/>
-                <w:sz w:val="17"/>
-                <w:szCs w:val="17"/>
-              </w:rPr>
-              <w:t xml:space="preserve"> layout to the </w:t>
-            </w:r>
-            <w:proofErr w:type="spellStart"/>
-            <w:r>
-              <w:rPr>
-                <w:rFonts w:ascii="Verdana" w:eastAsia="Times New Roman" w:hAnsi="Verdana" w:cs="Times New Roman"/>
-                <w:color w:val="000000"/>
-                <w:sz w:val="17"/>
-                <w:szCs w:val="17"/>
-              </w:rPr>
-              <w:t>mainpage</w:t>
-            </w:r>
-            <w:proofErr w:type="spellEnd"/>
-            <w:r>
-              <w:rPr>
-                <w:rFonts w:ascii="Verdana" w:eastAsia="Times New Roman" w:hAnsi="Verdana" w:cs="Times New Roman"/>
-                <w:color w:val="000000"/>
-                <w:sz w:val="17"/>
-                <w:szCs w:val="17"/>
-              </w:rPr>
-              <w:t xml:space="preserve"> of website</w:t>
+              <w:t xml:space="preserve">Rerouted the views of the angular front end. </w:t>
             </w:r>
           </w:p>
         </w:tc>
@@ -4349,6 +4538,140 @@
                 <w:sz w:val="17"/>
                 <w:szCs w:val="17"/>
               </w:rPr>
+              <w:t>160716</w:t>
+            </w:r>
+          </w:p>
+        </w:tc>
+        <w:tc>
+          <w:tcPr>
+            <w:tcW w:w="0" w:type="auto"/>
+            <w:tcBorders>
+              <w:top w:val="dashed" w:sz="6" w:space="0" w:color="BBBBBB"/>
+              <w:left w:val="dashed" w:sz="6" w:space="0" w:color="BBBBBB"/>
+              <w:bottom w:val="dashed" w:sz="6" w:space="0" w:color="BBBBBB"/>
+              <w:right w:val="dashed" w:sz="6" w:space="0" w:color="BBBBBB"/>
+            </w:tcBorders>
+            <w:vAlign w:val="center"/>
+          </w:tcPr>
+          <w:p>
+            <w:pPr>
+              <w:spacing w:before="100" w:beforeAutospacing="1" w:after="100" w:afterAutospacing="1"/>
+              <w:rPr>
+                <w:rFonts w:ascii="Verdana" w:eastAsia="Times New Roman" w:hAnsi="Verdana" w:cs="Times New Roman"/>
+                <w:color w:val="000000"/>
+                <w:sz w:val="17"/>
+                <w:szCs w:val="17"/>
+              </w:rPr>
+            </w:pPr>
+            <w:r>
+              <w:rPr>
+                <w:rFonts w:ascii="Verdana" w:eastAsia="Times New Roman" w:hAnsi="Verdana" w:cs="Times New Roman"/>
+                <w:color w:val="000000"/>
+                <w:sz w:val="17"/>
+                <w:szCs w:val="17"/>
+              </w:rPr>
+              <w:t>6</w:t>
+            </w:r>
+          </w:p>
+        </w:tc>
+        <w:tc>
+          <w:tcPr>
+            <w:tcW w:w="0" w:type="auto"/>
+            <w:tcBorders>
+              <w:top w:val="dashed" w:sz="6" w:space="0" w:color="BBBBBB"/>
+              <w:left w:val="dashed" w:sz="6" w:space="0" w:color="BBBBBB"/>
+              <w:bottom w:val="dashed" w:sz="6" w:space="0" w:color="BBBBBB"/>
+              <w:right w:val="dashed" w:sz="6" w:space="0" w:color="BBBBBB"/>
+            </w:tcBorders>
+            <w:vAlign w:val="center"/>
+          </w:tcPr>
+          <w:p>
+            <w:pPr>
+              <w:spacing w:before="100" w:beforeAutospacing="1" w:after="100" w:afterAutospacing="1"/>
+              <w:rPr>
+                <w:rFonts w:ascii="Verdana" w:eastAsia="Times New Roman" w:hAnsi="Verdana" w:cs="Times New Roman"/>
+                <w:color w:val="000000"/>
+                <w:sz w:val="17"/>
+                <w:szCs w:val="17"/>
+              </w:rPr>
+            </w:pPr>
+            <w:r>
+              <w:rPr>
+                <w:rFonts w:ascii="Verdana" w:eastAsia="Times New Roman" w:hAnsi="Verdana" w:cs="Times New Roman"/>
+                <w:color w:val="000000"/>
+                <w:sz w:val="17"/>
+                <w:szCs w:val="17"/>
+              </w:rPr>
+              <w:t>0</w:t>
+            </w:r>
+          </w:p>
+        </w:tc>
+        <w:tc>
+          <w:tcPr>
+            <w:tcW w:w="0" w:type="auto"/>
+            <w:tcBorders>
+              <w:top w:val="dashed" w:sz="6" w:space="0" w:color="BBBBBB"/>
+              <w:left w:val="dashed" w:sz="6" w:space="0" w:color="BBBBBB"/>
+              <w:bottom w:val="dashed" w:sz="6" w:space="0" w:color="BBBBBB"/>
+              <w:right w:val="dashed" w:sz="6" w:space="0" w:color="BBBBBB"/>
+            </w:tcBorders>
+            <w:vAlign w:val="center"/>
+          </w:tcPr>
+          <w:p>
+            <w:pPr>
+              <w:spacing w:before="100" w:beforeAutospacing="1" w:after="100" w:afterAutospacing="1"/>
+              <w:rPr>
+                <w:rFonts w:ascii="Verdana" w:eastAsia="Times New Roman" w:hAnsi="Verdana" w:cs="Times New Roman"/>
+                <w:color w:val="000000"/>
+                <w:sz w:val="17"/>
+                <w:szCs w:val="17"/>
+              </w:rPr>
+            </w:pPr>
+            <w:r>
+              <w:rPr>
+                <w:rFonts w:ascii="Verdana" w:eastAsia="Times New Roman" w:hAnsi="Verdana" w:cs="Times New Roman"/>
+                <w:color w:val="000000"/>
+                <w:sz w:val="17"/>
+                <w:szCs w:val="17"/>
+              </w:rPr>
+              <w:t>Added in access controls for the routing.</w:t>
+            </w:r>
+          </w:p>
+        </w:tc>
+      </w:tr>
+      <w:tr>
+        <w:trPr>
+          <w:trHeight w:val="332"/>
+          <w:tblCellSpacing w:w="15" w:type="dxa"/>
+        </w:trPr>
+        <w:tc>
+          <w:tcPr>
+            <w:tcW w:w="0" w:type="auto"/>
+            <w:tcBorders>
+              <w:top w:val="dashed" w:sz="6" w:space="0" w:color="BBBBBB"/>
+              <w:left w:val="dashed" w:sz="6" w:space="0" w:color="BBBBBB"/>
+              <w:bottom w:val="dashed" w:sz="6" w:space="0" w:color="BBBBBB"/>
+              <w:right w:val="dashed" w:sz="6" w:space="0" w:color="BBBBBB"/>
+            </w:tcBorders>
+            <w:vAlign w:val="center"/>
+          </w:tcPr>
+          <w:p>
+            <w:pPr>
+              <w:spacing w:before="100" w:beforeAutospacing="1" w:after="100" w:afterAutospacing="1"/>
+              <w:rPr>
+                <w:rFonts w:ascii="Verdana" w:eastAsia="Times New Roman" w:hAnsi="Verdana" w:cs="Times New Roman"/>
+                <w:color w:val="000000"/>
+                <w:sz w:val="17"/>
+                <w:szCs w:val="17"/>
+              </w:rPr>
+            </w:pPr>
+            <w:r>
+              <w:rPr>
+                <w:rFonts w:ascii="Verdana" w:eastAsia="Times New Roman" w:hAnsi="Verdana" w:cs="Times New Roman"/>
+                <w:color w:val="000000"/>
+                <w:sz w:val="17"/>
+                <w:szCs w:val="17"/>
+              </w:rPr>
               <w:t>170716</w:t>
             </w:r>
           </w:p>
@@ -4466,6 +4789,15 @@
                 <w:szCs w:val="17"/>
               </w:rPr>
               <w:t xml:space="preserve"> server</w:t>
+            </w:r>
+            <w:r>
+              <w:rPr>
+                <w:rFonts w:ascii="Verdana" w:eastAsia="Times New Roman" w:hAnsi="Verdana" w:cs="Times New Roman"/>
+                <w:color w:val="000000"/>
+                <w:sz w:val="17"/>
+                <w:szCs w:val="17"/>
+              </w:rPr>
+              <w:t xml:space="preserve"> and node.js.</w:t>
             </w:r>
           </w:p>
         </w:tc>
@@ -4502,123 +4834,103 @@
                 <w:sz w:val="17"/>
                 <w:szCs w:val="17"/>
               </w:rPr>
-              <w:t>200716</w:t>
-            </w:r>
-          </w:p>
-        </w:tc>
-        <w:tc>
-          <w:tcPr>
-            <w:tcW w:w="0" w:type="auto"/>
-            <w:tcBorders>
-              <w:top w:val="dashed" w:sz="6" w:space="0" w:color="BBBBBB"/>
-              <w:left w:val="dashed" w:sz="6" w:space="0" w:color="BBBBBB"/>
-              <w:bottom w:val="dashed" w:sz="6" w:space="0" w:color="BBBBBB"/>
-              <w:right w:val="dashed" w:sz="6" w:space="0" w:color="BBBBBB"/>
-            </w:tcBorders>
-            <w:vAlign w:val="center"/>
-          </w:tcPr>
-          <w:p>
-            <w:pPr>
-              <w:spacing w:before="100" w:beforeAutospacing="1" w:after="100" w:afterAutospacing="1"/>
-              <w:rPr>
-                <w:rFonts w:ascii="Verdana" w:eastAsia="Times New Roman" w:hAnsi="Verdana" w:cs="Times New Roman"/>
-                <w:color w:val="000000"/>
-                <w:sz w:val="17"/>
-                <w:szCs w:val="17"/>
-              </w:rPr>
-            </w:pPr>
-            <w:r>
-              <w:rPr>
-                <w:rFonts w:ascii="Verdana" w:eastAsia="Times New Roman" w:hAnsi="Verdana" w:cs="Times New Roman"/>
-                <w:color w:val="000000"/>
-                <w:sz w:val="17"/>
-                <w:szCs w:val="17"/>
-              </w:rPr>
-              <w:t>8</w:t>
-            </w:r>
-          </w:p>
-        </w:tc>
-        <w:tc>
-          <w:tcPr>
-            <w:tcW w:w="0" w:type="auto"/>
-            <w:tcBorders>
-              <w:top w:val="dashed" w:sz="6" w:space="0" w:color="BBBBBB"/>
-              <w:left w:val="dashed" w:sz="6" w:space="0" w:color="BBBBBB"/>
-              <w:bottom w:val="dashed" w:sz="6" w:space="0" w:color="BBBBBB"/>
-              <w:right w:val="dashed" w:sz="6" w:space="0" w:color="BBBBBB"/>
-            </w:tcBorders>
-            <w:vAlign w:val="center"/>
-          </w:tcPr>
-          <w:p>
-            <w:pPr>
-              <w:spacing w:before="100" w:beforeAutospacing="1" w:after="100" w:afterAutospacing="1"/>
-              <w:rPr>
-                <w:rFonts w:ascii="Verdana" w:eastAsia="Times New Roman" w:hAnsi="Verdana" w:cs="Times New Roman"/>
-                <w:color w:val="000000"/>
-                <w:sz w:val="17"/>
-                <w:szCs w:val="17"/>
-              </w:rPr>
-            </w:pPr>
-            <w:r>
-              <w:rPr>
-                <w:rFonts w:ascii="Verdana" w:eastAsia="Times New Roman" w:hAnsi="Verdana" w:cs="Times New Roman"/>
-                <w:color w:val="000000"/>
-                <w:sz w:val="17"/>
-                <w:szCs w:val="17"/>
-              </w:rPr>
-              <w:t>8</w:t>
-            </w:r>
-          </w:p>
-        </w:tc>
-        <w:tc>
-          <w:tcPr>
-            <w:tcW w:w="0" w:type="auto"/>
-            <w:tcBorders>
-              <w:top w:val="dashed" w:sz="6" w:space="0" w:color="BBBBBB"/>
-              <w:left w:val="dashed" w:sz="6" w:space="0" w:color="BBBBBB"/>
-              <w:bottom w:val="dashed" w:sz="6" w:space="0" w:color="BBBBBB"/>
-              <w:right w:val="dashed" w:sz="6" w:space="0" w:color="BBBBBB"/>
-            </w:tcBorders>
-            <w:vAlign w:val="center"/>
-          </w:tcPr>
-          <w:p>
-            <w:pPr>
-              <w:spacing w:before="100" w:beforeAutospacing="1" w:after="100" w:afterAutospacing="1"/>
-              <w:rPr>
-                <w:rFonts w:ascii="Verdana" w:eastAsia="Times New Roman" w:hAnsi="Verdana" w:cs="Times New Roman"/>
-                <w:color w:val="000000"/>
-                <w:sz w:val="17"/>
-                <w:szCs w:val="17"/>
-              </w:rPr>
-            </w:pPr>
-            <w:r>
-              <w:rPr>
-                <w:rFonts w:ascii="Verdana" w:eastAsia="Times New Roman" w:hAnsi="Verdana" w:cs="Times New Roman"/>
-                <w:color w:val="000000"/>
-                <w:sz w:val="17"/>
-                <w:szCs w:val="17"/>
-              </w:rPr>
-              <w:t xml:space="preserve">Connect our app to </w:t>
-            </w:r>
-            <w:proofErr w:type="spellStart"/>
-            <w:r>
-              <w:rPr>
-                <w:rFonts w:ascii="Verdana" w:eastAsia="Times New Roman" w:hAnsi="Verdana" w:cs="Times New Roman"/>
-                <w:color w:val="000000"/>
-                <w:sz w:val="17"/>
-                <w:szCs w:val="17"/>
-              </w:rPr>
-              <w:t>heroku</w:t>
-            </w:r>
-            <w:proofErr w:type="spellEnd"/>
-            <w:r>
-              <w:rPr>
-                <w:rFonts w:ascii="Verdana" w:eastAsia="Times New Roman" w:hAnsi="Verdana" w:cs="Times New Roman"/>
-                <w:color w:val="000000"/>
-                <w:sz w:val="17"/>
-                <w:szCs w:val="17"/>
-              </w:rPr>
-              <w:t xml:space="preserve"> server</w:t>
+              <w:t>180716</w:t>
+            </w:r>
+          </w:p>
+        </w:tc>
+        <w:tc>
+          <w:tcPr>
+            <w:tcW w:w="0" w:type="auto"/>
+            <w:tcBorders>
+              <w:top w:val="dashed" w:sz="6" w:space="0" w:color="BBBBBB"/>
+              <w:left w:val="dashed" w:sz="6" w:space="0" w:color="BBBBBB"/>
+              <w:bottom w:val="dashed" w:sz="6" w:space="0" w:color="BBBBBB"/>
+              <w:right w:val="dashed" w:sz="6" w:space="0" w:color="BBBBBB"/>
+            </w:tcBorders>
+            <w:vAlign w:val="center"/>
+          </w:tcPr>
+          <w:p>
+            <w:pPr>
+              <w:spacing w:before="100" w:beforeAutospacing="1" w:after="100" w:afterAutospacing="1"/>
+              <w:rPr>
+                <w:rFonts w:ascii="Verdana" w:eastAsia="Times New Roman" w:hAnsi="Verdana" w:cs="Times New Roman"/>
+                <w:color w:val="000000"/>
+                <w:sz w:val="17"/>
+                <w:szCs w:val="17"/>
+              </w:rPr>
+            </w:pPr>
+            <w:r>
+              <w:rPr>
+                <w:rFonts w:ascii="Verdana" w:eastAsia="Times New Roman" w:hAnsi="Verdana" w:cs="Times New Roman"/>
+                <w:color w:val="000000"/>
+                <w:sz w:val="17"/>
+                <w:szCs w:val="17"/>
+              </w:rPr>
+              <w:t>5</w:t>
+            </w:r>
+          </w:p>
+        </w:tc>
+        <w:tc>
+          <w:tcPr>
+            <w:tcW w:w="0" w:type="auto"/>
+            <w:tcBorders>
+              <w:top w:val="dashed" w:sz="6" w:space="0" w:color="BBBBBB"/>
+              <w:left w:val="dashed" w:sz="6" w:space="0" w:color="BBBBBB"/>
+              <w:bottom w:val="dashed" w:sz="6" w:space="0" w:color="BBBBBB"/>
+              <w:right w:val="dashed" w:sz="6" w:space="0" w:color="BBBBBB"/>
+            </w:tcBorders>
+            <w:vAlign w:val="center"/>
+          </w:tcPr>
+          <w:p>
+            <w:pPr>
+              <w:spacing w:before="100" w:beforeAutospacing="1" w:after="100" w:afterAutospacing="1"/>
+              <w:rPr>
+                <w:rFonts w:ascii="Verdana" w:eastAsia="Times New Roman" w:hAnsi="Verdana" w:cs="Times New Roman"/>
+                <w:color w:val="000000"/>
+                <w:sz w:val="17"/>
+                <w:szCs w:val="17"/>
+              </w:rPr>
+            </w:pPr>
+            <w:r>
+              <w:rPr>
+                <w:rFonts w:ascii="Verdana" w:eastAsia="Times New Roman" w:hAnsi="Verdana" w:cs="Times New Roman"/>
+                <w:color w:val="000000"/>
+                <w:sz w:val="17"/>
+                <w:szCs w:val="17"/>
+              </w:rPr>
+              <w:t>0</w:t>
+            </w:r>
+          </w:p>
+        </w:tc>
+        <w:tc>
+          <w:tcPr>
+            <w:tcW w:w="0" w:type="auto"/>
+            <w:tcBorders>
+              <w:top w:val="dashed" w:sz="6" w:space="0" w:color="BBBBBB"/>
+              <w:left w:val="dashed" w:sz="6" w:space="0" w:color="BBBBBB"/>
+              <w:bottom w:val="dashed" w:sz="6" w:space="0" w:color="BBBBBB"/>
+              <w:right w:val="dashed" w:sz="6" w:space="0" w:color="BBBBBB"/>
+            </w:tcBorders>
+            <w:vAlign w:val="center"/>
+          </w:tcPr>
+          <w:p>
+            <w:pPr>
+              <w:spacing w:before="100" w:beforeAutospacing="1" w:after="100" w:afterAutospacing="1"/>
+              <w:rPr>
+                <w:rFonts w:ascii="Verdana" w:eastAsia="Times New Roman" w:hAnsi="Verdana" w:cs="Times New Roman"/>
+                <w:color w:val="000000"/>
+                <w:sz w:val="17"/>
+                <w:szCs w:val="17"/>
+              </w:rPr>
+            </w:pPr>
+            <w:r>
+              <w:rPr>
+                <w:rFonts w:ascii="Verdana" w:eastAsia="Times New Roman" w:hAnsi="Verdana" w:cs="Times New Roman"/>
+                <w:color w:val="000000"/>
+                <w:sz w:val="17"/>
+                <w:szCs w:val="17"/>
+              </w:rPr>
+              <w:t xml:space="preserve">Configured basic node.js server with express. </w:t>
             </w:r>
           </w:p>
         </w:tc>
@@ -4655,7 +4967,39 @@
                 <w:sz w:val="17"/>
                 <w:szCs w:val="17"/>
               </w:rPr>
-              <w:t>280716</w:t>
+              <w:t>190716</w:t>
+            </w:r>
+          </w:p>
+        </w:tc>
+        <w:tc>
+          <w:tcPr>
+            <w:tcW w:w="0" w:type="auto"/>
+            <w:tcBorders>
+              <w:top w:val="dashed" w:sz="6" w:space="0" w:color="BBBBBB"/>
+              <w:left w:val="dashed" w:sz="6" w:space="0" w:color="BBBBBB"/>
+              <w:bottom w:val="dashed" w:sz="6" w:space="0" w:color="BBBBBB"/>
+              <w:right w:val="dashed" w:sz="6" w:space="0" w:color="BBBBBB"/>
+            </w:tcBorders>
+            <w:vAlign w:val="center"/>
+          </w:tcPr>
+          <w:p>
+            <w:pPr>
+              <w:spacing w:before="100" w:beforeAutospacing="1" w:after="100" w:afterAutospacing="1"/>
+              <w:rPr>
+                <w:rFonts w:ascii="Verdana" w:eastAsia="Times New Roman" w:hAnsi="Verdana" w:cs="Times New Roman"/>
+                <w:color w:val="000000"/>
+                <w:sz w:val="17"/>
+                <w:szCs w:val="17"/>
+              </w:rPr>
+            </w:pPr>
+            <w:r>
+              <w:rPr>
+                <w:rFonts w:ascii="Verdana" w:eastAsia="Times New Roman" w:hAnsi="Verdana" w:cs="Times New Roman"/>
+                <w:color w:val="000000"/>
+                <w:sz w:val="17"/>
+                <w:szCs w:val="17"/>
+              </w:rPr>
+              <w:t>6</w:t>
             </w:r>
           </w:p>
         </w:tc>
@@ -4719,39 +5063,87 @@
                 <w:sz w:val="17"/>
                 <w:szCs w:val="17"/>
               </w:rPr>
-              <w:t>8</w:t>
-            </w:r>
-          </w:p>
-        </w:tc>
-        <w:tc>
-          <w:tcPr>
-            <w:tcW w:w="0" w:type="auto"/>
-            <w:tcBorders>
-              <w:top w:val="dashed" w:sz="6" w:space="0" w:color="BBBBBB"/>
-              <w:left w:val="dashed" w:sz="6" w:space="0" w:color="BBBBBB"/>
-              <w:bottom w:val="dashed" w:sz="6" w:space="0" w:color="BBBBBB"/>
-              <w:right w:val="dashed" w:sz="6" w:space="0" w:color="BBBBBB"/>
-            </w:tcBorders>
-            <w:vAlign w:val="center"/>
-          </w:tcPr>
-          <w:p>
-            <w:pPr>
-              <w:spacing w:before="100" w:beforeAutospacing="1" w:after="100" w:afterAutospacing="1"/>
-              <w:rPr>
-                <w:rFonts w:ascii="Verdana" w:eastAsia="Times New Roman" w:hAnsi="Verdana" w:cs="Times New Roman"/>
-                <w:color w:val="000000"/>
-                <w:sz w:val="17"/>
-                <w:szCs w:val="17"/>
-              </w:rPr>
-            </w:pPr>
-            <w:r>
-              <w:rPr>
-                <w:rFonts w:ascii="Verdana" w:eastAsia="Times New Roman" w:hAnsi="Verdana" w:cs="Times New Roman"/>
-                <w:color w:val="000000"/>
-                <w:sz w:val="17"/>
-                <w:szCs w:val="17"/>
-              </w:rPr>
-              <w:t>Worked on store page to display user’s orders and display cart table</w:t>
+              <w:t xml:space="preserve">Added in </w:t>
+            </w:r>
+            <w:proofErr w:type="spellStart"/>
+            <w:r>
+              <w:rPr>
+                <w:rFonts w:ascii="Verdana" w:eastAsia="Times New Roman" w:hAnsi="Verdana" w:cs="Times New Roman"/>
+                <w:color w:val="000000"/>
+                <w:sz w:val="17"/>
+                <w:szCs w:val="17"/>
+              </w:rPr>
+              <w:t>ajax</w:t>
+            </w:r>
+            <w:proofErr w:type="spellEnd"/>
+            <w:r>
+              <w:rPr>
+                <w:rFonts w:ascii="Verdana" w:eastAsia="Times New Roman" w:hAnsi="Verdana" w:cs="Times New Roman"/>
+                <w:color w:val="000000"/>
+                <w:sz w:val="17"/>
+                <w:szCs w:val="17"/>
+              </w:rPr>
+              <w:t xml:space="preserve"> calls to IVLE </w:t>
+            </w:r>
+            <w:proofErr w:type="spellStart"/>
+            <w:r>
+              <w:rPr>
+                <w:rFonts w:ascii="Verdana" w:eastAsia="Times New Roman" w:hAnsi="Verdana" w:cs="Times New Roman"/>
+                <w:color w:val="000000"/>
+                <w:sz w:val="17"/>
+                <w:szCs w:val="17"/>
+              </w:rPr>
+              <w:t>api</w:t>
+            </w:r>
+            <w:proofErr w:type="spellEnd"/>
+            <w:r>
+              <w:rPr>
+                <w:rFonts w:ascii="Verdana" w:eastAsia="Times New Roman" w:hAnsi="Verdana" w:cs="Times New Roman"/>
+                <w:color w:val="000000"/>
+                <w:sz w:val="17"/>
+                <w:szCs w:val="17"/>
+              </w:rPr>
+              <w:t xml:space="preserve">. Tried to configure proxy server due to CORS error but failed. Using third party proxy server when fetching data from the </w:t>
+            </w:r>
+            <w:proofErr w:type="spellStart"/>
+            <w:r>
+              <w:rPr>
+                <w:rFonts w:ascii="Verdana" w:eastAsia="Times New Roman" w:hAnsi="Verdana" w:cs="Times New Roman"/>
+                <w:color w:val="000000"/>
+                <w:sz w:val="17"/>
+                <w:szCs w:val="17"/>
+              </w:rPr>
+              <w:t>ivle</w:t>
+            </w:r>
+            <w:proofErr w:type="spellEnd"/>
+            <w:r>
+              <w:rPr>
+                <w:rFonts w:ascii="Verdana" w:eastAsia="Times New Roman" w:hAnsi="Verdana" w:cs="Times New Roman"/>
+                <w:color w:val="000000"/>
+                <w:sz w:val="17"/>
+                <w:szCs w:val="17"/>
+              </w:rPr>
+              <w:t xml:space="preserve"> </w:t>
+            </w:r>
+            <w:proofErr w:type="spellStart"/>
+            <w:r>
+              <w:rPr>
+                <w:rFonts w:ascii="Verdana" w:eastAsia="Times New Roman" w:hAnsi="Verdana" w:cs="Times New Roman"/>
+                <w:color w:val="000000"/>
+                <w:sz w:val="17"/>
+                <w:szCs w:val="17"/>
+              </w:rPr>
+              <w:t>api</w:t>
+            </w:r>
+            <w:proofErr w:type="spellEnd"/>
+            <w:r>
+              <w:rPr>
+                <w:rFonts w:ascii="Verdana" w:eastAsia="Times New Roman" w:hAnsi="Verdana" w:cs="Times New Roman"/>
+                <w:color w:val="000000"/>
+                <w:sz w:val="17"/>
+                <w:szCs w:val="17"/>
+              </w:rPr>
+              <w:t>.</w:t>
             </w:r>
           </w:p>
         </w:tc>
@@ -4781,75 +5173,140 @@
                 <w:szCs w:val="17"/>
               </w:rPr>
             </w:pPr>
-          </w:p>
-        </w:tc>
-        <w:tc>
-          <w:tcPr>
-            <w:tcW w:w="0" w:type="auto"/>
-            <w:tcBorders>
-              <w:top w:val="dashed" w:sz="6" w:space="0" w:color="BBBBBB"/>
-              <w:left w:val="dashed" w:sz="6" w:space="0" w:color="BBBBBB"/>
-              <w:bottom w:val="dashed" w:sz="6" w:space="0" w:color="BBBBBB"/>
-              <w:right w:val="dashed" w:sz="6" w:space="0" w:color="BBBBBB"/>
-            </w:tcBorders>
-            <w:vAlign w:val="center"/>
-          </w:tcPr>
-          <w:p>
-            <w:pPr>
-              <w:spacing w:before="100" w:beforeAutospacing="1" w:after="100" w:afterAutospacing="1"/>
-              <w:rPr>
-                <w:rFonts w:ascii="Verdana" w:eastAsia="Times New Roman" w:hAnsi="Verdana" w:cs="Times New Roman"/>
-                <w:color w:val="000000"/>
-                <w:sz w:val="17"/>
-                <w:szCs w:val="17"/>
-              </w:rPr>
-            </w:pPr>
-          </w:p>
-        </w:tc>
-        <w:tc>
-          <w:tcPr>
-            <w:tcW w:w="0" w:type="auto"/>
-            <w:tcBorders>
-              <w:top w:val="dashed" w:sz="6" w:space="0" w:color="BBBBBB"/>
-              <w:left w:val="dashed" w:sz="6" w:space="0" w:color="BBBBBB"/>
-              <w:bottom w:val="dashed" w:sz="6" w:space="0" w:color="BBBBBB"/>
-              <w:right w:val="dashed" w:sz="6" w:space="0" w:color="BBBBBB"/>
-            </w:tcBorders>
-            <w:vAlign w:val="center"/>
-          </w:tcPr>
-          <w:p>
-            <w:pPr>
-              <w:spacing w:before="100" w:beforeAutospacing="1" w:after="100" w:afterAutospacing="1"/>
-              <w:rPr>
-                <w:rFonts w:ascii="Verdana" w:eastAsia="Times New Roman" w:hAnsi="Verdana" w:cs="Times New Roman"/>
-                <w:color w:val="000000"/>
-                <w:sz w:val="17"/>
-                <w:szCs w:val="17"/>
-              </w:rPr>
-            </w:pPr>
-          </w:p>
-        </w:tc>
-        <w:tc>
-          <w:tcPr>
-            <w:tcW w:w="0" w:type="auto"/>
-            <w:tcBorders>
-              <w:top w:val="dashed" w:sz="6" w:space="0" w:color="BBBBBB"/>
-              <w:left w:val="dashed" w:sz="6" w:space="0" w:color="BBBBBB"/>
-              <w:bottom w:val="dashed" w:sz="6" w:space="0" w:color="BBBBBB"/>
-              <w:right w:val="dashed" w:sz="6" w:space="0" w:color="BBBBBB"/>
-            </w:tcBorders>
-            <w:vAlign w:val="center"/>
-          </w:tcPr>
-          <w:p>
-            <w:pPr>
-              <w:spacing w:before="100" w:beforeAutospacing="1" w:after="100" w:afterAutospacing="1"/>
-              <w:rPr>
-                <w:rFonts w:ascii="Verdana" w:eastAsia="Times New Roman" w:hAnsi="Verdana" w:cs="Times New Roman"/>
-                <w:color w:val="000000"/>
-                <w:sz w:val="17"/>
-                <w:szCs w:val="17"/>
-              </w:rPr>
-            </w:pPr>
+            <w:r>
+              <w:rPr>
+                <w:rFonts w:ascii="Verdana" w:eastAsia="Times New Roman" w:hAnsi="Verdana" w:cs="Times New Roman"/>
+                <w:color w:val="000000"/>
+                <w:sz w:val="17"/>
+                <w:szCs w:val="17"/>
+              </w:rPr>
+              <w:t>200716</w:t>
+            </w:r>
+          </w:p>
+        </w:tc>
+        <w:tc>
+          <w:tcPr>
+            <w:tcW w:w="0" w:type="auto"/>
+            <w:tcBorders>
+              <w:top w:val="dashed" w:sz="6" w:space="0" w:color="BBBBBB"/>
+              <w:left w:val="dashed" w:sz="6" w:space="0" w:color="BBBBBB"/>
+              <w:bottom w:val="dashed" w:sz="6" w:space="0" w:color="BBBBBB"/>
+              <w:right w:val="dashed" w:sz="6" w:space="0" w:color="BBBBBB"/>
+            </w:tcBorders>
+            <w:vAlign w:val="center"/>
+          </w:tcPr>
+          <w:p>
+            <w:pPr>
+              <w:spacing w:before="100" w:beforeAutospacing="1" w:after="100" w:afterAutospacing="1"/>
+              <w:rPr>
+                <w:rFonts w:ascii="Verdana" w:eastAsia="Times New Roman" w:hAnsi="Verdana" w:cs="Times New Roman"/>
+                <w:color w:val="000000"/>
+                <w:sz w:val="17"/>
+                <w:szCs w:val="17"/>
+              </w:rPr>
+            </w:pPr>
+            <w:r>
+              <w:rPr>
+                <w:rFonts w:ascii="Verdana" w:eastAsia="Times New Roman" w:hAnsi="Verdana" w:cs="Times New Roman"/>
+                <w:color w:val="000000"/>
+                <w:sz w:val="17"/>
+                <w:szCs w:val="17"/>
+              </w:rPr>
+              <w:t>8</w:t>
+            </w:r>
+          </w:p>
+        </w:tc>
+        <w:tc>
+          <w:tcPr>
+            <w:tcW w:w="0" w:type="auto"/>
+            <w:tcBorders>
+              <w:top w:val="dashed" w:sz="6" w:space="0" w:color="BBBBBB"/>
+              <w:left w:val="dashed" w:sz="6" w:space="0" w:color="BBBBBB"/>
+              <w:bottom w:val="dashed" w:sz="6" w:space="0" w:color="BBBBBB"/>
+              <w:right w:val="dashed" w:sz="6" w:space="0" w:color="BBBBBB"/>
+            </w:tcBorders>
+            <w:vAlign w:val="center"/>
+          </w:tcPr>
+          <w:p>
+            <w:pPr>
+              <w:spacing w:before="100" w:beforeAutospacing="1" w:after="100" w:afterAutospacing="1"/>
+              <w:rPr>
+                <w:rFonts w:ascii="Verdana" w:eastAsia="Times New Roman" w:hAnsi="Verdana" w:cs="Times New Roman"/>
+                <w:color w:val="000000"/>
+                <w:sz w:val="17"/>
+                <w:szCs w:val="17"/>
+              </w:rPr>
+            </w:pPr>
+            <w:r>
+              <w:rPr>
+                <w:rFonts w:ascii="Verdana" w:eastAsia="Times New Roman" w:hAnsi="Verdana" w:cs="Times New Roman"/>
+                <w:color w:val="000000"/>
+                <w:sz w:val="17"/>
+                <w:szCs w:val="17"/>
+              </w:rPr>
+              <w:t>8</w:t>
+            </w:r>
+          </w:p>
+        </w:tc>
+        <w:tc>
+          <w:tcPr>
+            <w:tcW w:w="0" w:type="auto"/>
+            <w:tcBorders>
+              <w:top w:val="dashed" w:sz="6" w:space="0" w:color="BBBBBB"/>
+              <w:left w:val="dashed" w:sz="6" w:space="0" w:color="BBBBBB"/>
+              <w:bottom w:val="dashed" w:sz="6" w:space="0" w:color="BBBBBB"/>
+              <w:right w:val="dashed" w:sz="6" w:space="0" w:color="BBBBBB"/>
+            </w:tcBorders>
+            <w:vAlign w:val="center"/>
+          </w:tcPr>
+          <w:p>
+            <w:pPr>
+              <w:spacing w:before="100" w:beforeAutospacing="1" w:after="100" w:afterAutospacing="1"/>
+              <w:rPr>
+                <w:rFonts w:ascii="Verdana" w:eastAsia="Times New Roman" w:hAnsi="Verdana" w:cs="Times New Roman"/>
+                <w:color w:val="000000"/>
+                <w:sz w:val="17"/>
+                <w:szCs w:val="17"/>
+              </w:rPr>
+            </w:pPr>
+            <w:r>
+              <w:rPr>
+                <w:rFonts w:ascii="Verdana" w:eastAsia="Times New Roman" w:hAnsi="Verdana" w:cs="Times New Roman"/>
+                <w:color w:val="000000"/>
+                <w:sz w:val="17"/>
+                <w:szCs w:val="17"/>
+              </w:rPr>
+              <w:t xml:space="preserve">Connect our app to </w:t>
+            </w:r>
+            <w:proofErr w:type="spellStart"/>
+            <w:r>
+              <w:rPr>
+                <w:rFonts w:ascii="Verdana" w:eastAsia="Times New Roman" w:hAnsi="Verdana" w:cs="Times New Roman"/>
+                <w:color w:val="000000"/>
+                <w:sz w:val="17"/>
+                <w:szCs w:val="17"/>
+              </w:rPr>
+              <w:t>heroku</w:t>
+            </w:r>
+            <w:proofErr w:type="spellEnd"/>
+            <w:r>
+              <w:rPr>
+                <w:rFonts w:ascii="Verdana" w:eastAsia="Times New Roman" w:hAnsi="Verdana" w:cs="Times New Roman"/>
+                <w:color w:val="000000"/>
+                <w:sz w:val="17"/>
+                <w:szCs w:val="17"/>
+              </w:rPr>
+              <w:t xml:space="preserve"> </w:t>
+            </w:r>
+            <w:r>
+              <w:rPr>
+                <w:rFonts w:ascii="Verdana" w:eastAsia="Times New Roman" w:hAnsi="Verdana" w:cs="Times New Roman"/>
+                <w:color w:val="000000"/>
+                <w:sz w:val="17"/>
+                <w:szCs w:val="17"/>
+              </w:rPr>
+              <w:t>server and finally hosted on the server.</w:t>
+            </w:r>
           </w:p>
         </w:tc>
       </w:tr>
@@ -4878,75 +5335,245 @@
                 <w:szCs w:val="17"/>
               </w:rPr>
             </w:pPr>
-          </w:p>
-        </w:tc>
-        <w:tc>
-          <w:tcPr>
-            <w:tcW w:w="0" w:type="auto"/>
-            <w:tcBorders>
-              <w:top w:val="dashed" w:sz="6" w:space="0" w:color="BBBBBB"/>
-              <w:left w:val="dashed" w:sz="6" w:space="0" w:color="BBBBBB"/>
-              <w:bottom w:val="dashed" w:sz="6" w:space="0" w:color="BBBBBB"/>
-              <w:right w:val="dashed" w:sz="6" w:space="0" w:color="BBBBBB"/>
-            </w:tcBorders>
-            <w:vAlign w:val="center"/>
-          </w:tcPr>
-          <w:p>
-            <w:pPr>
-              <w:spacing w:before="100" w:beforeAutospacing="1" w:after="100" w:afterAutospacing="1"/>
-              <w:rPr>
-                <w:rFonts w:ascii="Verdana" w:eastAsia="Times New Roman" w:hAnsi="Verdana" w:cs="Times New Roman"/>
-                <w:color w:val="000000"/>
-                <w:sz w:val="17"/>
-                <w:szCs w:val="17"/>
-              </w:rPr>
-            </w:pPr>
-          </w:p>
-        </w:tc>
-        <w:tc>
-          <w:tcPr>
-            <w:tcW w:w="0" w:type="auto"/>
-            <w:tcBorders>
-              <w:top w:val="dashed" w:sz="6" w:space="0" w:color="BBBBBB"/>
-              <w:left w:val="dashed" w:sz="6" w:space="0" w:color="BBBBBB"/>
-              <w:bottom w:val="dashed" w:sz="6" w:space="0" w:color="BBBBBB"/>
-              <w:right w:val="dashed" w:sz="6" w:space="0" w:color="BBBBBB"/>
-            </w:tcBorders>
-            <w:vAlign w:val="center"/>
-          </w:tcPr>
-          <w:p>
-            <w:pPr>
-              <w:spacing w:before="100" w:beforeAutospacing="1" w:after="100" w:afterAutospacing="1"/>
-              <w:rPr>
-                <w:rFonts w:ascii="Verdana" w:eastAsia="Times New Roman" w:hAnsi="Verdana" w:cs="Times New Roman"/>
-                <w:color w:val="000000"/>
-                <w:sz w:val="17"/>
-                <w:szCs w:val="17"/>
-              </w:rPr>
-            </w:pPr>
-          </w:p>
-        </w:tc>
-        <w:tc>
-          <w:tcPr>
-            <w:tcW w:w="0" w:type="auto"/>
-            <w:tcBorders>
-              <w:top w:val="dashed" w:sz="6" w:space="0" w:color="BBBBBB"/>
-              <w:left w:val="dashed" w:sz="6" w:space="0" w:color="BBBBBB"/>
-              <w:bottom w:val="dashed" w:sz="6" w:space="0" w:color="BBBBBB"/>
-              <w:right w:val="dashed" w:sz="6" w:space="0" w:color="BBBBBB"/>
-            </w:tcBorders>
-            <w:vAlign w:val="center"/>
-          </w:tcPr>
-          <w:p>
-            <w:pPr>
-              <w:spacing w:before="100" w:beforeAutospacing="1" w:after="100" w:afterAutospacing="1"/>
-              <w:rPr>
-                <w:rFonts w:ascii="Verdana" w:eastAsia="Times New Roman" w:hAnsi="Verdana" w:cs="Times New Roman"/>
-                <w:color w:val="000000"/>
-                <w:sz w:val="17"/>
-                <w:szCs w:val="17"/>
-              </w:rPr>
-            </w:pPr>
+            <w:r>
+              <w:rPr>
+                <w:rFonts w:ascii="Verdana" w:eastAsia="Times New Roman" w:hAnsi="Verdana" w:cs="Times New Roman"/>
+                <w:color w:val="000000"/>
+                <w:sz w:val="17"/>
+                <w:szCs w:val="17"/>
+              </w:rPr>
+              <w:t>210716</w:t>
+            </w:r>
+          </w:p>
+        </w:tc>
+        <w:tc>
+          <w:tcPr>
+            <w:tcW w:w="0" w:type="auto"/>
+            <w:tcBorders>
+              <w:top w:val="dashed" w:sz="6" w:space="0" w:color="BBBBBB"/>
+              <w:left w:val="dashed" w:sz="6" w:space="0" w:color="BBBBBB"/>
+              <w:bottom w:val="dashed" w:sz="6" w:space="0" w:color="BBBBBB"/>
+              <w:right w:val="dashed" w:sz="6" w:space="0" w:color="BBBBBB"/>
+            </w:tcBorders>
+            <w:vAlign w:val="center"/>
+          </w:tcPr>
+          <w:p>
+            <w:pPr>
+              <w:spacing w:before="100" w:beforeAutospacing="1" w:after="100" w:afterAutospacing="1"/>
+              <w:rPr>
+                <w:rFonts w:ascii="Verdana" w:eastAsia="Times New Roman" w:hAnsi="Verdana" w:cs="Times New Roman"/>
+                <w:color w:val="000000"/>
+                <w:sz w:val="17"/>
+                <w:szCs w:val="17"/>
+              </w:rPr>
+            </w:pPr>
+            <w:r>
+              <w:rPr>
+                <w:rFonts w:ascii="Verdana" w:eastAsia="Times New Roman" w:hAnsi="Verdana" w:cs="Times New Roman"/>
+                <w:color w:val="000000"/>
+                <w:sz w:val="17"/>
+                <w:szCs w:val="17"/>
+              </w:rPr>
+              <w:t>5</w:t>
+            </w:r>
+          </w:p>
+        </w:tc>
+        <w:tc>
+          <w:tcPr>
+            <w:tcW w:w="0" w:type="auto"/>
+            <w:tcBorders>
+              <w:top w:val="dashed" w:sz="6" w:space="0" w:color="BBBBBB"/>
+              <w:left w:val="dashed" w:sz="6" w:space="0" w:color="BBBBBB"/>
+              <w:bottom w:val="dashed" w:sz="6" w:space="0" w:color="BBBBBB"/>
+              <w:right w:val="dashed" w:sz="6" w:space="0" w:color="BBBBBB"/>
+            </w:tcBorders>
+            <w:vAlign w:val="center"/>
+          </w:tcPr>
+          <w:p>
+            <w:pPr>
+              <w:spacing w:before="100" w:beforeAutospacing="1" w:after="100" w:afterAutospacing="1"/>
+              <w:rPr>
+                <w:rFonts w:ascii="Verdana" w:eastAsia="Times New Roman" w:hAnsi="Verdana" w:cs="Times New Roman"/>
+                <w:color w:val="000000"/>
+                <w:sz w:val="17"/>
+                <w:szCs w:val="17"/>
+              </w:rPr>
+            </w:pPr>
+            <w:r>
+              <w:rPr>
+                <w:rFonts w:ascii="Verdana" w:eastAsia="Times New Roman" w:hAnsi="Verdana" w:cs="Times New Roman"/>
+                <w:color w:val="000000"/>
+                <w:sz w:val="17"/>
+                <w:szCs w:val="17"/>
+              </w:rPr>
+              <w:t>0</w:t>
+            </w:r>
+          </w:p>
+        </w:tc>
+        <w:tc>
+          <w:tcPr>
+            <w:tcW w:w="0" w:type="auto"/>
+            <w:tcBorders>
+              <w:top w:val="dashed" w:sz="6" w:space="0" w:color="BBBBBB"/>
+              <w:left w:val="dashed" w:sz="6" w:space="0" w:color="BBBBBB"/>
+              <w:bottom w:val="dashed" w:sz="6" w:space="0" w:color="BBBBBB"/>
+              <w:right w:val="dashed" w:sz="6" w:space="0" w:color="BBBBBB"/>
+            </w:tcBorders>
+            <w:vAlign w:val="center"/>
+          </w:tcPr>
+          <w:p>
+            <w:pPr>
+              <w:spacing w:before="100" w:beforeAutospacing="1" w:after="100" w:afterAutospacing="1"/>
+              <w:rPr>
+                <w:rFonts w:ascii="Verdana" w:eastAsia="Times New Roman" w:hAnsi="Verdana" w:cs="Times New Roman"/>
+                <w:color w:val="000000"/>
+                <w:sz w:val="17"/>
+                <w:szCs w:val="17"/>
+              </w:rPr>
+            </w:pPr>
+            <w:r>
+              <w:rPr>
+                <w:rFonts w:ascii="Verdana" w:eastAsia="Times New Roman" w:hAnsi="Verdana" w:cs="Times New Roman"/>
+                <w:color w:val="000000"/>
+                <w:sz w:val="17"/>
+                <w:szCs w:val="17"/>
+              </w:rPr>
+              <w:t>Further read up on node.js syntax and workings.</w:t>
+            </w:r>
+          </w:p>
+        </w:tc>
+      </w:tr>
+      <w:tr>
+        <w:trPr>
+          <w:trHeight w:val="304"/>
+          <w:tblCellSpacing w:w="15" w:type="dxa"/>
+        </w:trPr>
+        <w:tc>
+          <w:tcPr>
+            <w:tcW w:w="0" w:type="auto"/>
+            <w:tcBorders>
+              <w:top w:val="dashed" w:sz="6" w:space="0" w:color="BBBBBB"/>
+              <w:left w:val="dashed" w:sz="6" w:space="0" w:color="BBBBBB"/>
+              <w:bottom w:val="dashed" w:sz="6" w:space="0" w:color="BBBBBB"/>
+              <w:right w:val="dashed" w:sz="6" w:space="0" w:color="BBBBBB"/>
+            </w:tcBorders>
+            <w:vAlign w:val="center"/>
+          </w:tcPr>
+          <w:p>
+            <w:pPr>
+              <w:spacing w:before="100" w:beforeAutospacing="1" w:after="100" w:afterAutospacing="1"/>
+              <w:rPr>
+                <w:rFonts w:ascii="Verdana" w:eastAsia="Times New Roman" w:hAnsi="Verdana" w:cs="Times New Roman"/>
+                <w:color w:val="000000"/>
+                <w:sz w:val="17"/>
+                <w:szCs w:val="17"/>
+              </w:rPr>
+            </w:pPr>
+            <w:r>
+              <w:rPr>
+                <w:rFonts w:ascii="Verdana" w:eastAsia="Times New Roman" w:hAnsi="Verdana" w:cs="Times New Roman"/>
+                <w:color w:val="000000"/>
+                <w:sz w:val="17"/>
+                <w:szCs w:val="17"/>
+              </w:rPr>
+              <w:t>220716</w:t>
+            </w:r>
+          </w:p>
+        </w:tc>
+        <w:tc>
+          <w:tcPr>
+            <w:tcW w:w="0" w:type="auto"/>
+            <w:tcBorders>
+              <w:top w:val="dashed" w:sz="6" w:space="0" w:color="BBBBBB"/>
+              <w:left w:val="dashed" w:sz="6" w:space="0" w:color="BBBBBB"/>
+              <w:bottom w:val="dashed" w:sz="6" w:space="0" w:color="BBBBBB"/>
+              <w:right w:val="dashed" w:sz="6" w:space="0" w:color="BBBBBB"/>
+            </w:tcBorders>
+            <w:vAlign w:val="center"/>
+          </w:tcPr>
+          <w:p>
+            <w:pPr>
+              <w:spacing w:before="100" w:beforeAutospacing="1" w:after="100" w:afterAutospacing="1"/>
+              <w:rPr>
+                <w:rFonts w:ascii="Verdana" w:eastAsia="Times New Roman" w:hAnsi="Verdana" w:cs="Times New Roman"/>
+                <w:color w:val="000000"/>
+                <w:sz w:val="17"/>
+                <w:szCs w:val="17"/>
+              </w:rPr>
+            </w:pPr>
+            <w:r>
+              <w:rPr>
+                <w:rFonts w:ascii="Verdana" w:eastAsia="Times New Roman" w:hAnsi="Verdana" w:cs="Times New Roman"/>
+                <w:color w:val="000000"/>
+                <w:sz w:val="17"/>
+                <w:szCs w:val="17"/>
+              </w:rPr>
+              <w:t>6</w:t>
+            </w:r>
+          </w:p>
+        </w:tc>
+        <w:tc>
+          <w:tcPr>
+            <w:tcW w:w="0" w:type="auto"/>
+            <w:tcBorders>
+              <w:top w:val="dashed" w:sz="6" w:space="0" w:color="BBBBBB"/>
+              <w:left w:val="dashed" w:sz="6" w:space="0" w:color="BBBBBB"/>
+              <w:bottom w:val="dashed" w:sz="6" w:space="0" w:color="BBBBBB"/>
+              <w:right w:val="dashed" w:sz="6" w:space="0" w:color="BBBBBB"/>
+            </w:tcBorders>
+            <w:vAlign w:val="center"/>
+          </w:tcPr>
+          <w:p>
+            <w:pPr>
+              <w:spacing w:before="100" w:beforeAutospacing="1" w:after="100" w:afterAutospacing="1"/>
+              <w:rPr>
+                <w:rFonts w:ascii="Verdana" w:eastAsia="Times New Roman" w:hAnsi="Verdana" w:cs="Times New Roman"/>
+                <w:color w:val="000000"/>
+                <w:sz w:val="17"/>
+                <w:szCs w:val="17"/>
+              </w:rPr>
+            </w:pPr>
+            <w:r>
+              <w:rPr>
+                <w:rFonts w:ascii="Verdana" w:eastAsia="Times New Roman" w:hAnsi="Verdana" w:cs="Times New Roman"/>
+                <w:color w:val="000000"/>
+                <w:sz w:val="17"/>
+                <w:szCs w:val="17"/>
+              </w:rPr>
+              <w:t>0</w:t>
+            </w:r>
+          </w:p>
+        </w:tc>
+        <w:tc>
+          <w:tcPr>
+            <w:tcW w:w="0" w:type="auto"/>
+            <w:tcBorders>
+              <w:top w:val="dashed" w:sz="6" w:space="0" w:color="BBBBBB"/>
+              <w:left w:val="dashed" w:sz="6" w:space="0" w:color="BBBBBB"/>
+              <w:bottom w:val="dashed" w:sz="6" w:space="0" w:color="BBBBBB"/>
+              <w:right w:val="dashed" w:sz="6" w:space="0" w:color="BBBBBB"/>
+            </w:tcBorders>
+            <w:vAlign w:val="center"/>
+          </w:tcPr>
+          <w:p>
+            <w:pPr>
+              <w:spacing w:before="100" w:beforeAutospacing="1" w:after="100" w:afterAutospacing="1"/>
+              <w:rPr>
+                <w:rFonts w:ascii="Verdana" w:eastAsia="Times New Roman" w:hAnsi="Verdana" w:cs="Times New Roman"/>
+                <w:color w:val="000000"/>
+                <w:sz w:val="17"/>
+                <w:szCs w:val="17"/>
+              </w:rPr>
+            </w:pPr>
+            <w:r>
+              <w:rPr>
+                <w:rFonts w:ascii="Verdana" w:eastAsia="Times New Roman" w:hAnsi="Verdana" w:cs="Times New Roman"/>
+                <w:color w:val="000000"/>
+                <w:sz w:val="17"/>
+                <w:szCs w:val="17"/>
+              </w:rPr>
+              <w:t>Redesigned the default page (unlogged in) and the logged in page</w:t>
+            </w:r>
           </w:p>
         </w:tc>
       </w:tr>
@@ -4975,75 +5602,111 @@
                 <w:szCs w:val="17"/>
               </w:rPr>
             </w:pPr>
-          </w:p>
-        </w:tc>
-        <w:tc>
-          <w:tcPr>
-            <w:tcW w:w="0" w:type="auto"/>
-            <w:tcBorders>
-              <w:top w:val="dashed" w:sz="6" w:space="0" w:color="BBBBBB"/>
-              <w:left w:val="dashed" w:sz="6" w:space="0" w:color="BBBBBB"/>
-              <w:bottom w:val="dashed" w:sz="6" w:space="0" w:color="BBBBBB"/>
-              <w:right w:val="dashed" w:sz="6" w:space="0" w:color="BBBBBB"/>
-            </w:tcBorders>
-            <w:vAlign w:val="center"/>
-          </w:tcPr>
-          <w:p>
-            <w:pPr>
-              <w:spacing w:before="100" w:beforeAutospacing="1" w:after="100" w:afterAutospacing="1"/>
-              <w:rPr>
-                <w:rFonts w:ascii="Verdana" w:eastAsia="Times New Roman" w:hAnsi="Verdana" w:cs="Times New Roman"/>
-                <w:color w:val="000000"/>
-                <w:sz w:val="17"/>
-                <w:szCs w:val="17"/>
-              </w:rPr>
-            </w:pPr>
-          </w:p>
-        </w:tc>
-        <w:tc>
-          <w:tcPr>
-            <w:tcW w:w="0" w:type="auto"/>
-            <w:tcBorders>
-              <w:top w:val="dashed" w:sz="6" w:space="0" w:color="BBBBBB"/>
-              <w:left w:val="dashed" w:sz="6" w:space="0" w:color="BBBBBB"/>
-              <w:bottom w:val="dashed" w:sz="6" w:space="0" w:color="BBBBBB"/>
-              <w:right w:val="dashed" w:sz="6" w:space="0" w:color="BBBBBB"/>
-            </w:tcBorders>
-            <w:vAlign w:val="center"/>
-          </w:tcPr>
-          <w:p>
-            <w:pPr>
-              <w:spacing w:before="100" w:beforeAutospacing="1" w:after="100" w:afterAutospacing="1"/>
-              <w:rPr>
-                <w:rFonts w:ascii="Verdana" w:eastAsia="Times New Roman" w:hAnsi="Verdana" w:cs="Times New Roman"/>
-                <w:color w:val="000000"/>
-                <w:sz w:val="17"/>
-                <w:szCs w:val="17"/>
-              </w:rPr>
-            </w:pPr>
-          </w:p>
-        </w:tc>
-        <w:tc>
-          <w:tcPr>
-            <w:tcW w:w="0" w:type="auto"/>
-            <w:tcBorders>
-              <w:top w:val="dashed" w:sz="6" w:space="0" w:color="BBBBBB"/>
-              <w:left w:val="dashed" w:sz="6" w:space="0" w:color="BBBBBB"/>
-              <w:bottom w:val="dashed" w:sz="6" w:space="0" w:color="BBBBBB"/>
-              <w:right w:val="dashed" w:sz="6" w:space="0" w:color="BBBBBB"/>
-            </w:tcBorders>
-            <w:vAlign w:val="center"/>
-          </w:tcPr>
-          <w:p>
-            <w:pPr>
-              <w:spacing w:before="100" w:beforeAutospacing="1" w:after="100" w:afterAutospacing="1"/>
-              <w:rPr>
-                <w:rFonts w:ascii="Verdana" w:eastAsia="Times New Roman" w:hAnsi="Verdana" w:cs="Times New Roman"/>
-                <w:color w:val="000000"/>
-                <w:sz w:val="17"/>
-                <w:szCs w:val="17"/>
-              </w:rPr>
-            </w:pPr>
+            <w:r>
+              <w:rPr>
+                <w:rFonts w:ascii="Verdana" w:eastAsia="Times New Roman" w:hAnsi="Verdana" w:cs="Times New Roman"/>
+                <w:color w:val="000000"/>
+                <w:sz w:val="17"/>
+                <w:szCs w:val="17"/>
+              </w:rPr>
+              <w:t>240716</w:t>
+            </w:r>
+          </w:p>
+        </w:tc>
+        <w:tc>
+          <w:tcPr>
+            <w:tcW w:w="0" w:type="auto"/>
+            <w:tcBorders>
+              <w:top w:val="dashed" w:sz="6" w:space="0" w:color="BBBBBB"/>
+              <w:left w:val="dashed" w:sz="6" w:space="0" w:color="BBBBBB"/>
+              <w:bottom w:val="dashed" w:sz="6" w:space="0" w:color="BBBBBB"/>
+              <w:right w:val="dashed" w:sz="6" w:space="0" w:color="BBBBBB"/>
+            </w:tcBorders>
+            <w:vAlign w:val="center"/>
+          </w:tcPr>
+          <w:p>
+            <w:pPr>
+              <w:spacing w:before="100" w:beforeAutospacing="1" w:after="100" w:afterAutospacing="1"/>
+              <w:rPr>
+                <w:rFonts w:ascii="Verdana" w:eastAsia="Times New Roman" w:hAnsi="Verdana" w:cs="Times New Roman"/>
+                <w:color w:val="000000"/>
+                <w:sz w:val="17"/>
+                <w:szCs w:val="17"/>
+              </w:rPr>
+            </w:pPr>
+            <w:r>
+              <w:rPr>
+                <w:rFonts w:ascii="Verdana" w:eastAsia="Times New Roman" w:hAnsi="Verdana" w:cs="Times New Roman"/>
+                <w:color w:val="000000"/>
+                <w:sz w:val="17"/>
+                <w:szCs w:val="17"/>
+              </w:rPr>
+              <w:t>7</w:t>
+            </w:r>
+          </w:p>
+        </w:tc>
+        <w:tc>
+          <w:tcPr>
+            <w:tcW w:w="0" w:type="auto"/>
+            <w:tcBorders>
+              <w:top w:val="dashed" w:sz="6" w:space="0" w:color="BBBBBB"/>
+              <w:left w:val="dashed" w:sz="6" w:space="0" w:color="BBBBBB"/>
+              <w:bottom w:val="dashed" w:sz="6" w:space="0" w:color="BBBBBB"/>
+              <w:right w:val="dashed" w:sz="6" w:space="0" w:color="BBBBBB"/>
+            </w:tcBorders>
+            <w:vAlign w:val="center"/>
+          </w:tcPr>
+          <w:p>
+            <w:pPr>
+              <w:spacing w:before="100" w:beforeAutospacing="1" w:after="100" w:afterAutospacing="1"/>
+              <w:rPr>
+                <w:rFonts w:ascii="Verdana" w:eastAsia="Times New Roman" w:hAnsi="Verdana" w:cs="Times New Roman"/>
+                <w:color w:val="000000"/>
+                <w:sz w:val="17"/>
+                <w:szCs w:val="17"/>
+              </w:rPr>
+            </w:pPr>
+            <w:r>
+              <w:rPr>
+                <w:rFonts w:ascii="Verdana" w:eastAsia="Times New Roman" w:hAnsi="Verdana" w:cs="Times New Roman"/>
+                <w:color w:val="000000"/>
+                <w:sz w:val="17"/>
+                <w:szCs w:val="17"/>
+              </w:rPr>
+              <w:t>0</w:t>
+            </w:r>
+          </w:p>
+        </w:tc>
+        <w:tc>
+          <w:tcPr>
+            <w:tcW w:w="0" w:type="auto"/>
+            <w:tcBorders>
+              <w:top w:val="dashed" w:sz="6" w:space="0" w:color="BBBBBB"/>
+              <w:left w:val="dashed" w:sz="6" w:space="0" w:color="BBBBBB"/>
+              <w:bottom w:val="dashed" w:sz="6" w:space="0" w:color="BBBBBB"/>
+              <w:right w:val="dashed" w:sz="6" w:space="0" w:color="BBBBBB"/>
+            </w:tcBorders>
+            <w:vAlign w:val="center"/>
+          </w:tcPr>
+          <w:p>
+            <w:pPr>
+              <w:spacing w:before="100" w:beforeAutospacing="1" w:after="100" w:afterAutospacing="1"/>
+              <w:rPr>
+                <w:rFonts w:ascii="Verdana" w:eastAsia="Times New Roman" w:hAnsi="Verdana" w:cs="Times New Roman"/>
+                <w:color w:val="000000"/>
+                <w:sz w:val="17"/>
+                <w:szCs w:val="17"/>
+              </w:rPr>
+            </w:pPr>
+            <w:r>
+              <w:rPr>
+                <w:rFonts w:ascii="Verdana" w:eastAsia="Times New Roman" w:hAnsi="Verdana" w:cs="Times New Roman"/>
+                <w:color w:val="000000"/>
+                <w:sz w:val="17"/>
+                <w:szCs w:val="17"/>
+              </w:rPr>
+              <w:t xml:space="preserve">Added cart pages and orders pages together with store page for the store owners. </w:t>
+            </w:r>
           </w:p>
         </w:tc>
       </w:tr>
@@ -5072,75 +5735,132 @@
                 <w:szCs w:val="17"/>
               </w:rPr>
             </w:pPr>
-          </w:p>
-        </w:tc>
-        <w:tc>
-          <w:tcPr>
-            <w:tcW w:w="0" w:type="auto"/>
-            <w:tcBorders>
-              <w:top w:val="dashed" w:sz="6" w:space="0" w:color="BBBBBB"/>
-              <w:left w:val="dashed" w:sz="6" w:space="0" w:color="BBBBBB"/>
-              <w:bottom w:val="dashed" w:sz="6" w:space="0" w:color="BBBBBB"/>
-              <w:right w:val="dashed" w:sz="6" w:space="0" w:color="BBBBBB"/>
-            </w:tcBorders>
-            <w:vAlign w:val="center"/>
-          </w:tcPr>
-          <w:p>
-            <w:pPr>
-              <w:spacing w:before="100" w:beforeAutospacing="1" w:after="100" w:afterAutospacing="1"/>
-              <w:rPr>
-                <w:rFonts w:ascii="Verdana" w:eastAsia="Times New Roman" w:hAnsi="Verdana" w:cs="Times New Roman"/>
-                <w:color w:val="000000"/>
-                <w:sz w:val="17"/>
-                <w:szCs w:val="17"/>
-              </w:rPr>
-            </w:pPr>
-          </w:p>
-        </w:tc>
-        <w:tc>
-          <w:tcPr>
-            <w:tcW w:w="0" w:type="auto"/>
-            <w:tcBorders>
-              <w:top w:val="dashed" w:sz="6" w:space="0" w:color="BBBBBB"/>
-              <w:left w:val="dashed" w:sz="6" w:space="0" w:color="BBBBBB"/>
-              <w:bottom w:val="dashed" w:sz="6" w:space="0" w:color="BBBBBB"/>
-              <w:right w:val="dashed" w:sz="6" w:space="0" w:color="BBBBBB"/>
-            </w:tcBorders>
-            <w:vAlign w:val="center"/>
-          </w:tcPr>
-          <w:p>
-            <w:pPr>
-              <w:spacing w:before="100" w:beforeAutospacing="1" w:after="100" w:afterAutospacing="1"/>
-              <w:rPr>
-                <w:rFonts w:ascii="Verdana" w:eastAsia="Times New Roman" w:hAnsi="Verdana" w:cs="Times New Roman"/>
-                <w:color w:val="000000"/>
-                <w:sz w:val="17"/>
-                <w:szCs w:val="17"/>
-              </w:rPr>
-            </w:pPr>
-          </w:p>
-        </w:tc>
-        <w:tc>
-          <w:tcPr>
-            <w:tcW w:w="0" w:type="auto"/>
-            <w:tcBorders>
-              <w:top w:val="dashed" w:sz="6" w:space="0" w:color="BBBBBB"/>
-              <w:left w:val="dashed" w:sz="6" w:space="0" w:color="BBBBBB"/>
-              <w:bottom w:val="dashed" w:sz="6" w:space="0" w:color="BBBBBB"/>
-              <w:right w:val="dashed" w:sz="6" w:space="0" w:color="BBBBBB"/>
-            </w:tcBorders>
-            <w:vAlign w:val="center"/>
-          </w:tcPr>
-          <w:p>
-            <w:pPr>
-              <w:spacing w:before="100" w:beforeAutospacing="1" w:after="100" w:afterAutospacing="1"/>
-              <w:rPr>
-                <w:rFonts w:ascii="Verdana" w:eastAsia="Times New Roman" w:hAnsi="Verdana" w:cs="Times New Roman"/>
-                <w:color w:val="000000"/>
-                <w:sz w:val="17"/>
-                <w:szCs w:val="17"/>
-              </w:rPr>
-            </w:pPr>
+            <w:r>
+              <w:rPr>
+                <w:rFonts w:ascii="Verdana" w:eastAsia="Times New Roman" w:hAnsi="Verdana" w:cs="Times New Roman"/>
+                <w:color w:val="000000"/>
+                <w:sz w:val="17"/>
+                <w:szCs w:val="17"/>
+              </w:rPr>
+              <w:lastRenderedPageBreak/>
+              <w:t>250716</w:t>
+            </w:r>
+          </w:p>
+        </w:tc>
+        <w:tc>
+          <w:tcPr>
+            <w:tcW w:w="0" w:type="auto"/>
+            <w:tcBorders>
+              <w:top w:val="dashed" w:sz="6" w:space="0" w:color="BBBBBB"/>
+              <w:left w:val="dashed" w:sz="6" w:space="0" w:color="BBBBBB"/>
+              <w:bottom w:val="dashed" w:sz="6" w:space="0" w:color="BBBBBB"/>
+              <w:right w:val="dashed" w:sz="6" w:space="0" w:color="BBBBBB"/>
+            </w:tcBorders>
+            <w:vAlign w:val="center"/>
+          </w:tcPr>
+          <w:p>
+            <w:pPr>
+              <w:spacing w:before="100" w:beforeAutospacing="1" w:after="100" w:afterAutospacing="1"/>
+              <w:rPr>
+                <w:rFonts w:ascii="Verdana" w:eastAsia="Times New Roman" w:hAnsi="Verdana" w:cs="Times New Roman"/>
+                <w:color w:val="000000"/>
+                <w:sz w:val="17"/>
+                <w:szCs w:val="17"/>
+              </w:rPr>
+            </w:pPr>
+            <w:r>
+              <w:rPr>
+                <w:rFonts w:ascii="Verdana" w:eastAsia="Times New Roman" w:hAnsi="Verdana" w:cs="Times New Roman"/>
+                <w:color w:val="000000"/>
+                <w:sz w:val="17"/>
+                <w:szCs w:val="17"/>
+              </w:rPr>
+              <w:t>6</w:t>
+            </w:r>
+          </w:p>
+        </w:tc>
+        <w:tc>
+          <w:tcPr>
+            <w:tcW w:w="0" w:type="auto"/>
+            <w:tcBorders>
+              <w:top w:val="dashed" w:sz="6" w:space="0" w:color="BBBBBB"/>
+              <w:left w:val="dashed" w:sz="6" w:space="0" w:color="BBBBBB"/>
+              <w:bottom w:val="dashed" w:sz="6" w:space="0" w:color="BBBBBB"/>
+              <w:right w:val="dashed" w:sz="6" w:space="0" w:color="BBBBBB"/>
+            </w:tcBorders>
+            <w:vAlign w:val="center"/>
+          </w:tcPr>
+          <w:p>
+            <w:pPr>
+              <w:spacing w:before="100" w:beforeAutospacing="1" w:after="100" w:afterAutospacing="1"/>
+              <w:rPr>
+                <w:rFonts w:ascii="Verdana" w:eastAsia="Times New Roman" w:hAnsi="Verdana" w:cs="Times New Roman"/>
+                <w:color w:val="000000"/>
+                <w:sz w:val="17"/>
+                <w:szCs w:val="17"/>
+              </w:rPr>
+            </w:pPr>
+            <w:r>
+              <w:rPr>
+                <w:rFonts w:ascii="Verdana" w:eastAsia="Times New Roman" w:hAnsi="Verdana" w:cs="Times New Roman"/>
+                <w:color w:val="000000"/>
+                <w:sz w:val="17"/>
+                <w:szCs w:val="17"/>
+              </w:rPr>
+              <w:t>0</w:t>
+            </w:r>
+          </w:p>
+        </w:tc>
+        <w:tc>
+          <w:tcPr>
+            <w:tcW w:w="0" w:type="auto"/>
+            <w:tcBorders>
+              <w:top w:val="dashed" w:sz="6" w:space="0" w:color="BBBBBB"/>
+              <w:left w:val="dashed" w:sz="6" w:space="0" w:color="BBBBBB"/>
+              <w:bottom w:val="dashed" w:sz="6" w:space="0" w:color="BBBBBB"/>
+              <w:right w:val="dashed" w:sz="6" w:space="0" w:color="BBBBBB"/>
+            </w:tcBorders>
+            <w:vAlign w:val="center"/>
+          </w:tcPr>
+          <w:p>
+            <w:pPr>
+              <w:spacing w:before="100" w:beforeAutospacing="1" w:after="100" w:afterAutospacing="1"/>
+              <w:rPr>
+                <w:rFonts w:ascii="Verdana" w:eastAsia="Times New Roman" w:hAnsi="Verdana" w:cs="Times New Roman"/>
+                <w:color w:val="000000"/>
+                <w:sz w:val="17"/>
+                <w:szCs w:val="17"/>
+              </w:rPr>
+            </w:pPr>
+            <w:r>
+              <w:rPr>
+                <w:rFonts w:ascii="Verdana" w:eastAsia="Times New Roman" w:hAnsi="Verdana" w:cs="Times New Roman"/>
+                <w:color w:val="000000"/>
+                <w:sz w:val="17"/>
+                <w:szCs w:val="17"/>
+              </w:rPr>
+              <w:t xml:space="preserve">Read up on </w:t>
+            </w:r>
+            <w:proofErr w:type="spellStart"/>
+            <w:r>
+              <w:rPr>
+                <w:rFonts w:ascii="Verdana" w:eastAsia="Times New Roman" w:hAnsi="Verdana" w:cs="Times New Roman"/>
+                <w:color w:val="000000"/>
+                <w:sz w:val="17"/>
+                <w:szCs w:val="17"/>
+              </w:rPr>
+              <w:t>mongoDB</w:t>
+            </w:r>
+            <w:proofErr w:type="spellEnd"/>
+            <w:r>
+              <w:rPr>
+                <w:rFonts w:ascii="Verdana" w:eastAsia="Times New Roman" w:hAnsi="Verdana" w:cs="Times New Roman"/>
+                <w:color w:val="000000"/>
+                <w:sz w:val="17"/>
+                <w:szCs w:val="17"/>
+              </w:rPr>
+              <w:t>, mongoose and the other dependencies required to set up a database on node.js.</w:t>
+            </w:r>
           </w:p>
         </w:tc>
       </w:tr>
@@ -5169,75 +5889,131 @@
                 <w:szCs w:val="17"/>
               </w:rPr>
             </w:pPr>
-          </w:p>
-        </w:tc>
-        <w:tc>
-          <w:tcPr>
-            <w:tcW w:w="0" w:type="auto"/>
-            <w:tcBorders>
-              <w:top w:val="dashed" w:sz="6" w:space="0" w:color="BBBBBB"/>
-              <w:left w:val="dashed" w:sz="6" w:space="0" w:color="BBBBBB"/>
-              <w:bottom w:val="dashed" w:sz="6" w:space="0" w:color="BBBBBB"/>
-              <w:right w:val="dashed" w:sz="6" w:space="0" w:color="BBBBBB"/>
-            </w:tcBorders>
-            <w:vAlign w:val="center"/>
-          </w:tcPr>
-          <w:p>
-            <w:pPr>
-              <w:spacing w:before="100" w:beforeAutospacing="1" w:after="100" w:afterAutospacing="1"/>
-              <w:rPr>
-                <w:rFonts w:ascii="Verdana" w:eastAsia="Times New Roman" w:hAnsi="Verdana" w:cs="Times New Roman"/>
-                <w:color w:val="000000"/>
-                <w:sz w:val="17"/>
-                <w:szCs w:val="17"/>
-              </w:rPr>
-            </w:pPr>
-          </w:p>
-        </w:tc>
-        <w:tc>
-          <w:tcPr>
-            <w:tcW w:w="0" w:type="auto"/>
-            <w:tcBorders>
-              <w:top w:val="dashed" w:sz="6" w:space="0" w:color="BBBBBB"/>
-              <w:left w:val="dashed" w:sz="6" w:space="0" w:color="BBBBBB"/>
-              <w:bottom w:val="dashed" w:sz="6" w:space="0" w:color="BBBBBB"/>
-              <w:right w:val="dashed" w:sz="6" w:space="0" w:color="BBBBBB"/>
-            </w:tcBorders>
-            <w:vAlign w:val="center"/>
-          </w:tcPr>
-          <w:p>
-            <w:pPr>
-              <w:spacing w:before="100" w:beforeAutospacing="1" w:after="100" w:afterAutospacing="1"/>
-              <w:rPr>
-                <w:rFonts w:ascii="Verdana" w:eastAsia="Times New Roman" w:hAnsi="Verdana" w:cs="Times New Roman"/>
-                <w:color w:val="000000"/>
-                <w:sz w:val="17"/>
-                <w:szCs w:val="17"/>
-              </w:rPr>
-            </w:pPr>
-          </w:p>
-        </w:tc>
-        <w:tc>
-          <w:tcPr>
-            <w:tcW w:w="0" w:type="auto"/>
-            <w:tcBorders>
-              <w:top w:val="dashed" w:sz="6" w:space="0" w:color="BBBBBB"/>
-              <w:left w:val="dashed" w:sz="6" w:space="0" w:color="BBBBBB"/>
-              <w:bottom w:val="dashed" w:sz="6" w:space="0" w:color="BBBBBB"/>
-              <w:right w:val="dashed" w:sz="6" w:space="0" w:color="BBBBBB"/>
-            </w:tcBorders>
-            <w:vAlign w:val="center"/>
-          </w:tcPr>
-          <w:p>
-            <w:pPr>
-              <w:spacing w:before="100" w:beforeAutospacing="1" w:after="100" w:afterAutospacing="1"/>
-              <w:rPr>
-                <w:rFonts w:ascii="Verdana" w:eastAsia="Times New Roman" w:hAnsi="Verdana" w:cs="Times New Roman"/>
-                <w:color w:val="000000"/>
-                <w:sz w:val="17"/>
-                <w:szCs w:val="17"/>
-              </w:rPr>
-            </w:pPr>
+            <w:r>
+              <w:rPr>
+                <w:rFonts w:ascii="Verdana" w:eastAsia="Times New Roman" w:hAnsi="Verdana" w:cs="Times New Roman"/>
+                <w:color w:val="000000"/>
+                <w:sz w:val="17"/>
+                <w:szCs w:val="17"/>
+              </w:rPr>
+              <w:t>270716</w:t>
+            </w:r>
+          </w:p>
+        </w:tc>
+        <w:tc>
+          <w:tcPr>
+            <w:tcW w:w="0" w:type="auto"/>
+            <w:tcBorders>
+              <w:top w:val="dashed" w:sz="6" w:space="0" w:color="BBBBBB"/>
+              <w:left w:val="dashed" w:sz="6" w:space="0" w:color="BBBBBB"/>
+              <w:bottom w:val="dashed" w:sz="6" w:space="0" w:color="BBBBBB"/>
+              <w:right w:val="dashed" w:sz="6" w:space="0" w:color="BBBBBB"/>
+            </w:tcBorders>
+            <w:vAlign w:val="center"/>
+          </w:tcPr>
+          <w:p>
+            <w:pPr>
+              <w:spacing w:before="100" w:beforeAutospacing="1" w:after="100" w:afterAutospacing="1"/>
+              <w:rPr>
+                <w:rFonts w:ascii="Verdana" w:eastAsia="Times New Roman" w:hAnsi="Verdana" w:cs="Times New Roman"/>
+                <w:color w:val="000000"/>
+                <w:sz w:val="17"/>
+                <w:szCs w:val="17"/>
+              </w:rPr>
+            </w:pPr>
+            <w:r>
+              <w:rPr>
+                <w:rFonts w:ascii="Verdana" w:eastAsia="Times New Roman" w:hAnsi="Verdana" w:cs="Times New Roman"/>
+                <w:color w:val="000000"/>
+                <w:sz w:val="17"/>
+                <w:szCs w:val="17"/>
+              </w:rPr>
+              <w:t>7</w:t>
+            </w:r>
+          </w:p>
+        </w:tc>
+        <w:tc>
+          <w:tcPr>
+            <w:tcW w:w="0" w:type="auto"/>
+            <w:tcBorders>
+              <w:top w:val="dashed" w:sz="6" w:space="0" w:color="BBBBBB"/>
+              <w:left w:val="dashed" w:sz="6" w:space="0" w:color="BBBBBB"/>
+              <w:bottom w:val="dashed" w:sz="6" w:space="0" w:color="BBBBBB"/>
+              <w:right w:val="dashed" w:sz="6" w:space="0" w:color="BBBBBB"/>
+            </w:tcBorders>
+            <w:vAlign w:val="center"/>
+          </w:tcPr>
+          <w:p>
+            <w:pPr>
+              <w:spacing w:before="100" w:beforeAutospacing="1" w:after="100" w:afterAutospacing="1"/>
+              <w:rPr>
+                <w:rFonts w:ascii="Verdana" w:eastAsia="Times New Roman" w:hAnsi="Verdana" w:cs="Times New Roman"/>
+                <w:color w:val="000000"/>
+                <w:sz w:val="17"/>
+                <w:szCs w:val="17"/>
+              </w:rPr>
+            </w:pPr>
+            <w:r>
+              <w:rPr>
+                <w:rFonts w:ascii="Verdana" w:eastAsia="Times New Roman" w:hAnsi="Verdana" w:cs="Times New Roman"/>
+                <w:color w:val="000000"/>
+                <w:sz w:val="17"/>
+                <w:szCs w:val="17"/>
+              </w:rPr>
+              <w:t>0</w:t>
+            </w:r>
+          </w:p>
+        </w:tc>
+        <w:tc>
+          <w:tcPr>
+            <w:tcW w:w="0" w:type="auto"/>
+            <w:tcBorders>
+              <w:top w:val="dashed" w:sz="6" w:space="0" w:color="BBBBBB"/>
+              <w:left w:val="dashed" w:sz="6" w:space="0" w:color="BBBBBB"/>
+              <w:bottom w:val="dashed" w:sz="6" w:space="0" w:color="BBBBBB"/>
+              <w:right w:val="dashed" w:sz="6" w:space="0" w:color="BBBBBB"/>
+            </w:tcBorders>
+            <w:vAlign w:val="center"/>
+          </w:tcPr>
+          <w:p>
+            <w:pPr>
+              <w:spacing w:before="100" w:beforeAutospacing="1" w:after="100" w:afterAutospacing="1"/>
+              <w:rPr>
+                <w:rFonts w:ascii="Verdana" w:eastAsia="Times New Roman" w:hAnsi="Verdana" w:cs="Times New Roman"/>
+                <w:color w:val="000000"/>
+                <w:sz w:val="17"/>
+                <w:szCs w:val="17"/>
+              </w:rPr>
+            </w:pPr>
+            <w:r>
+              <w:rPr>
+                <w:rFonts w:ascii="Verdana" w:eastAsia="Times New Roman" w:hAnsi="Verdana" w:cs="Times New Roman"/>
+                <w:color w:val="000000"/>
+                <w:sz w:val="17"/>
+                <w:szCs w:val="17"/>
+              </w:rPr>
+              <w:t xml:space="preserve">Set up </w:t>
+            </w:r>
+            <w:proofErr w:type="spellStart"/>
+            <w:r>
+              <w:rPr>
+                <w:rFonts w:ascii="Verdana" w:eastAsia="Times New Roman" w:hAnsi="Verdana" w:cs="Times New Roman"/>
+                <w:color w:val="000000"/>
+                <w:sz w:val="17"/>
+                <w:szCs w:val="17"/>
+              </w:rPr>
+              <w:t>mongoDB</w:t>
+            </w:r>
+            <w:proofErr w:type="spellEnd"/>
+            <w:r>
+              <w:rPr>
+                <w:rFonts w:ascii="Verdana" w:eastAsia="Times New Roman" w:hAnsi="Verdana" w:cs="Times New Roman"/>
+                <w:color w:val="000000"/>
+                <w:sz w:val="17"/>
+                <w:szCs w:val="17"/>
+              </w:rPr>
+              <w:t xml:space="preserve"> with node.js.</w:t>
+            </w:r>
           </w:p>
         </w:tc>
       </w:tr>
@@ -5266,75 +6042,111 @@
                 <w:szCs w:val="17"/>
               </w:rPr>
             </w:pPr>
-          </w:p>
-        </w:tc>
-        <w:tc>
-          <w:tcPr>
-            <w:tcW w:w="0" w:type="auto"/>
-            <w:tcBorders>
-              <w:top w:val="dashed" w:sz="6" w:space="0" w:color="BBBBBB"/>
-              <w:left w:val="dashed" w:sz="6" w:space="0" w:color="BBBBBB"/>
-              <w:bottom w:val="dashed" w:sz="6" w:space="0" w:color="BBBBBB"/>
-              <w:right w:val="dashed" w:sz="6" w:space="0" w:color="BBBBBB"/>
-            </w:tcBorders>
-            <w:vAlign w:val="center"/>
-          </w:tcPr>
-          <w:p>
-            <w:pPr>
-              <w:spacing w:before="100" w:beforeAutospacing="1" w:after="100" w:afterAutospacing="1"/>
-              <w:rPr>
-                <w:rFonts w:ascii="Verdana" w:eastAsia="Times New Roman" w:hAnsi="Verdana" w:cs="Times New Roman"/>
-                <w:color w:val="000000"/>
-                <w:sz w:val="17"/>
-                <w:szCs w:val="17"/>
-              </w:rPr>
-            </w:pPr>
-          </w:p>
-        </w:tc>
-        <w:tc>
-          <w:tcPr>
-            <w:tcW w:w="0" w:type="auto"/>
-            <w:tcBorders>
-              <w:top w:val="dashed" w:sz="6" w:space="0" w:color="BBBBBB"/>
-              <w:left w:val="dashed" w:sz="6" w:space="0" w:color="BBBBBB"/>
-              <w:bottom w:val="dashed" w:sz="6" w:space="0" w:color="BBBBBB"/>
-              <w:right w:val="dashed" w:sz="6" w:space="0" w:color="BBBBBB"/>
-            </w:tcBorders>
-            <w:vAlign w:val="center"/>
-          </w:tcPr>
-          <w:p>
-            <w:pPr>
-              <w:spacing w:before="100" w:beforeAutospacing="1" w:after="100" w:afterAutospacing="1"/>
-              <w:rPr>
-                <w:rFonts w:ascii="Verdana" w:eastAsia="Times New Roman" w:hAnsi="Verdana" w:cs="Times New Roman"/>
-                <w:color w:val="000000"/>
-                <w:sz w:val="17"/>
-                <w:szCs w:val="17"/>
-              </w:rPr>
-            </w:pPr>
-          </w:p>
-        </w:tc>
-        <w:tc>
-          <w:tcPr>
-            <w:tcW w:w="0" w:type="auto"/>
-            <w:tcBorders>
-              <w:top w:val="dashed" w:sz="6" w:space="0" w:color="BBBBBB"/>
-              <w:left w:val="dashed" w:sz="6" w:space="0" w:color="BBBBBB"/>
-              <w:bottom w:val="dashed" w:sz="6" w:space="0" w:color="BBBBBB"/>
-              <w:right w:val="dashed" w:sz="6" w:space="0" w:color="BBBBBB"/>
-            </w:tcBorders>
-            <w:vAlign w:val="center"/>
-          </w:tcPr>
-          <w:p>
-            <w:pPr>
-              <w:spacing w:before="100" w:beforeAutospacing="1" w:after="100" w:afterAutospacing="1"/>
-              <w:rPr>
-                <w:rFonts w:ascii="Verdana" w:eastAsia="Times New Roman" w:hAnsi="Verdana" w:cs="Times New Roman"/>
-                <w:color w:val="000000"/>
-                <w:sz w:val="17"/>
-                <w:szCs w:val="17"/>
-              </w:rPr>
-            </w:pPr>
+            <w:r>
+              <w:rPr>
+                <w:rFonts w:ascii="Verdana" w:eastAsia="Times New Roman" w:hAnsi="Verdana" w:cs="Times New Roman"/>
+                <w:color w:val="000000"/>
+                <w:sz w:val="17"/>
+                <w:szCs w:val="17"/>
+              </w:rPr>
+              <w:t>280716</w:t>
+            </w:r>
+          </w:p>
+        </w:tc>
+        <w:tc>
+          <w:tcPr>
+            <w:tcW w:w="0" w:type="auto"/>
+            <w:tcBorders>
+              <w:top w:val="dashed" w:sz="6" w:space="0" w:color="BBBBBB"/>
+              <w:left w:val="dashed" w:sz="6" w:space="0" w:color="BBBBBB"/>
+              <w:bottom w:val="dashed" w:sz="6" w:space="0" w:color="BBBBBB"/>
+              <w:right w:val="dashed" w:sz="6" w:space="0" w:color="BBBBBB"/>
+            </w:tcBorders>
+            <w:vAlign w:val="center"/>
+          </w:tcPr>
+          <w:p>
+            <w:pPr>
+              <w:spacing w:before="100" w:beforeAutospacing="1" w:after="100" w:afterAutospacing="1"/>
+              <w:rPr>
+                <w:rFonts w:ascii="Verdana" w:eastAsia="Times New Roman" w:hAnsi="Verdana" w:cs="Times New Roman"/>
+                <w:color w:val="000000"/>
+                <w:sz w:val="17"/>
+                <w:szCs w:val="17"/>
+              </w:rPr>
+            </w:pPr>
+            <w:r>
+              <w:rPr>
+                <w:rFonts w:ascii="Verdana" w:eastAsia="Times New Roman" w:hAnsi="Verdana" w:cs="Times New Roman"/>
+                <w:color w:val="000000"/>
+                <w:sz w:val="17"/>
+                <w:szCs w:val="17"/>
+              </w:rPr>
+              <w:t>0</w:t>
+            </w:r>
+          </w:p>
+        </w:tc>
+        <w:tc>
+          <w:tcPr>
+            <w:tcW w:w="0" w:type="auto"/>
+            <w:tcBorders>
+              <w:top w:val="dashed" w:sz="6" w:space="0" w:color="BBBBBB"/>
+              <w:left w:val="dashed" w:sz="6" w:space="0" w:color="BBBBBB"/>
+              <w:bottom w:val="dashed" w:sz="6" w:space="0" w:color="BBBBBB"/>
+              <w:right w:val="dashed" w:sz="6" w:space="0" w:color="BBBBBB"/>
+            </w:tcBorders>
+            <w:vAlign w:val="center"/>
+          </w:tcPr>
+          <w:p>
+            <w:pPr>
+              <w:spacing w:before="100" w:beforeAutospacing="1" w:after="100" w:afterAutospacing="1"/>
+              <w:rPr>
+                <w:rFonts w:ascii="Verdana" w:eastAsia="Times New Roman" w:hAnsi="Verdana" w:cs="Times New Roman"/>
+                <w:color w:val="000000"/>
+                <w:sz w:val="17"/>
+                <w:szCs w:val="17"/>
+              </w:rPr>
+            </w:pPr>
+            <w:r>
+              <w:rPr>
+                <w:rFonts w:ascii="Verdana" w:eastAsia="Times New Roman" w:hAnsi="Verdana" w:cs="Times New Roman"/>
+                <w:color w:val="000000"/>
+                <w:sz w:val="17"/>
+                <w:szCs w:val="17"/>
+              </w:rPr>
+              <w:t>8</w:t>
+            </w:r>
+          </w:p>
+        </w:tc>
+        <w:tc>
+          <w:tcPr>
+            <w:tcW w:w="0" w:type="auto"/>
+            <w:tcBorders>
+              <w:top w:val="dashed" w:sz="6" w:space="0" w:color="BBBBBB"/>
+              <w:left w:val="dashed" w:sz="6" w:space="0" w:color="BBBBBB"/>
+              <w:bottom w:val="dashed" w:sz="6" w:space="0" w:color="BBBBBB"/>
+              <w:right w:val="dashed" w:sz="6" w:space="0" w:color="BBBBBB"/>
+            </w:tcBorders>
+            <w:vAlign w:val="center"/>
+          </w:tcPr>
+          <w:p>
+            <w:pPr>
+              <w:spacing w:before="100" w:beforeAutospacing="1" w:after="100" w:afterAutospacing="1"/>
+              <w:rPr>
+                <w:rFonts w:ascii="Verdana" w:eastAsia="Times New Roman" w:hAnsi="Verdana" w:cs="Times New Roman"/>
+                <w:color w:val="000000"/>
+                <w:sz w:val="17"/>
+                <w:szCs w:val="17"/>
+              </w:rPr>
+            </w:pPr>
+            <w:r>
+              <w:rPr>
+                <w:rFonts w:ascii="Verdana" w:eastAsia="Times New Roman" w:hAnsi="Verdana" w:cs="Times New Roman"/>
+                <w:color w:val="000000"/>
+                <w:sz w:val="17"/>
+                <w:szCs w:val="17"/>
+              </w:rPr>
+              <w:t>Worked on store page to display user’s orders and display cart table</w:t>
+            </w:r>
           </w:p>
         </w:tc>
       </w:tr>
@@ -5363,75 +6175,171 @@
                 <w:szCs w:val="17"/>
               </w:rPr>
             </w:pPr>
-          </w:p>
-        </w:tc>
-        <w:tc>
-          <w:tcPr>
-            <w:tcW w:w="0" w:type="auto"/>
-            <w:tcBorders>
-              <w:top w:val="dashed" w:sz="6" w:space="0" w:color="BBBBBB"/>
-              <w:left w:val="dashed" w:sz="6" w:space="0" w:color="BBBBBB"/>
-              <w:bottom w:val="dashed" w:sz="6" w:space="0" w:color="BBBBBB"/>
-              <w:right w:val="dashed" w:sz="6" w:space="0" w:color="BBBBBB"/>
-            </w:tcBorders>
-            <w:vAlign w:val="center"/>
-          </w:tcPr>
-          <w:p>
-            <w:pPr>
-              <w:spacing w:before="100" w:beforeAutospacing="1" w:after="100" w:afterAutospacing="1"/>
-              <w:rPr>
-                <w:rFonts w:ascii="Verdana" w:eastAsia="Times New Roman" w:hAnsi="Verdana" w:cs="Times New Roman"/>
-                <w:color w:val="000000"/>
-                <w:sz w:val="17"/>
-                <w:szCs w:val="17"/>
-              </w:rPr>
-            </w:pPr>
-          </w:p>
-        </w:tc>
-        <w:tc>
-          <w:tcPr>
-            <w:tcW w:w="0" w:type="auto"/>
-            <w:tcBorders>
-              <w:top w:val="dashed" w:sz="6" w:space="0" w:color="BBBBBB"/>
-              <w:left w:val="dashed" w:sz="6" w:space="0" w:color="BBBBBB"/>
-              <w:bottom w:val="dashed" w:sz="6" w:space="0" w:color="BBBBBB"/>
-              <w:right w:val="dashed" w:sz="6" w:space="0" w:color="BBBBBB"/>
-            </w:tcBorders>
-            <w:vAlign w:val="center"/>
-          </w:tcPr>
-          <w:p>
-            <w:pPr>
-              <w:spacing w:before="100" w:beforeAutospacing="1" w:after="100" w:afterAutospacing="1"/>
-              <w:rPr>
-                <w:rFonts w:ascii="Verdana" w:eastAsia="Times New Roman" w:hAnsi="Verdana" w:cs="Times New Roman"/>
-                <w:color w:val="000000"/>
-                <w:sz w:val="17"/>
-                <w:szCs w:val="17"/>
-              </w:rPr>
-            </w:pPr>
-          </w:p>
-        </w:tc>
-        <w:tc>
-          <w:tcPr>
-            <w:tcW w:w="0" w:type="auto"/>
-            <w:tcBorders>
-              <w:top w:val="dashed" w:sz="6" w:space="0" w:color="BBBBBB"/>
-              <w:left w:val="dashed" w:sz="6" w:space="0" w:color="BBBBBB"/>
-              <w:bottom w:val="dashed" w:sz="6" w:space="0" w:color="BBBBBB"/>
-              <w:right w:val="dashed" w:sz="6" w:space="0" w:color="BBBBBB"/>
-            </w:tcBorders>
-            <w:vAlign w:val="center"/>
-          </w:tcPr>
-          <w:p>
-            <w:pPr>
-              <w:spacing w:before="100" w:beforeAutospacing="1" w:after="100" w:afterAutospacing="1"/>
-              <w:rPr>
-                <w:rFonts w:ascii="Verdana" w:eastAsia="Times New Roman" w:hAnsi="Verdana" w:cs="Times New Roman"/>
-                <w:color w:val="000000"/>
-                <w:sz w:val="17"/>
-                <w:szCs w:val="17"/>
-              </w:rPr>
-            </w:pPr>
+            <w:r>
+              <w:rPr>
+                <w:rFonts w:ascii="Verdana" w:eastAsia="Times New Roman" w:hAnsi="Verdana" w:cs="Times New Roman"/>
+                <w:color w:val="000000"/>
+                <w:sz w:val="17"/>
+                <w:szCs w:val="17"/>
+              </w:rPr>
+              <w:t>300716</w:t>
+            </w:r>
+          </w:p>
+        </w:tc>
+        <w:tc>
+          <w:tcPr>
+            <w:tcW w:w="0" w:type="auto"/>
+            <w:tcBorders>
+              <w:top w:val="dashed" w:sz="6" w:space="0" w:color="BBBBBB"/>
+              <w:left w:val="dashed" w:sz="6" w:space="0" w:color="BBBBBB"/>
+              <w:bottom w:val="dashed" w:sz="6" w:space="0" w:color="BBBBBB"/>
+              <w:right w:val="dashed" w:sz="6" w:space="0" w:color="BBBBBB"/>
+            </w:tcBorders>
+            <w:vAlign w:val="center"/>
+          </w:tcPr>
+          <w:p>
+            <w:pPr>
+              <w:spacing w:before="100" w:beforeAutospacing="1" w:after="100" w:afterAutospacing="1"/>
+              <w:rPr>
+                <w:rFonts w:ascii="Verdana" w:eastAsia="Times New Roman" w:hAnsi="Verdana" w:cs="Times New Roman"/>
+                <w:color w:val="000000"/>
+                <w:sz w:val="17"/>
+                <w:szCs w:val="17"/>
+              </w:rPr>
+            </w:pPr>
+            <w:r>
+              <w:rPr>
+                <w:rFonts w:ascii="Verdana" w:eastAsia="Times New Roman" w:hAnsi="Verdana" w:cs="Times New Roman"/>
+                <w:color w:val="000000"/>
+                <w:sz w:val="17"/>
+                <w:szCs w:val="17"/>
+              </w:rPr>
+              <w:t>5</w:t>
+            </w:r>
+          </w:p>
+        </w:tc>
+        <w:tc>
+          <w:tcPr>
+            <w:tcW w:w="0" w:type="auto"/>
+            <w:tcBorders>
+              <w:top w:val="dashed" w:sz="6" w:space="0" w:color="BBBBBB"/>
+              <w:left w:val="dashed" w:sz="6" w:space="0" w:color="BBBBBB"/>
+              <w:bottom w:val="dashed" w:sz="6" w:space="0" w:color="BBBBBB"/>
+              <w:right w:val="dashed" w:sz="6" w:space="0" w:color="BBBBBB"/>
+            </w:tcBorders>
+            <w:vAlign w:val="center"/>
+          </w:tcPr>
+          <w:p>
+            <w:pPr>
+              <w:spacing w:before="100" w:beforeAutospacing="1" w:after="100" w:afterAutospacing="1"/>
+              <w:rPr>
+                <w:rFonts w:ascii="Verdana" w:eastAsia="Times New Roman" w:hAnsi="Verdana" w:cs="Times New Roman"/>
+                <w:color w:val="000000"/>
+                <w:sz w:val="17"/>
+                <w:szCs w:val="17"/>
+              </w:rPr>
+            </w:pPr>
+            <w:r>
+              <w:rPr>
+                <w:rFonts w:ascii="Verdana" w:eastAsia="Times New Roman" w:hAnsi="Verdana" w:cs="Times New Roman"/>
+                <w:color w:val="000000"/>
+                <w:sz w:val="17"/>
+                <w:szCs w:val="17"/>
+              </w:rPr>
+              <w:t>0</w:t>
+            </w:r>
+          </w:p>
+        </w:tc>
+        <w:tc>
+          <w:tcPr>
+            <w:tcW w:w="0" w:type="auto"/>
+            <w:tcBorders>
+              <w:top w:val="dashed" w:sz="6" w:space="0" w:color="BBBBBB"/>
+              <w:left w:val="dashed" w:sz="6" w:space="0" w:color="BBBBBB"/>
+              <w:bottom w:val="dashed" w:sz="6" w:space="0" w:color="BBBBBB"/>
+              <w:right w:val="dashed" w:sz="6" w:space="0" w:color="BBBBBB"/>
+            </w:tcBorders>
+            <w:vAlign w:val="center"/>
+          </w:tcPr>
+          <w:p>
+            <w:pPr>
+              <w:spacing w:before="100" w:beforeAutospacing="1" w:after="100" w:afterAutospacing="1"/>
+              <w:rPr>
+                <w:rFonts w:ascii="Verdana" w:eastAsia="Times New Roman" w:hAnsi="Verdana" w:cs="Times New Roman"/>
+                <w:color w:val="000000"/>
+                <w:sz w:val="17"/>
+                <w:szCs w:val="17"/>
+              </w:rPr>
+            </w:pPr>
+            <w:r>
+              <w:rPr>
+                <w:rFonts w:ascii="Verdana" w:eastAsia="Times New Roman" w:hAnsi="Verdana" w:cs="Times New Roman"/>
+                <w:color w:val="000000"/>
+                <w:sz w:val="17"/>
+                <w:szCs w:val="17"/>
+              </w:rPr>
+              <w:t xml:space="preserve">Set up </w:t>
+            </w:r>
+            <w:proofErr w:type="spellStart"/>
+            <w:r>
+              <w:rPr>
+                <w:rFonts w:ascii="Verdana" w:eastAsia="Times New Roman" w:hAnsi="Verdana" w:cs="Times New Roman"/>
+                <w:color w:val="000000"/>
+                <w:sz w:val="17"/>
+                <w:szCs w:val="17"/>
+              </w:rPr>
+              <w:t>mongoDB</w:t>
+            </w:r>
+            <w:proofErr w:type="spellEnd"/>
+            <w:r>
+              <w:rPr>
+                <w:rFonts w:ascii="Verdana" w:eastAsia="Times New Roman" w:hAnsi="Verdana" w:cs="Times New Roman"/>
+                <w:color w:val="000000"/>
+                <w:sz w:val="17"/>
+                <w:szCs w:val="17"/>
+              </w:rPr>
+              <w:t xml:space="preserve"> with node.js. Hosted database online with </w:t>
+            </w:r>
+            <w:proofErr w:type="spellStart"/>
+            <w:r>
+              <w:rPr>
+                <w:rFonts w:ascii="Verdana" w:eastAsia="Times New Roman" w:hAnsi="Verdana" w:cs="Times New Roman"/>
+                <w:color w:val="000000"/>
+                <w:sz w:val="17"/>
+                <w:szCs w:val="17"/>
+              </w:rPr>
+              <w:t>mlabs</w:t>
+            </w:r>
+            <w:proofErr w:type="spellEnd"/>
+            <w:r>
+              <w:rPr>
+                <w:rFonts w:ascii="Verdana" w:eastAsia="Times New Roman" w:hAnsi="Verdana" w:cs="Times New Roman"/>
+                <w:color w:val="000000"/>
+                <w:sz w:val="17"/>
+                <w:szCs w:val="17"/>
+              </w:rPr>
+              <w:t xml:space="preserve"> from </w:t>
+            </w:r>
+            <w:proofErr w:type="spellStart"/>
+            <w:r>
+              <w:rPr>
+                <w:rFonts w:ascii="Verdana" w:eastAsia="Times New Roman" w:hAnsi="Verdana" w:cs="Times New Roman"/>
+                <w:color w:val="000000"/>
+                <w:sz w:val="17"/>
+                <w:szCs w:val="17"/>
+              </w:rPr>
+              <w:t>heroku</w:t>
+            </w:r>
+            <w:proofErr w:type="spellEnd"/>
+            <w:r>
+              <w:rPr>
+                <w:rFonts w:ascii="Verdana" w:eastAsia="Times New Roman" w:hAnsi="Verdana" w:cs="Times New Roman"/>
+                <w:color w:val="000000"/>
+                <w:sz w:val="17"/>
+                <w:szCs w:val="17"/>
+              </w:rPr>
+              <w:t>.</w:t>
+            </w:r>
           </w:p>
         </w:tc>
       </w:tr>
@@ -5460,75 +6368,111 @@
                 <w:szCs w:val="17"/>
               </w:rPr>
             </w:pPr>
-          </w:p>
-        </w:tc>
-        <w:tc>
-          <w:tcPr>
-            <w:tcW w:w="0" w:type="auto"/>
-            <w:tcBorders>
-              <w:top w:val="dashed" w:sz="6" w:space="0" w:color="BBBBBB"/>
-              <w:left w:val="dashed" w:sz="6" w:space="0" w:color="BBBBBB"/>
-              <w:bottom w:val="dashed" w:sz="6" w:space="0" w:color="BBBBBB"/>
-              <w:right w:val="dashed" w:sz="6" w:space="0" w:color="BBBBBB"/>
-            </w:tcBorders>
-            <w:vAlign w:val="center"/>
-          </w:tcPr>
-          <w:p>
-            <w:pPr>
-              <w:spacing w:before="100" w:beforeAutospacing="1" w:after="100" w:afterAutospacing="1"/>
-              <w:rPr>
-                <w:rFonts w:ascii="Verdana" w:eastAsia="Times New Roman" w:hAnsi="Verdana" w:cs="Times New Roman"/>
-                <w:color w:val="000000"/>
-                <w:sz w:val="17"/>
-                <w:szCs w:val="17"/>
-              </w:rPr>
-            </w:pPr>
-          </w:p>
-        </w:tc>
-        <w:tc>
-          <w:tcPr>
-            <w:tcW w:w="0" w:type="auto"/>
-            <w:tcBorders>
-              <w:top w:val="dashed" w:sz="6" w:space="0" w:color="BBBBBB"/>
-              <w:left w:val="dashed" w:sz="6" w:space="0" w:color="BBBBBB"/>
-              <w:bottom w:val="dashed" w:sz="6" w:space="0" w:color="BBBBBB"/>
-              <w:right w:val="dashed" w:sz="6" w:space="0" w:color="BBBBBB"/>
-            </w:tcBorders>
-            <w:vAlign w:val="center"/>
-          </w:tcPr>
-          <w:p>
-            <w:pPr>
-              <w:spacing w:before="100" w:beforeAutospacing="1" w:after="100" w:afterAutospacing="1"/>
-              <w:rPr>
-                <w:rFonts w:ascii="Verdana" w:eastAsia="Times New Roman" w:hAnsi="Verdana" w:cs="Times New Roman"/>
-                <w:color w:val="000000"/>
-                <w:sz w:val="17"/>
-                <w:szCs w:val="17"/>
-              </w:rPr>
-            </w:pPr>
-          </w:p>
-        </w:tc>
-        <w:tc>
-          <w:tcPr>
-            <w:tcW w:w="0" w:type="auto"/>
-            <w:tcBorders>
-              <w:top w:val="dashed" w:sz="6" w:space="0" w:color="BBBBBB"/>
-              <w:left w:val="dashed" w:sz="6" w:space="0" w:color="BBBBBB"/>
-              <w:bottom w:val="dashed" w:sz="6" w:space="0" w:color="BBBBBB"/>
-              <w:right w:val="dashed" w:sz="6" w:space="0" w:color="BBBBBB"/>
-            </w:tcBorders>
-            <w:vAlign w:val="center"/>
-          </w:tcPr>
-          <w:p>
-            <w:pPr>
-              <w:spacing w:before="100" w:beforeAutospacing="1" w:after="100" w:afterAutospacing="1"/>
-              <w:rPr>
-                <w:rFonts w:ascii="Verdana" w:eastAsia="Times New Roman" w:hAnsi="Verdana" w:cs="Times New Roman"/>
-                <w:color w:val="000000"/>
-                <w:sz w:val="17"/>
-                <w:szCs w:val="17"/>
-              </w:rPr>
-            </w:pPr>
+            <w:r>
+              <w:rPr>
+                <w:rFonts w:ascii="Verdana" w:eastAsia="Times New Roman" w:hAnsi="Verdana" w:cs="Times New Roman"/>
+                <w:color w:val="000000"/>
+                <w:sz w:val="17"/>
+                <w:szCs w:val="17"/>
+              </w:rPr>
+              <w:t>010816</w:t>
+            </w:r>
+          </w:p>
+        </w:tc>
+        <w:tc>
+          <w:tcPr>
+            <w:tcW w:w="0" w:type="auto"/>
+            <w:tcBorders>
+              <w:top w:val="dashed" w:sz="6" w:space="0" w:color="BBBBBB"/>
+              <w:left w:val="dashed" w:sz="6" w:space="0" w:color="BBBBBB"/>
+              <w:bottom w:val="dashed" w:sz="6" w:space="0" w:color="BBBBBB"/>
+              <w:right w:val="dashed" w:sz="6" w:space="0" w:color="BBBBBB"/>
+            </w:tcBorders>
+            <w:vAlign w:val="center"/>
+          </w:tcPr>
+          <w:p>
+            <w:pPr>
+              <w:spacing w:before="100" w:beforeAutospacing="1" w:after="100" w:afterAutospacing="1"/>
+              <w:rPr>
+                <w:rFonts w:ascii="Verdana" w:eastAsia="Times New Roman" w:hAnsi="Verdana" w:cs="Times New Roman"/>
+                <w:color w:val="000000"/>
+                <w:sz w:val="17"/>
+                <w:szCs w:val="17"/>
+              </w:rPr>
+            </w:pPr>
+            <w:r>
+              <w:rPr>
+                <w:rFonts w:ascii="Verdana" w:eastAsia="Times New Roman" w:hAnsi="Verdana" w:cs="Times New Roman"/>
+                <w:color w:val="000000"/>
+                <w:sz w:val="17"/>
+                <w:szCs w:val="17"/>
+              </w:rPr>
+              <w:t>7</w:t>
+            </w:r>
+          </w:p>
+        </w:tc>
+        <w:tc>
+          <w:tcPr>
+            <w:tcW w:w="0" w:type="auto"/>
+            <w:tcBorders>
+              <w:top w:val="dashed" w:sz="6" w:space="0" w:color="BBBBBB"/>
+              <w:left w:val="dashed" w:sz="6" w:space="0" w:color="BBBBBB"/>
+              <w:bottom w:val="dashed" w:sz="6" w:space="0" w:color="BBBBBB"/>
+              <w:right w:val="dashed" w:sz="6" w:space="0" w:color="BBBBBB"/>
+            </w:tcBorders>
+            <w:vAlign w:val="center"/>
+          </w:tcPr>
+          <w:p>
+            <w:pPr>
+              <w:spacing w:before="100" w:beforeAutospacing="1" w:after="100" w:afterAutospacing="1"/>
+              <w:rPr>
+                <w:rFonts w:ascii="Verdana" w:eastAsia="Times New Roman" w:hAnsi="Verdana" w:cs="Times New Roman"/>
+                <w:color w:val="000000"/>
+                <w:sz w:val="17"/>
+                <w:szCs w:val="17"/>
+              </w:rPr>
+            </w:pPr>
+            <w:r>
+              <w:rPr>
+                <w:rFonts w:ascii="Verdana" w:eastAsia="Times New Roman" w:hAnsi="Verdana" w:cs="Times New Roman"/>
+                <w:color w:val="000000"/>
+                <w:sz w:val="17"/>
+                <w:szCs w:val="17"/>
+              </w:rPr>
+              <w:t>7</w:t>
+            </w:r>
+          </w:p>
+        </w:tc>
+        <w:tc>
+          <w:tcPr>
+            <w:tcW w:w="0" w:type="auto"/>
+            <w:tcBorders>
+              <w:top w:val="dashed" w:sz="6" w:space="0" w:color="BBBBBB"/>
+              <w:left w:val="dashed" w:sz="6" w:space="0" w:color="BBBBBB"/>
+              <w:bottom w:val="dashed" w:sz="6" w:space="0" w:color="BBBBBB"/>
+              <w:right w:val="dashed" w:sz="6" w:space="0" w:color="BBBBBB"/>
+            </w:tcBorders>
+            <w:vAlign w:val="center"/>
+          </w:tcPr>
+          <w:p>
+            <w:pPr>
+              <w:spacing w:before="100" w:beforeAutospacing="1" w:after="100" w:afterAutospacing="1"/>
+              <w:rPr>
+                <w:rFonts w:ascii="Verdana" w:eastAsia="Times New Roman" w:hAnsi="Verdana" w:cs="Times New Roman"/>
+                <w:color w:val="000000"/>
+                <w:sz w:val="17"/>
+                <w:szCs w:val="17"/>
+              </w:rPr>
+            </w:pPr>
+            <w:r>
+              <w:rPr>
+                <w:rFonts w:ascii="Verdana" w:eastAsia="Times New Roman" w:hAnsi="Verdana" w:cs="Times New Roman"/>
+                <w:color w:val="000000"/>
+                <w:sz w:val="17"/>
+                <w:szCs w:val="17"/>
+              </w:rPr>
+              <w:t xml:space="preserve">Changed the way the order system works. </w:t>
+            </w:r>
           </w:p>
         </w:tc>
       </w:tr>
@@ -5546,6 +6490,730 @@
               <w:right w:val="dashed" w:sz="6" w:space="0" w:color="BBBBBB"/>
             </w:tcBorders>
             <w:vAlign w:val="center"/>
+          </w:tcPr>
+          <w:p>
+            <w:pPr>
+              <w:spacing w:before="100" w:beforeAutospacing="1" w:after="100" w:afterAutospacing="1"/>
+              <w:rPr>
+                <w:rFonts w:ascii="Verdana" w:eastAsia="Times New Roman" w:hAnsi="Verdana" w:cs="Times New Roman"/>
+                <w:color w:val="000000"/>
+                <w:sz w:val="17"/>
+                <w:szCs w:val="17"/>
+              </w:rPr>
+            </w:pPr>
+            <w:r>
+              <w:rPr>
+                <w:rFonts w:ascii="Verdana" w:eastAsia="Times New Roman" w:hAnsi="Verdana" w:cs="Times New Roman"/>
+                <w:color w:val="000000"/>
+                <w:sz w:val="17"/>
+                <w:szCs w:val="17"/>
+              </w:rPr>
+              <w:t>020816</w:t>
+            </w:r>
+          </w:p>
+        </w:tc>
+        <w:tc>
+          <w:tcPr>
+            <w:tcW w:w="0" w:type="auto"/>
+            <w:tcBorders>
+              <w:top w:val="dashed" w:sz="6" w:space="0" w:color="BBBBBB"/>
+              <w:left w:val="dashed" w:sz="6" w:space="0" w:color="BBBBBB"/>
+              <w:bottom w:val="dashed" w:sz="6" w:space="0" w:color="BBBBBB"/>
+              <w:right w:val="dashed" w:sz="6" w:space="0" w:color="BBBBBB"/>
+            </w:tcBorders>
+            <w:vAlign w:val="center"/>
+          </w:tcPr>
+          <w:p>
+            <w:pPr>
+              <w:spacing w:before="100" w:beforeAutospacing="1" w:after="100" w:afterAutospacing="1"/>
+              <w:rPr>
+                <w:rFonts w:ascii="Verdana" w:eastAsia="Times New Roman" w:hAnsi="Verdana" w:cs="Times New Roman"/>
+                <w:color w:val="000000"/>
+                <w:sz w:val="17"/>
+                <w:szCs w:val="17"/>
+              </w:rPr>
+            </w:pPr>
+            <w:r>
+              <w:rPr>
+                <w:rFonts w:ascii="Verdana" w:eastAsia="Times New Roman" w:hAnsi="Verdana" w:cs="Times New Roman"/>
+                <w:color w:val="000000"/>
+                <w:sz w:val="17"/>
+                <w:szCs w:val="17"/>
+              </w:rPr>
+              <w:t>8</w:t>
+            </w:r>
+          </w:p>
+        </w:tc>
+        <w:tc>
+          <w:tcPr>
+            <w:tcW w:w="0" w:type="auto"/>
+            <w:tcBorders>
+              <w:top w:val="dashed" w:sz="6" w:space="0" w:color="BBBBBB"/>
+              <w:left w:val="dashed" w:sz="6" w:space="0" w:color="BBBBBB"/>
+              <w:bottom w:val="dashed" w:sz="6" w:space="0" w:color="BBBBBB"/>
+              <w:right w:val="dashed" w:sz="6" w:space="0" w:color="BBBBBB"/>
+            </w:tcBorders>
+            <w:vAlign w:val="center"/>
+          </w:tcPr>
+          <w:p>
+            <w:pPr>
+              <w:spacing w:before="100" w:beforeAutospacing="1" w:after="100" w:afterAutospacing="1"/>
+              <w:rPr>
+                <w:rFonts w:ascii="Verdana" w:eastAsia="Times New Roman" w:hAnsi="Verdana" w:cs="Times New Roman"/>
+                <w:color w:val="000000"/>
+                <w:sz w:val="17"/>
+                <w:szCs w:val="17"/>
+              </w:rPr>
+            </w:pPr>
+            <w:r>
+              <w:rPr>
+                <w:rFonts w:ascii="Verdana" w:eastAsia="Times New Roman" w:hAnsi="Verdana" w:cs="Times New Roman"/>
+                <w:color w:val="000000"/>
+                <w:sz w:val="17"/>
+                <w:szCs w:val="17"/>
+              </w:rPr>
+              <w:t>8</w:t>
+            </w:r>
+          </w:p>
+        </w:tc>
+        <w:tc>
+          <w:tcPr>
+            <w:tcW w:w="0" w:type="auto"/>
+            <w:tcBorders>
+              <w:top w:val="dashed" w:sz="6" w:space="0" w:color="BBBBBB"/>
+              <w:left w:val="dashed" w:sz="6" w:space="0" w:color="BBBBBB"/>
+              <w:bottom w:val="dashed" w:sz="6" w:space="0" w:color="BBBBBB"/>
+              <w:right w:val="dashed" w:sz="6" w:space="0" w:color="BBBBBB"/>
+            </w:tcBorders>
+            <w:vAlign w:val="center"/>
+          </w:tcPr>
+          <w:p>
+            <w:pPr>
+              <w:spacing w:before="100" w:beforeAutospacing="1" w:after="100" w:afterAutospacing="1"/>
+              <w:rPr>
+                <w:rFonts w:ascii="Verdana" w:eastAsia="Times New Roman" w:hAnsi="Verdana" w:cs="Times New Roman"/>
+                <w:color w:val="000000"/>
+                <w:sz w:val="17"/>
+                <w:szCs w:val="17"/>
+              </w:rPr>
+            </w:pPr>
+            <w:r>
+              <w:rPr>
+                <w:rFonts w:ascii="Verdana" w:eastAsia="Times New Roman" w:hAnsi="Verdana" w:cs="Times New Roman"/>
+                <w:color w:val="000000"/>
+                <w:sz w:val="17"/>
+                <w:szCs w:val="17"/>
+              </w:rPr>
+              <w:t>Debugged the application. Write up log and prepare video.</w:t>
+            </w:r>
+          </w:p>
+        </w:tc>
+      </w:tr>
+      <w:tr>
+        <w:trPr>
+          <w:tblCellSpacing w:w="15" w:type="dxa"/>
+        </w:trPr>
+        <w:tc>
+          <w:tcPr>
+            <w:tcW w:w="0" w:type="auto"/>
+            <w:tcBorders>
+              <w:top w:val="dashed" w:sz="6" w:space="0" w:color="BBBBBB"/>
+              <w:left w:val="dashed" w:sz="6" w:space="0" w:color="BBBBBB"/>
+              <w:bottom w:val="dashed" w:sz="6" w:space="0" w:color="BBBBBB"/>
+              <w:right w:val="dashed" w:sz="6" w:space="0" w:color="BBBBBB"/>
+            </w:tcBorders>
+            <w:vAlign w:val="center"/>
+          </w:tcPr>
+          <w:p>
+            <w:pPr>
+              <w:spacing w:before="100" w:beforeAutospacing="1" w:after="100" w:afterAutospacing="1"/>
+              <w:rPr>
+                <w:rFonts w:ascii="Verdana" w:eastAsia="Times New Roman" w:hAnsi="Verdana" w:cs="Times New Roman"/>
+                <w:color w:val="000000"/>
+                <w:sz w:val="17"/>
+                <w:szCs w:val="17"/>
+              </w:rPr>
+            </w:pPr>
+          </w:p>
+        </w:tc>
+        <w:tc>
+          <w:tcPr>
+            <w:tcW w:w="0" w:type="auto"/>
+            <w:tcBorders>
+              <w:top w:val="dashed" w:sz="6" w:space="0" w:color="BBBBBB"/>
+              <w:left w:val="dashed" w:sz="6" w:space="0" w:color="BBBBBB"/>
+              <w:bottom w:val="dashed" w:sz="6" w:space="0" w:color="BBBBBB"/>
+              <w:right w:val="dashed" w:sz="6" w:space="0" w:color="BBBBBB"/>
+            </w:tcBorders>
+            <w:vAlign w:val="center"/>
+          </w:tcPr>
+          <w:p>
+            <w:pPr>
+              <w:spacing w:before="100" w:beforeAutospacing="1" w:after="100" w:afterAutospacing="1"/>
+              <w:rPr>
+                <w:rFonts w:ascii="Verdana" w:eastAsia="Times New Roman" w:hAnsi="Verdana" w:cs="Times New Roman"/>
+                <w:color w:val="000000"/>
+                <w:sz w:val="17"/>
+                <w:szCs w:val="17"/>
+              </w:rPr>
+            </w:pPr>
+            <w:r>
+              <w:rPr>
+                <w:rFonts w:ascii="Verdana" w:eastAsia="Times New Roman" w:hAnsi="Verdana" w:cs="Times New Roman"/>
+                <w:color w:val="000000"/>
+                <w:sz w:val="17"/>
+                <w:szCs w:val="17"/>
+              </w:rPr>
+              <w:t>164.5</w:t>
+            </w:r>
+          </w:p>
+        </w:tc>
+        <w:tc>
+          <w:tcPr>
+            <w:tcW w:w="0" w:type="auto"/>
+            <w:tcBorders>
+              <w:top w:val="dashed" w:sz="6" w:space="0" w:color="BBBBBB"/>
+              <w:left w:val="dashed" w:sz="6" w:space="0" w:color="BBBBBB"/>
+              <w:bottom w:val="dashed" w:sz="6" w:space="0" w:color="BBBBBB"/>
+              <w:right w:val="dashed" w:sz="6" w:space="0" w:color="BBBBBB"/>
+            </w:tcBorders>
+            <w:vAlign w:val="center"/>
+          </w:tcPr>
+          <w:p>
+            <w:pPr>
+              <w:spacing w:before="100" w:beforeAutospacing="1" w:after="100" w:afterAutospacing="1"/>
+              <w:rPr>
+                <w:rFonts w:ascii="Verdana" w:eastAsia="Times New Roman" w:hAnsi="Verdana" w:cs="Times New Roman"/>
+                <w:color w:val="000000"/>
+                <w:sz w:val="17"/>
+                <w:szCs w:val="17"/>
+              </w:rPr>
+            </w:pPr>
+          </w:p>
+        </w:tc>
+        <w:tc>
+          <w:tcPr>
+            <w:tcW w:w="0" w:type="auto"/>
+            <w:tcBorders>
+              <w:top w:val="dashed" w:sz="6" w:space="0" w:color="BBBBBB"/>
+              <w:left w:val="dashed" w:sz="6" w:space="0" w:color="BBBBBB"/>
+              <w:bottom w:val="dashed" w:sz="6" w:space="0" w:color="BBBBBB"/>
+              <w:right w:val="dashed" w:sz="6" w:space="0" w:color="BBBBBB"/>
+            </w:tcBorders>
+            <w:vAlign w:val="center"/>
+          </w:tcPr>
+          <w:p>
+            <w:pPr>
+              <w:spacing w:before="100" w:beforeAutospacing="1" w:after="100" w:afterAutospacing="1"/>
+              <w:rPr>
+                <w:rFonts w:ascii="Verdana" w:eastAsia="Times New Roman" w:hAnsi="Verdana" w:cs="Times New Roman"/>
+                <w:color w:val="000000"/>
+                <w:sz w:val="17"/>
+                <w:szCs w:val="17"/>
+              </w:rPr>
+            </w:pPr>
+          </w:p>
+        </w:tc>
+      </w:tr>
+      <w:tr>
+        <w:trPr>
+          <w:tblCellSpacing w:w="15" w:type="dxa"/>
+        </w:trPr>
+        <w:tc>
+          <w:tcPr>
+            <w:tcW w:w="0" w:type="auto"/>
+            <w:tcBorders>
+              <w:top w:val="dashed" w:sz="6" w:space="0" w:color="BBBBBB"/>
+              <w:left w:val="dashed" w:sz="6" w:space="0" w:color="BBBBBB"/>
+              <w:bottom w:val="dashed" w:sz="6" w:space="0" w:color="BBBBBB"/>
+              <w:right w:val="dashed" w:sz="6" w:space="0" w:color="BBBBBB"/>
+            </w:tcBorders>
+            <w:vAlign w:val="center"/>
+          </w:tcPr>
+          <w:p>
+            <w:pPr>
+              <w:spacing w:before="100" w:beforeAutospacing="1" w:after="100" w:afterAutospacing="1"/>
+              <w:rPr>
+                <w:rFonts w:ascii="Verdana" w:eastAsia="Times New Roman" w:hAnsi="Verdana" w:cs="Times New Roman"/>
+                <w:color w:val="000000"/>
+                <w:sz w:val="17"/>
+                <w:szCs w:val="17"/>
+              </w:rPr>
+            </w:pPr>
+          </w:p>
+        </w:tc>
+        <w:tc>
+          <w:tcPr>
+            <w:tcW w:w="0" w:type="auto"/>
+            <w:tcBorders>
+              <w:top w:val="dashed" w:sz="6" w:space="0" w:color="BBBBBB"/>
+              <w:left w:val="dashed" w:sz="6" w:space="0" w:color="BBBBBB"/>
+              <w:bottom w:val="dashed" w:sz="6" w:space="0" w:color="BBBBBB"/>
+              <w:right w:val="dashed" w:sz="6" w:space="0" w:color="BBBBBB"/>
+            </w:tcBorders>
+            <w:vAlign w:val="center"/>
+          </w:tcPr>
+          <w:p>
+            <w:pPr>
+              <w:spacing w:before="100" w:beforeAutospacing="1" w:after="100" w:afterAutospacing="1"/>
+              <w:rPr>
+                <w:rFonts w:ascii="Verdana" w:eastAsia="Times New Roman" w:hAnsi="Verdana" w:cs="Times New Roman"/>
+                <w:color w:val="000000"/>
+                <w:sz w:val="17"/>
+                <w:szCs w:val="17"/>
+              </w:rPr>
+            </w:pPr>
+          </w:p>
+        </w:tc>
+        <w:tc>
+          <w:tcPr>
+            <w:tcW w:w="0" w:type="auto"/>
+            <w:tcBorders>
+              <w:top w:val="dashed" w:sz="6" w:space="0" w:color="BBBBBB"/>
+              <w:left w:val="dashed" w:sz="6" w:space="0" w:color="BBBBBB"/>
+              <w:bottom w:val="dashed" w:sz="6" w:space="0" w:color="BBBBBB"/>
+              <w:right w:val="dashed" w:sz="6" w:space="0" w:color="BBBBBB"/>
+            </w:tcBorders>
+            <w:vAlign w:val="center"/>
+          </w:tcPr>
+          <w:p>
+            <w:pPr>
+              <w:spacing w:before="100" w:beforeAutospacing="1" w:after="100" w:afterAutospacing="1"/>
+              <w:rPr>
+                <w:rFonts w:ascii="Verdana" w:eastAsia="Times New Roman" w:hAnsi="Verdana" w:cs="Times New Roman"/>
+                <w:color w:val="000000"/>
+                <w:sz w:val="17"/>
+                <w:szCs w:val="17"/>
+              </w:rPr>
+            </w:pPr>
+          </w:p>
+        </w:tc>
+        <w:tc>
+          <w:tcPr>
+            <w:tcW w:w="0" w:type="auto"/>
+            <w:tcBorders>
+              <w:top w:val="dashed" w:sz="6" w:space="0" w:color="BBBBBB"/>
+              <w:left w:val="dashed" w:sz="6" w:space="0" w:color="BBBBBB"/>
+              <w:bottom w:val="dashed" w:sz="6" w:space="0" w:color="BBBBBB"/>
+              <w:right w:val="dashed" w:sz="6" w:space="0" w:color="BBBBBB"/>
+            </w:tcBorders>
+            <w:vAlign w:val="center"/>
+          </w:tcPr>
+          <w:p>
+            <w:pPr>
+              <w:spacing w:before="100" w:beforeAutospacing="1" w:after="100" w:afterAutospacing="1"/>
+              <w:rPr>
+                <w:rFonts w:ascii="Verdana" w:eastAsia="Times New Roman" w:hAnsi="Verdana" w:cs="Times New Roman"/>
+                <w:color w:val="000000"/>
+                <w:sz w:val="17"/>
+                <w:szCs w:val="17"/>
+              </w:rPr>
+            </w:pPr>
+          </w:p>
+        </w:tc>
+      </w:tr>
+      <w:tr>
+        <w:trPr>
+          <w:tblCellSpacing w:w="15" w:type="dxa"/>
+        </w:trPr>
+        <w:tc>
+          <w:tcPr>
+            <w:tcW w:w="0" w:type="auto"/>
+            <w:tcBorders>
+              <w:top w:val="dashed" w:sz="6" w:space="0" w:color="BBBBBB"/>
+              <w:left w:val="dashed" w:sz="6" w:space="0" w:color="BBBBBB"/>
+              <w:bottom w:val="dashed" w:sz="6" w:space="0" w:color="BBBBBB"/>
+              <w:right w:val="dashed" w:sz="6" w:space="0" w:color="BBBBBB"/>
+            </w:tcBorders>
+            <w:vAlign w:val="center"/>
+          </w:tcPr>
+          <w:p>
+            <w:pPr>
+              <w:spacing w:before="100" w:beforeAutospacing="1" w:after="100" w:afterAutospacing="1"/>
+              <w:rPr>
+                <w:rFonts w:ascii="Verdana" w:eastAsia="Times New Roman" w:hAnsi="Verdana" w:cs="Times New Roman"/>
+                <w:color w:val="000000"/>
+                <w:sz w:val="17"/>
+                <w:szCs w:val="17"/>
+              </w:rPr>
+            </w:pPr>
+          </w:p>
+        </w:tc>
+        <w:tc>
+          <w:tcPr>
+            <w:tcW w:w="0" w:type="auto"/>
+            <w:tcBorders>
+              <w:top w:val="dashed" w:sz="6" w:space="0" w:color="BBBBBB"/>
+              <w:left w:val="dashed" w:sz="6" w:space="0" w:color="BBBBBB"/>
+              <w:bottom w:val="dashed" w:sz="6" w:space="0" w:color="BBBBBB"/>
+              <w:right w:val="dashed" w:sz="6" w:space="0" w:color="BBBBBB"/>
+            </w:tcBorders>
+            <w:vAlign w:val="center"/>
+          </w:tcPr>
+          <w:p>
+            <w:pPr>
+              <w:spacing w:before="100" w:beforeAutospacing="1" w:after="100" w:afterAutospacing="1"/>
+              <w:rPr>
+                <w:rFonts w:ascii="Verdana" w:eastAsia="Times New Roman" w:hAnsi="Verdana" w:cs="Times New Roman"/>
+                <w:color w:val="000000"/>
+                <w:sz w:val="17"/>
+                <w:szCs w:val="17"/>
+              </w:rPr>
+            </w:pPr>
+          </w:p>
+        </w:tc>
+        <w:tc>
+          <w:tcPr>
+            <w:tcW w:w="0" w:type="auto"/>
+            <w:tcBorders>
+              <w:top w:val="dashed" w:sz="6" w:space="0" w:color="BBBBBB"/>
+              <w:left w:val="dashed" w:sz="6" w:space="0" w:color="BBBBBB"/>
+              <w:bottom w:val="dashed" w:sz="6" w:space="0" w:color="BBBBBB"/>
+              <w:right w:val="dashed" w:sz="6" w:space="0" w:color="BBBBBB"/>
+            </w:tcBorders>
+            <w:vAlign w:val="center"/>
+          </w:tcPr>
+          <w:p>
+            <w:pPr>
+              <w:spacing w:before="100" w:beforeAutospacing="1" w:after="100" w:afterAutospacing="1"/>
+              <w:rPr>
+                <w:rFonts w:ascii="Verdana" w:eastAsia="Times New Roman" w:hAnsi="Verdana" w:cs="Times New Roman"/>
+                <w:color w:val="000000"/>
+                <w:sz w:val="17"/>
+                <w:szCs w:val="17"/>
+              </w:rPr>
+            </w:pPr>
+          </w:p>
+        </w:tc>
+        <w:tc>
+          <w:tcPr>
+            <w:tcW w:w="0" w:type="auto"/>
+            <w:tcBorders>
+              <w:top w:val="dashed" w:sz="6" w:space="0" w:color="BBBBBB"/>
+              <w:left w:val="dashed" w:sz="6" w:space="0" w:color="BBBBBB"/>
+              <w:bottom w:val="dashed" w:sz="6" w:space="0" w:color="BBBBBB"/>
+              <w:right w:val="dashed" w:sz="6" w:space="0" w:color="BBBBBB"/>
+            </w:tcBorders>
+            <w:vAlign w:val="center"/>
+          </w:tcPr>
+          <w:p>
+            <w:pPr>
+              <w:spacing w:before="100" w:beforeAutospacing="1" w:after="100" w:afterAutospacing="1"/>
+              <w:rPr>
+                <w:rFonts w:ascii="Verdana" w:eastAsia="Times New Roman" w:hAnsi="Verdana" w:cs="Times New Roman"/>
+                <w:color w:val="000000"/>
+                <w:sz w:val="17"/>
+                <w:szCs w:val="17"/>
+              </w:rPr>
+            </w:pPr>
+          </w:p>
+        </w:tc>
+      </w:tr>
+      <w:tr>
+        <w:trPr>
+          <w:tblCellSpacing w:w="15" w:type="dxa"/>
+        </w:trPr>
+        <w:tc>
+          <w:tcPr>
+            <w:tcW w:w="0" w:type="auto"/>
+            <w:tcBorders>
+              <w:top w:val="dashed" w:sz="6" w:space="0" w:color="BBBBBB"/>
+              <w:left w:val="dashed" w:sz="6" w:space="0" w:color="BBBBBB"/>
+              <w:bottom w:val="dashed" w:sz="6" w:space="0" w:color="BBBBBB"/>
+              <w:right w:val="dashed" w:sz="6" w:space="0" w:color="BBBBBB"/>
+            </w:tcBorders>
+            <w:vAlign w:val="center"/>
+          </w:tcPr>
+          <w:p>
+            <w:pPr>
+              <w:spacing w:before="100" w:beforeAutospacing="1" w:after="100" w:afterAutospacing="1"/>
+              <w:rPr>
+                <w:rFonts w:ascii="Verdana" w:eastAsia="Times New Roman" w:hAnsi="Verdana" w:cs="Times New Roman"/>
+                <w:color w:val="000000"/>
+                <w:sz w:val="17"/>
+                <w:szCs w:val="17"/>
+              </w:rPr>
+            </w:pPr>
+          </w:p>
+        </w:tc>
+        <w:tc>
+          <w:tcPr>
+            <w:tcW w:w="0" w:type="auto"/>
+            <w:tcBorders>
+              <w:top w:val="dashed" w:sz="6" w:space="0" w:color="BBBBBB"/>
+              <w:left w:val="dashed" w:sz="6" w:space="0" w:color="BBBBBB"/>
+              <w:bottom w:val="dashed" w:sz="6" w:space="0" w:color="BBBBBB"/>
+              <w:right w:val="dashed" w:sz="6" w:space="0" w:color="BBBBBB"/>
+            </w:tcBorders>
+            <w:vAlign w:val="center"/>
+          </w:tcPr>
+          <w:p>
+            <w:pPr>
+              <w:spacing w:before="100" w:beforeAutospacing="1" w:after="100" w:afterAutospacing="1"/>
+              <w:rPr>
+                <w:rFonts w:ascii="Verdana" w:eastAsia="Times New Roman" w:hAnsi="Verdana" w:cs="Times New Roman"/>
+                <w:color w:val="000000"/>
+                <w:sz w:val="17"/>
+                <w:szCs w:val="17"/>
+              </w:rPr>
+            </w:pPr>
+          </w:p>
+        </w:tc>
+        <w:tc>
+          <w:tcPr>
+            <w:tcW w:w="0" w:type="auto"/>
+            <w:tcBorders>
+              <w:top w:val="dashed" w:sz="6" w:space="0" w:color="BBBBBB"/>
+              <w:left w:val="dashed" w:sz="6" w:space="0" w:color="BBBBBB"/>
+              <w:bottom w:val="dashed" w:sz="6" w:space="0" w:color="BBBBBB"/>
+              <w:right w:val="dashed" w:sz="6" w:space="0" w:color="BBBBBB"/>
+            </w:tcBorders>
+            <w:vAlign w:val="center"/>
+          </w:tcPr>
+          <w:p>
+            <w:pPr>
+              <w:spacing w:before="100" w:beforeAutospacing="1" w:after="100" w:afterAutospacing="1"/>
+              <w:rPr>
+                <w:rFonts w:ascii="Verdana" w:eastAsia="Times New Roman" w:hAnsi="Verdana" w:cs="Times New Roman"/>
+                <w:color w:val="000000"/>
+                <w:sz w:val="17"/>
+                <w:szCs w:val="17"/>
+              </w:rPr>
+            </w:pPr>
+          </w:p>
+        </w:tc>
+        <w:tc>
+          <w:tcPr>
+            <w:tcW w:w="0" w:type="auto"/>
+            <w:tcBorders>
+              <w:top w:val="dashed" w:sz="6" w:space="0" w:color="BBBBBB"/>
+              <w:left w:val="dashed" w:sz="6" w:space="0" w:color="BBBBBB"/>
+              <w:bottom w:val="dashed" w:sz="6" w:space="0" w:color="BBBBBB"/>
+              <w:right w:val="dashed" w:sz="6" w:space="0" w:color="BBBBBB"/>
+            </w:tcBorders>
+            <w:vAlign w:val="center"/>
+          </w:tcPr>
+          <w:p>
+            <w:pPr>
+              <w:spacing w:before="100" w:beforeAutospacing="1" w:after="100" w:afterAutospacing="1"/>
+              <w:rPr>
+                <w:rFonts w:ascii="Verdana" w:eastAsia="Times New Roman" w:hAnsi="Verdana" w:cs="Times New Roman"/>
+                <w:color w:val="000000"/>
+                <w:sz w:val="17"/>
+                <w:szCs w:val="17"/>
+              </w:rPr>
+            </w:pPr>
+          </w:p>
+        </w:tc>
+      </w:tr>
+      <w:tr>
+        <w:trPr>
+          <w:tblCellSpacing w:w="15" w:type="dxa"/>
+        </w:trPr>
+        <w:tc>
+          <w:tcPr>
+            <w:tcW w:w="0" w:type="auto"/>
+            <w:tcBorders>
+              <w:top w:val="dashed" w:sz="6" w:space="0" w:color="BBBBBB"/>
+              <w:left w:val="dashed" w:sz="6" w:space="0" w:color="BBBBBB"/>
+              <w:bottom w:val="dashed" w:sz="6" w:space="0" w:color="BBBBBB"/>
+              <w:right w:val="dashed" w:sz="6" w:space="0" w:color="BBBBBB"/>
+            </w:tcBorders>
+            <w:vAlign w:val="center"/>
+          </w:tcPr>
+          <w:p>
+            <w:pPr>
+              <w:spacing w:before="100" w:beforeAutospacing="1" w:after="100" w:afterAutospacing="1"/>
+              <w:rPr>
+                <w:rFonts w:ascii="Verdana" w:eastAsia="Times New Roman" w:hAnsi="Verdana" w:cs="Times New Roman"/>
+                <w:color w:val="000000"/>
+                <w:sz w:val="17"/>
+                <w:szCs w:val="17"/>
+              </w:rPr>
+            </w:pPr>
+          </w:p>
+        </w:tc>
+        <w:tc>
+          <w:tcPr>
+            <w:tcW w:w="0" w:type="auto"/>
+            <w:tcBorders>
+              <w:top w:val="dashed" w:sz="6" w:space="0" w:color="BBBBBB"/>
+              <w:left w:val="dashed" w:sz="6" w:space="0" w:color="BBBBBB"/>
+              <w:bottom w:val="dashed" w:sz="6" w:space="0" w:color="BBBBBB"/>
+              <w:right w:val="dashed" w:sz="6" w:space="0" w:color="BBBBBB"/>
+            </w:tcBorders>
+            <w:vAlign w:val="center"/>
+          </w:tcPr>
+          <w:p>
+            <w:pPr>
+              <w:spacing w:before="100" w:beforeAutospacing="1" w:after="100" w:afterAutospacing="1"/>
+              <w:rPr>
+                <w:rFonts w:ascii="Verdana" w:eastAsia="Times New Roman" w:hAnsi="Verdana" w:cs="Times New Roman"/>
+                <w:color w:val="000000"/>
+                <w:sz w:val="17"/>
+                <w:szCs w:val="17"/>
+              </w:rPr>
+            </w:pPr>
+          </w:p>
+        </w:tc>
+        <w:tc>
+          <w:tcPr>
+            <w:tcW w:w="0" w:type="auto"/>
+            <w:tcBorders>
+              <w:top w:val="dashed" w:sz="6" w:space="0" w:color="BBBBBB"/>
+              <w:left w:val="dashed" w:sz="6" w:space="0" w:color="BBBBBB"/>
+              <w:bottom w:val="dashed" w:sz="6" w:space="0" w:color="BBBBBB"/>
+              <w:right w:val="dashed" w:sz="6" w:space="0" w:color="BBBBBB"/>
+            </w:tcBorders>
+            <w:vAlign w:val="center"/>
+          </w:tcPr>
+          <w:p>
+            <w:pPr>
+              <w:spacing w:before="100" w:beforeAutospacing="1" w:after="100" w:afterAutospacing="1"/>
+              <w:rPr>
+                <w:rFonts w:ascii="Verdana" w:eastAsia="Times New Roman" w:hAnsi="Verdana" w:cs="Times New Roman"/>
+                <w:color w:val="000000"/>
+                <w:sz w:val="17"/>
+                <w:szCs w:val="17"/>
+              </w:rPr>
+            </w:pPr>
+          </w:p>
+        </w:tc>
+        <w:tc>
+          <w:tcPr>
+            <w:tcW w:w="0" w:type="auto"/>
+            <w:tcBorders>
+              <w:top w:val="dashed" w:sz="6" w:space="0" w:color="BBBBBB"/>
+              <w:left w:val="dashed" w:sz="6" w:space="0" w:color="BBBBBB"/>
+              <w:bottom w:val="dashed" w:sz="6" w:space="0" w:color="BBBBBB"/>
+              <w:right w:val="dashed" w:sz="6" w:space="0" w:color="BBBBBB"/>
+            </w:tcBorders>
+            <w:vAlign w:val="center"/>
+          </w:tcPr>
+          <w:p>
+            <w:pPr>
+              <w:spacing w:before="100" w:beforeAutospacing="1" w:after="100" w:afterAutospacing="1"/>
+              <w:rPr>
+                <w:rFonts w:ascii="Verdana" w:eastAsia="Times New Roman" w:hAnsi="Verdana" w:cs="Times New Roman"/>
+                <w:color w:val="000000"/>
+                <w:sz w:val="17"/>
+                <w:szCs w:val="17"/>
+              </w:rPr>
+            </w:pPr>
+          </w:p>
+        </w:tc>
+      </w:tr>
+      <w:tr>
+        <w:trPr>
+          <w:tblCellSpacing w:w="15" w:type="dxa"/>
+        </w:trPr>
+        <w:tc>
+          <w:tcPr>
+            <w:tcW w:w="0" w:type="auto"/>
+            <w:tcBorders>
+              <w:top w:val="dashed" w:sz="6" w:space="0" w:color="BBBBBB"/>
+              <w:left w:val="dashed" w:sz="6" w:space="0" w:color="BBBBBB"/>
+              <w:bottom w:val="dashed" w:sz="6" w:space="0" w:color="BBBBBB"/>
+              <w:right w:val="dashed" w:sz="6" w:space="0" w:color="BBBBBB"/>
+            </w:tcBorders>
+            <w:vAlign w:val="center"/>
+          </w:tcPr>
+          <w:p>
+            <w:pPr>
+              <w:spacing w:before="100" w:beforeAutospacing="1" w:after="100" w:afterAutospacing="1"/>
+              <w:rPr>
+                <w:rFonts w:ascii="Verdana" w:eastAsia="Times New Roman" w:hAnsi="Verdana" w:cs="Times New Roman"/>
+                <w:color w:val="000000"/>
+                <w:sz w:val="17"/>
+                <w:szCs w:val="17"/>
+              </w:rPr>
+            </w:pPr>
+          </w:p>
+        </w:tc>
+        <w:tc>
+          <w:tcPr>
+            <w:tcW w:w="0" w:type="auto"/>
+            <w:tcBorders>
+              <w:top w:val="dashed" w:sz="6" w:space="0" w:color="BBBBBB"/>
+              <w:left w:val="dashed" w:sz="6" w:space="0" w:color="BBBBBB"/>
+              <w:bottom w:val="dashed" w:sz="6" w:space="0" w:color="BBBBBB"/>
+              <w:right w:val="dashed" w:sz="6" w:space="0" w:color="BBBBBB"/>
+            </w:tcBorders>
+            <w:vAlign w:val="center"/>
+          </w:tcPr>
+          <w:p>
+            <w:pPr>
+              <w:spacing w:before="100" w:beforeAutospacing="1" w:after="100" w:afterAutospacing="1"/>
+              <w:rPr>
+                <w:rFonts w:ascii="Verdana" w:eastAsia="Times New Roman" w:hAnsi="Verdana" w:cs="Times New Roman"/>
+                <w:color w:val="000000"/>
+                <w:sz w:val="17"/>
+                <w:szCs w:val="17"/>
+              </w:rPr>
+            </w:pPr>
+          </w:p>
+        </w:tc>
+        <w:tc>
+          <w:tcPr>
+            <w:tcW w:w="0" w:type="auto"/>
+            <w:tcBorders>
+              <w:top w:val="dashed" w:sz="6" w:space="0" w:color="BBBBBB"/>
+              <w:left w:val="dashed" w:sz="6" w:space="0" w:color="BBBBBB"/>
+              <w:bottom w:val="dashed" w:sz="6" w:space="0" w:color="BBBBBB"/>
+              <w:right w:val="dashed" w:sz="6" w:space="0" w:color="BBBBBB"/>
+            </w:tcBorders>
+            <w:vAlign w:val="center"/>
+          </w:tcPr>
+          <w:p>
+            <w:pPr>
+              <w:spacing w:before="100" w:beforeAutospacing="1" w:after="100" w:afterAutospacing="1"/>
+              <w:rPr>
+                <w:rFonts w:ascii="Verdana" w:eastAsia="Times New Roman" w:hAnsi="Verdana" w:cs="Times New Roman"/>
+                <w:color w:val="000000"/>
+                <w:sz w:val="17"/>
+                <w:szCs w:val="17"/>
+              </w:rPr>
+            </w:pPr>
+          </w:p>
+        </w:tc>
+        <w:tc>
+          <w:tcPr>
+            <w:tcW w:w="0" w:type="auto"/>
+            <w:tcBorders>
+              <w:top w:val="dashed" w:sz="6" w:space="0" w:color="BBBBBB"/>
+              <w:left w:val="dashed" w:sz="6" w:space="0" w:color="BBBBBB"/>
+              <w:bottom w:val="dashed" w:sz="6" w:space="0" w:color="BBBBBB"/>
+              <w:right w:val="dashed" w:sz="6" w:space="0" w:color="BBBBBB"/>
+            </w:tcBorders>
+            <w:vAlign w:val="center"/>
+          </w:tcPr>
+          <w:p>
+            <w:pPr>
+              <w:spacing w:before="100" w:beforeAutospacing="1" w:after="100" w:afterAutospacing="1"/>
+              <w:rPr>
+                <w:rFonts w:ascii="Verdana" w:eastAsia="Times New Roman" w:hAnsi="Verdana" w:cs="Times New Roman"/>
+                <w:color w:val="000000"/>
+                <w:sz w:val="17"/>
+                <w:szCs w:val="17"/>
+              </w:rPr>
+            </w:pPr>
+          </w:p>
+        </w:tc>
+      </w:tr>
+      <w:tr>
+        <w:trPr>
+          <w:tblCellSpacing w:w="15" w:type="dxa"/>
+        </w:trPr>
+        <w:tc>
+          <w:tcPr>
+            <w:tcW w:w="0" w:type="auto"/>
+            <w:tcBorders>
+              <w:top w:val="dashed" w:sz="6" w:space="0" w:color="BBBBBB"/>
+              <w:left w:val="dashed" w:sz="6" w:space="0" w:color="BBBBBB"/>
+              <w:bottom w:val="dashed" w:sz="6" w:space="0" w:color="BBBBBB"/>
+              <w:right w:val="dashed" w:sz="6" w:space="0" w:color="BBBBBB"/>
+            </w:tcBorders>
+            <w:vAlign w:val="center"/>
             <w:hideMark/>
           </w:tcPr>
           <w:p>
@@ -5669,10 +7337,115 @@
         </w:tc>
       </w:tr>
     </w:tbl>
+    <w:p/>
+    <w:p/>
     <w:p>
-      <w:bookmarkStart w:id="0" w:name="_GoBack"/>
-      <w:bookmarkEnd w:id="0"/>
+      <w:r>
+        <w:t>Reference:</w:t>
+      </w:r>
     </w:p>
+    <w:p>
+      <w:hyperlink r:id="rId5" w:history="1">
+        <w:r>
+          <w:rPr>
+            <w:rStyle w:val="Hyperlink"/>
+          </w:rPr>
+          <w:t>www.google.com</w:t>
+        </w:r>
+      </w:hyperlink>
+    </w:p>
+    <w:p>
+      <w:hyperlink r:id="rId6" w:history="1">
+        <w:r>
+          <w:rPr>
+            <w:rStyle w:val="Hyperlink"/>
+          </w:rPr>
+          <w:t>www.stackoverflow.com</w:t>
+        </w:r>
+      </w:hyperlink>
+    </w:p>
+    <w:p>
+      <w:hyperlink r:id="rId7" w:history="1">
+        <w:r>
+          <w:rPr>
+            <w:rStyle w:val="Hyperlink"/>
+          </w:rPr>
+          <w:t>https://docs.angularjs.org</w:t>
+        </w:r>
+      </w:hyperlink>
+    </w:p>
+    <w:p>
+      <w:hyperlink r:id="rId8" w:history="1">
+        <w:r>
+          <w:rPr>
+            <w:rStyle w:val="Hyperlink"/>
+          </w:rPr>
+          <w:t>http://adrianmejia.com/blog/2014/10/03/mean-stack-tutorial-mongodb-expressjs-angularjs-nodejs/</w:t>
+        </w:r>
+      </w:hyperlink>
+    </w:p>
+    <w:p>
+      <w:hyperlink r:id="rId9" w:history="1">
+        <w:r>
+          <w:rPr>
+            <w:rStyle w:val="Hyperlink"/>
+          </w:rPr>
+          <w:t>https://devcenter.heroku.com/articles/mean-apps-restful-api</w:t>
+        </w:r>
+      </w:hyperlink>
+    </w:p>
+    <w:p>
+      <w:hyperlink r:id="rId10" w:history="1">
+        <w:r>
+          <w:rPr>
+            <w:rStyle w:val="Hyperlink"/>
+          </w:rPr>
+          <w:t>https://www.sitepoint.com/creating-crud-app-minutes-angulars-resource/</w:t>
+        </w:r>
+      </w:hyperlink>
+    </w:p>
+    <w:p>
+      <w:hyperlink r:id="rId11" w:history="1">
+        <w:r>
+          <w:rPr>
+            <w:rStyle w:val="Hyperlink"/>
+          </w:rPr>
+          <w:t>http://mongoosejs.com/docs/</w:t>
+        </w:r>
+      </w:hyperlink>
+    </w:p>
+    <w:p>
+      <w:hyperlink r:id="rId12" w:history="1">
+        <w:r>
+          <w:rPr>
+            <w:rStyle w:val="Hyperlink"/>
+          </w:rPr>
+          <w:t>https://expressjs.com/en/4x/api.html</w:t>
+        </w:r>
+      </w:hyperlink>
+    </w:p>
+    <w:p>
+      <w:hyperlink r:id="rId13" w:history="1">
+        <w:r>
+          <w:rPr>
+            <w:rStyle w:val="Hyperlink"/>
+          </w:rPr>
+          <w:t>https://nodejs.org/en/docs/</w:t>
+        </w:r>
+      </w:hyperlink>
+    </w:p>
+    <w:p>
+      <w:hyperlink r:id="rId14" w:history="1">
+        <w:r>
+          <w:rPr>
+            <w:rStyle w:val="Hyperlink"/>
+          </w:rPr>
+          <w:t>https://www.youtube.com</w:t>
+        </w:r>
+      </w:hyperlink>
+    </w:p>
+    <w:p/>
+    <w:p/>
     <w:sectPr>
       <w:pgSz w:w="11906" w:h="16838"/>
       <w:pgMar w:top="1440" w:right="1440" w:bottom="1440" w:left="1440" w:header="708" w:footer="708" w:gutter="0"/>
@@ -5684,8 +7457,8 @@
 </file>
 
 <file path=word/numbering.xml><?xml version="1.0" encoding="utf-8"?>
-<w:numbering xmlns:wpc="http://schemas.microsoft.com/office/word/2010/wordprocessingCanvas" xmlns:mc="http://schemas.openxmlformats.org/markup-compatibility/2006" xmlns:o="urn:schemas-microsoft-com:office:office" xmlns:r="http://schemas.openxmlformats.org/officeDocument/2006/relationships" xmlns:m="http://schemas.openxmlformats.org/officeDocument/2006/math" xmlns:v="urn:schemas-microsoft-com:vml" xmlns:wp14="http://schemas.microsoft.com/office/word/2010/wordprocessingDrawing" xmlns:wp="http://schemas.openxmlformats.org/drawingml/2006/wordprocessingDrawing" xmlns:w10="urn:schemas-microsoft-com:office:word" xmlns:w="http://schemas.openxmlformats.org/wordprocessingml/2006/main" xmlns:w14="http://schemas.microsoft.com/office/word/2010/wordml" xmlns:w15="http://schemas.microsoft.com/office/word/2012/wordml" xmlns:wpg="http://schemas.microsoft.com/office/word/2010/wordprocessingGroup" xmlns:wpi="http://schemas.microsoft.com/office/word/2010/wordprocessingInk" xmlns:wne="http://schemas.microsoft.com/office/word/2006/wordml" xmlns:wps="http://schemas.microsoft.com/office/word/2010/wordprocessingShape" mc:Ignorable="w14 w15 wp14">
-  <w:abstractNum w:abstractNumId="0" w15:restartNumberingAfterBreak="0">
+<w:numbering xmlns:wpc="http://schemas.microsoft.com/office/word/2010/wordprocessingCanvas" xmlns:mo="http://schemas.microsoft.com/office/mac/office/2008/main" xmlns:mc="http://schemas.openxmlformats.org/markup-compatibility/2006" xmlns:mv="urn:schemas-microsoft-com:mac:vml" xmlns:o="urn:schemas-microsoft-com:office:office" xmlns:r="http://schemas.openxmlformats.org/officeDocument/2006/relationships" xmlns:m="http://schemas.openxmlformats.org/officeDocument/2006/math" xmlns:v="urn:schemas-microsoft-com:vml" xmlns:wp14="http://schemas.microsoft.com/office/word/2010/wordprocessingDrawing" xmlns:wp="http://schemas.openxmlformats.org/drawingml/2006/wordprocessingDrawing" xmlns:w10="urn:schemas-microsoft-com:office:word" xmlns:w="http://schemas.openxmlformats.org/wordprocessingml/2006/main" xmlns:w14="http://schemas.microsoft.com/office/word/2010/wordml" xmlns:w15="http://schemas.microsoft.com/office/word/2012/wordml" xmlns:wpg="http://schemas.microsoft.com/office/word/2010/wordprocessingGroup" xmlns:wpi="http://schemas.microsoft.com/office/word/2010/wordprocessingInk" xmlns:wne="http://schemas.microsoft.com/office/word/2006/wordml" xmlns:wps="http://schemas.microsoft.com/office/word/2010/wordprocessingShape" mc:Ignorable="w14 w15 wp14">
+  <w:abstractNum w:abstractNumId="0">
     <w:nsid w:val="221A7480"/>
     <w:multiLevelType w:val="multilevel"/>
     <w:tmpl w:val="6B1EBDFC"/>
@@ -5834,7 +7607,7 @@
       </w:rPr>
     </w:lvl>
   </w:abstractNum>
-  <w:abstractNum w:abstractNumId="1" w15:restartNumberingAfterBreak="0">
+  <w:abstractNum w:abstractNumId="1">
     <w:nsid w:val="71D25DD2"/>
     <w:multiLevelType w:val="multilevel"/>
     <w:tmpl w:val="3AECCBA6"/>
@@ -6009,7 +7782,7 @@
       </w:pPr>
     </w:pPrDefault>
   </w:docDefaults>
-  <w:latentStyles w:defLockedState="0" w:defUIPriority="99" w:defSemiHidden="0" w:defUnhideWhenUsed="0" w:defQFormat="0" w:count="371">
+  <w:latentStyles w:defLockedState="0" w:defUIPriority="99" w:defSemiHidden="0" w:defUnhideWhenUsed="0" w:defQFormat="0" w:count="380">
     <w:lsdException w:name="Normal" w:uiPriority="0" w:qFormat="1"/>
     <w:lsdException w:name="heading 1" w:uiPriority="9" w:qFormat="1"/>
     <w:lsdException w:name="heading 2" w:semiHidden="1" w:uiPriority="9" w:unhideWhenUsed="1" w:qFormat="1"/>
@@ -6440,6 +8213,17 @@
       <w:bCs/>
     </w:rPr>
   </w:style>
+  <w:style w:type="character" w:styleId="Hyperlink">
+    <w:name w:val="Hyperlink"/>
+    <w:basedOn w:val="DefaultParagraphFont"/>
+    <w:uiPriority w:val="99"/>
+    <w:unhideWhenUsed/>
+    <w:rsid w:val="0023387B"/>
+    <w:rPr>
+      <w:color w:val="0000FF" w:themeColor="hyperlink"/>
+      <w:u w:val="single"/>
+    </w:rPr>
+  </w:style>
 </w:styles>
 </file>
 

</xml_diff>

<commit_message>
fixing the quantity bug
</commit_message>
<xml_diff>
--- a/MS3.docx
+++ b/MS3.docx
@@ -1,6 +1,6 @@
 
 <file path=word/document.xml><?xml version="1.0" encoding="utf-8"?>
-<w:document xmlns:wpc="http://schemas.microsoft.com/office/word/2010/wordprocessingCanvas" xmlns:mo="http://schemas.microsoft.com/office/mac/office/2008/main" xmlns:mc="http://schemas.openxmlformats.org/markup-compatibility/2006" xmlns:mv="urn:schemas-microsoft-com:mac:vml" xmlns:o="urn:schemas-microsoft-com:office:office" xmlns:r="http://schemas.openxmlformats.org/officeDocument/2006/relationships" xmlns:m="http://schemas.openxmlformats.org/officeDocument/2006/math" xmlns:v="urn:schemas-microsoft-com:vml" xmlns:wp14="http://schemas.microsoft.com/office/word/2010/wordprocessingDrawing" xmlns:wp="http://schemas.openxmlformats.org/drawingml/2006/wordprocessingDrawing" xmlns:w10="urn:schemas-microsoft-com:office:word" xmlns:w="http://schemas.openxmlformats.org/wordprocessingml/2006/main" xmlns:w14="http://schemas.microsoft.com/office/word/2010/wordml" xmlns:w15="http://schemas.microsoft.com/office/word/2012/wordml" xmlns:wpg="http://schemas.microsoft.com/office/word/2010/wordprocessingGroup" xmlns:wpi="http://schemas.microsoft.com/office/word/2010/wordprocessingInk" xmlns:wne="http://schemas.microsoft.com/office/word/2006/wordml" xmlns:wps="http://schemas.microsoft.com/office/word/2010/wordprocessingShape" mc:Ignorable="w14 w15 wp14">
+<w:document xmlns:wpc="http://schemas.microsoft.com/office/word/2010/wordprocessingCanvas" xmlns:mc="http://schemas.openxmlformats.org/markup-compatibility/2006" xmlns:o="urn:schemas-microsoft-com:office:office" xmlns:r="http://schemas.openxmlformats.org/officeDocument/2006/relationships" xmlns:m="http://schemas.openxmlformats.org/officeDocument/2006/math" xmlns:v="urn:schemas-microsoft-com:vml" xmlns:wp14="http://schemas.microsoft.com/office/word/2010/wordprocessingDrawing" xmlns:wp="http://schemas.openxmlformats.org/drawingml/2006/wordprocessingDrawing" xmlns:w10="urn:schemas-microsoft-com:office:word" xmlns:w="http://schemas.openxmlformats.org/wordprocessingml/2006/main" xmlns:w14="http://schemas.microsoft.com/office/word/2010/wordml" xmlns:w15="http://schemas.microsoft.com/office/word/2012/wordml" xmlns:wpg="http://schemas.microsoft.com/office/word/2010/wordprocessingGroup" xmlns:wpi="http://schemas.microsoft.com/office/word/2010/wordprocessingInk" xmlns:wne="http://schemas.microsoft.com/office/word/2006/wordml" xmlns:wps="http://schemas.microsoft.com/office/word/2010/wordprocessingShape" mc:Ignorable="w14 w15 wp14">
   <w:body>
     <w:p>
       <w:pPr>
@@ -100,31 +100,7 @@
           <w:sz w:val="48"/>
           <w:szCs w:val="48"/>
         </w:rPr>
-        <w:t xml:space="preserve">Student name: Low Jian Sheng and </w:t>
-      </w:r>
-      <w:proofErr w:type="spellStart"/>
-      <w:r>
-        <w:rPr>
-          <w:rFonts w:ascii="Verdana" w:eastAsia="Times New Roman" w:hAnsi="Verdana" w:cs="Times New Roman"/>
-          <w:b/>
-          <w:bCs/>
-          <w:color w:val="000000"/>
-          <w:sz w:val="48"/>
-          <w:szCs w:val="48"/>
-        </w:rPr>
-        <w:t>Brehmer</w:t>
-      </w:r>
-      <w:proofErr w:type="spellEnd"/>
-      <w:r>
-        <w:rPr>
-          <w:rFonts w:ascii="Verdana" w:eastAsia="Times New Roman" w:hAnsi="Verdana" w:cs="Times New Roman"/>
-          <w:b/>
-          <w:bCs/>
-          <w:color w:val="000000"/>
-          <w:sz w:val="48"/>
-          <w:szCs w:val="48"/>
-        </w:rPr>
-        <w:t xml:space="preserve"> Chan</w:t>
+        <w:t>Student name: Low Jian Sheng and Brehmer Chan</w:t>
       </w:r>
     </w:p>
     <w:p>
@@ -164,8 +140,6 @@
         </w:rPr>
         <w:t>https://www.youtube.com/watch?v=TDSjSFMx9Gs</w:t>
       </w:r>
-      <w:bookmarkStart w:id="0" w:name="_GoBack"/>
-      <w:bookmarkEnd w:id="0"/>
     </w:p>
     <w:p>
       <w:pPr>
@@ -373,18 +347,74 @@
         <w:rPr>
           <w:rFonts w:ascii="Verdana" w:eastAsia="Times New Roman" w:hAnsi="Verdana" w:cs="Times New Roman"/>
           <w:color w:val="000000"/>
-          <w:sz w:val="17"/>
-          <w:szCs w:val="17"/>
+          <w:sz w:val="24"/>
+          <w:szCs w:val="24"/>
         </w:rPr>
       </w:pPr>
       <w:r>
         <w:rPr>
-          <w:rFonts w:ascii="Times New Roman" w:eastAsia="Times New Roman" w:hAnsi="Times New Roman" w:cs="Times New Roman"/>
+          <w:rFonts w:ascii="Verdana" w:eastAsia="Times New Roman" w:hAnsi="Verdana" w:cs="Times New Roman"/>
           <w:color w:val="000000"/>
           <w:sz w:val="24"/>
           <w:szCs w:val="24"/>
         </w:rPr>
         <w:t>Our project aims to create an electronic queue system for patrons and stall owners in NUS. </w:t>
+      </w:r>
+      <w:r>
+        <w:rPr>
+          <w:rFonts w:ascii="Verdana" w:eastAsia="Times New Roman" w:hAnsi="Verdana" w:cs="Times New Roman"/>
+          <w:color w:val="000000"/>
+          <w:sz w:val="24"/>
+          <w:szCs w:val="24"/>
+        </w:rPr>
+        <w:br/>
+      </w:r>
+      <w:r>
+        <w:rPr>
+          <w:rFonts w:ascii="Verdana" w:eastAsia="Times New Roman" w:hAnsi="Verdana" w:cs="Times New Roman"/>
+          <w:color w:val="000000"/>
+          <w:sz w:val="24"/>
+          <w:szCs w:val="24"/>
+        </w:rPr>
+        <w:t xml:space="preserve">Audience of </w:t>
+      </w:r>
+      <w:proofErr w:type="gramStart"/>
+      <w:r>
+        <w:rPr>
+          <w:rFonts w:ascii="Verdana" w:eastAsia="Times New Roman" w:hAnsi="Verdana" w:cs="Times New Roman"/>
+          <w:color w:val="000000"/>
+          <w:sz w:val="24"/>
+          <w:szCs w:val="24"/>
+        </w:rPr>
+        <w:t>project :</w:t>
+      </w:r>
+      <w:proofErr w:type="gramEnd"/>
+      <w:r>
+        <w:rPr>
+          <w:rFonts w:ascii="Verdana" w:eastAsia="Times New Roman" w:hAnsi="Verdana" w:cs="Times New Roman"/>
+          <w:color w:val="000000"/>
+          <w:sz w:val="24"/>
+          <w:szCs w:val="24"/>
+        </w:rPr>
+        <w:t xml:space="preserve"> Patrons and stall owners of NUS canteens.</w:t>
+      </w:r>
+      <w:r>
+        <w:rPr>
+          <w:rFonts w:ascii="Verdana" w:eastAsia="Times New Roman" w:hAnsi="Verdana" w:cs="Times New Roman"/>
+          <w:color w:val="000000"/>
+          <w:sz w:val="24"/>
+          <w:szCs w:val="24"/>
+        </w:rPr>
+        <w:br/>
+      </w:r>
+      <w:r>
+        <w:rPr>
+          <w:rFonts w:ascii="Verdana" w:eastAsia="Times New Roman" w:hAnsi="Verdana" w:cs="Times New Roman"/>
+          <w:color w:val="000000"/>
+          <w:sz w:val="24"/>
+          <w:szCs w:val="24"/>
+        </w:rPr>
+        <w:t>Level of project: Project Gemini.</w:t>
       </w:r>
     </w:p>
     <w:p>
@@ -393,69 +423,18 @@
         <w:rPr>
           <w:rFonts w:ascii="Verdana" w:eastAsia="Times New Roman" w:hAnsi="Verdana" w:cs="Times New Roman"/>
           <w:color w:val="000000"/>
-          <w:sz w:val="17"/>
-          <w:szCs w:val="17"/>
+          <w:sz w:val="36"/>
+          <w:szCs w:val="36"/>
         </w:rPr>
       </w:pPr>
       <w:r>
         <w:rPr>
-          <w:rFonts w:ascii="Times New Roman" w:eastAsia="Times New Roman" w:hAnsi="Times New Roman" w:cs="Times New Roman"/>
-          <w:color w:val="000000"/>
-          <w:sz w:val="24"/>
-          <w:szCs w:val="24"/>
-        </w:rPr>
-        <w:t>Audience of project : Patrons and stall owners of NUS canteens.</w:t>
-      </w:r>
-    </w:p>
-    <w:p>
-      <w:pPr>
-        <w:spacing w:before="100" w:beforeAutospacing="1" w:after="100" w:afterAutospacing="1" w:line="240" w:lineRule="auto"/>
-        <w:rPr>
-          <w:rFonts w:ascii="Verdana" w:eastAsia="Times New Roman" w:hAnsi="Verdana" w:cs="Times New Roman"/>
-          <w:color w:val="000000"/>
-          <w:sz w:val="17"/>
-          <w:szCs w:val="17"/>
-        </w:rPr>
-      </w:pPr>
-      <w:r>
-        <w:rPr>
-          <w:rFonts w:ascii="Times New Roman" w:eastAsia="Times New Roman" w:hAnsi="Times New Roman" w:cs="Times New Roman"/>
-          <w:color w:val="000000"/>
-          <w:sz w:val="24"/>
-          <w:szCs w:val="24"/>
-        </w:rPr>
-        <w:t>Level of project: Project Gemini.</w:t>
-      </w:r>
-    </w:p>
-    <w:p>
-      <w:pPr>
-        <w:spacing w:before="100" w:beforeAutospacing="1" w:after="240" w:line="240" w:lineRule="auto"/>
-        <w:rPr>
-          <w:rFonts w:ascii="Verdana" w:eastAsia="Times New Roman" w:hAnsi="Verdana" w:cs="Times New Roman"/>
-          <w:color w:val="000000"/>
-          <w:sz w:val="17"/>
-          <w:szCs w:val="17"/>
-        </w:rPr>
-      </w:pPr>
-    </w:p>
-    <w:p>
-      <w:pPr>
-        <w:spacing w:before="100" w:beforeAutospacing="1" w:after="100" w:afterAutospacing="1" w:line="240" w:lineRule="auto"/>
-        <w:rPr>
-          <w:rFonts w:ascii="Verdana" w:eastAsia="Times New Roman" w:hAnsi="Verdana" w:cs="Times New Roman"/>
-          <w:color w:val="000000"/>
-          <w:sz w:val="17"/>
-          <w:szCs w:val="17"/>
-        </w:rPr>
-      </w:pPr>
-      <w:r>
-        <w:rPr>
           <w:rFonts w:ascii="Verdana" w:eastAsia="Times New Roman" w:hAnsi="Verdana" w:cs="Times New Roman"/>
           <w:b/>
           <w:bCs/>
           <w:color w:val="000000"/>
-          <w:sz w:val="28"/>
-          <w:szCs w:val="28"/>
+          <w:sz w:val="36"/>
+          <w:szCs w:val="36"/>
         </w:rPr>
         <w:t>1.2 What it solves</w:t>
       </w:r>
@@ -466,16 +445,16 @@
         <w:rPr>
           <w:rFonts w:ascii="Verdana" w:eastAsia="Times New Roman" w:hAnsi="Verdana" w:cs="Times New Roman"/>
           <w:color w:val="000000"/>
-          <w:sz w:val="17"/>
-          <w:szCs w:val="17"/>
+          <w:sz w:val="24"/>
+          <w:szCs w:val="24"/>
         </w:rPr>
       </w:pPr>
       <w:r>
         <w:rPr>
           <w:rFonts w:ascii="Verdana" w:eastAsia="Times New Roman" w:hAnsi="Verdana" w:cs="Times New Roman"/>
           <w:color w:val="000000"/>
-          <w:sz w:val="17"/>
-          <w:szCs w:val="17"/>
+          <w:sz w:val="24"/>
+          <w:szCs w:val="24"/>
         </w:rPr>
         <w:t xml:space="preserve">It solves the issue of long queues and waiting time for food especially during peak </w:t>
       </w:r>
@@ -483,8 +462,8 @@
         <w:rPr>
           <w:rFonts w:ascii="Verdana" w:eastAsia="Times New Roman" w:hAnsi="Verdana" w:cs="Times New Roman"/>
           <w:color w:val="000000"/>
-          <w:sz w:val="17"/>
-          <w:szCs w:val="17"/>
+          <w:sz w:val="24"/>
+          <w:szCs w:val="24"/>
         </w:rPr>
         <w:t>hours. It also removes the hassl</w:t>
       </w:r>
@@ -492,8 +471,8 @@
         <w:rPr>
           <w:rFonts w:ascii="Verdana" w:eastAsia="Times New Roman" w:hAnsi="Verdana" w:cs="Times New Roman"/>
           <w:color w:val="000000"/>
-          <w:sz w:val="17"/>
-          <w:szCs w:val="17"/>
+          <w:sz w:val="24"/>
+          <w:szCs w:val="24"/>
         </w:rPr>
         <w:t>e of having to physically queue and order your meals on campus. It also allows students to consume their meals on time and be able to manage their timetable more effectively. </w:t>
       </w:r>
@@ -504,16 +483,16 @@
         <w:rPr>
           <w:rFonts w:ascii="Verdana" w:eastAsia="Times New Roman" w:hAnsi="Verdana" w:cs="Times New Roman"/>
           <w:color w:val="000000"/>
-          <w:sz w:val="17"/>
-          <w:szCs w:val="17"/>
+          <w:sz w:val="24"/>
+          <w:szCs w:val="24"/>
         </w:rPr>
       </w:pPr>
       <w:r>
         <w:rPr>
           <w:rFonts w:ascii="Verdana" w:eastAsia="Times New Roman" w:hAnsi="Verdana" w:cs="Times New Roman"/>
           <w:color w:val="000000"/>
-          <w:sz w:val="17"/>
-          <w:szCs w:val="17"/>
+          <w:sz w:val="24"/>
+          <w:szCs w:val="24"/>
         </w:rPr>
         <w:t>We believe this will save a student's time spent queueing for food and allow them to stick to their tight schedules, ensuring they remain punctual for lectures as well as tutorials. </w:t>
       </w:r>
@@ -524,8 +503,8 @@
         <w:rPr>
           <w:rFonts w:ascii="Verdana" w:eastAsia="Times New Roman" w:hAnsi="Verdana" w:cs="Times New Roman"/>
           <w:color w:val="000000"/>
-          <w:sz w:val="17"/>
-          <w:szCs w:val="17"/>
+          <w:sz w:val="36"/>
+          <w:szCs w:val="36"/>
         </w:rPr>
       </w:pPr>
       <w:r>
@@ -534,11 +513,25 @@
           <w:b/>
           <w:bCs/>
           <w:color w:val="000000"/>
-          <w:sz w:val="28"/>
-          <w:szCs w:val="28"/>
-        </w:rPr>
-        <w:t>1.3 Why is it important</w:t>
+          <w:sz w:val="36"/>
+          <w:szCs w:val="36"/>
+        </w:rPr>
+        <w:lastRenderedPageBreak/>
+        <w:t xml:space="preserve">1.3 Why is it </w:t>
       </w:r>
+      <w:proofErr w:type="gramStart"/>
+      <w:r>
+        <w:rPr>
+          <w:rFonts w:ascii="Verdana" w:eastAsia="Times New Roman" w:hAnsi="Verdana" w:cs="Times New Roman"/>
+          <w:b/>
+          <w:bCs/>
+          <w:color w:val="000000"/>
+          <w:sz w:val="36"/>
+          <w:szCs w:val="36"/>
+        </w:rPr>
+        <w:t>important</w:t>
+      </w:r>
+      <w:proofErr w:type="gramEnd"/>
     </w:p>
     <w:p>
       <w:pPr>
@@ -546,28 +539,18 @@
         <w:rPr>
           <w:rFonts w:ascii="Verdana" w:eastAsia="Times New Roman" w:hAnsi="Verdana" w:cs="Times New Roman"/>
           <w:color w:val="000000"/>
-          <w:sz w:val="17"/>
-          <w:szCs w:val="17"/>
+          <w:sz w:val="24"/>
+          <w:szCs w:val="24"/>
         </w:rPr>
       </w:pPr>
       <w:r>
         <w:rPr>
           <w:rFonts w:ascii="Verdana" w:eastAsia="Times New Roman" w:hAnsi="Verdana" w:cs="Times New Roman"/>
           <w:color w:val="000000"/>
-          <w:sz w:val="17"/>
-          <w:szCs w:val="17"/>
-        </w:rPr>
-        <w:t xml:space="preserve">As a student in NUS, one may not have the time to queue for their food between their packed schedules. Many students hence find themselves skipping meals or missing out on delicious food due to long </w:t>
-      </w:r>
-      <w:r>
-        <w:rPr>
-          <w:rFonts w:ascii="Verdana" w:eastAsia="Times New Roman" w:hAnsi="Verdana" w:cs="Times New Roman"/>
-          <w:color w:val="000000"/>
-          <w:sz w:val="17"/>
-          <w:szCs w:val="17"/>
-        </w:rPr>
-        <w:lastRenderedPageBreak/>
-        <w:t>queues in the canteen. With this application, we aim to eliminate this hurdle between the students and the food that they crave for. We feel that there is a need to be addressed since it is quite common for students to miss their lunch as they rush for their classes or end up late for lectures due to long queues in canteens.</w:t>
+          <w:sz w:val="24"/>
+          <w:szCs w:val="24"/>
+        </w:rPr>
+        <w:t>As a student in NUS, one may not have the time to queue for their food between their packed schedules. Many students hence find themselves skipping meals or missing out on delicious food due to long queues in the canteen. With this application, we aim to eliminate this hurdle between the students and the food that they crave for. We feel that there is a need to be addressed since it is quite common for students to miss their lunch as they rush for their classes or end up late for lectures due to long queues in canteens.</w:t>
       </w:r>
     </w:p>
     <w:p>
@@ -587,8 +570,8 @@
         <w:rPr>
           <w:rFonts w:ascii="Verdana" w:eastAsia="Times New Roman" w:hAnsi="Verdana" w:cs="Times New Roman"/>
           <w:color w:val="000000"/>
-          <w:sz w:val="17"/>
-          <w:szCs w:val="17"/>
+          <w:sz w:val="36"/>
+          <w:szCs w:val="36"/>
         </w:rPr>
       </w:pPr>
       <w:r>
@@ -597,8 +580,8 @@
           <w:b/>
           <w:bCs/>
           <w:color w:val="000000"/>
-          <w:sz w:val="28"/>
-          <w:szCs w:val="28"/>
+          <w:sz w:val="36"/>
+          <w:szCs w:val="36"/>
         </w:rPr>
         <w:t>1.4 Features/ user stories</w:t>
       </w:r>
@@ -609,8 +592,9 @@
         <w:rPr>
           <w:rFonts w:ascii="Verdana" w:eastAsia="Times New Roman" w:hAnsi="Verdana" w:cs="Times New Roman"/>
           <w:color w:val="000000"/>
-          <w:sz w:val="17"/>
-          <w:szCs w:val="17"/>
+          <w:sz w:val="28"/>
+          <w:szCs w:val="28"/>
+          <w:u w:val="single"/>
         </w:rPr>
       </w:pPr>
       <w:r>
@@ -629,18 +613,19 @@
         <w:rPr>
           <w:rFonts w:ascii="Verdana" w:eastAsia="Times New Roman" w:hAnsi="Verdana" w:cs="Times New Roman"/>
           <w:color w:val="000000"/>
-          <w:sz w:val="17"/>
-          <w:szCs w:val="17"/>
+          <w:sz w:val="28"/>
+          <w:szCs w:val="28"/>
+          <w:u w:val="single"/>
         </w:rPr>
       </w:pPr>
       <w:r>
         <w:rPr>
           <w:rFonts w:ascii="Verdana" w:eastAsia="Times New Roman" w:hAnsi="Verdana" w:cs="Times New Roman"/>
-          <w:b/>
           <w:bCs/>
           <w:color w:val="000000"/>
-          <w:sz w:val="17"/>
-          <w:szCs w:val="17"/>
+          <w:sz w:val="28"/>
+          <w:szCs w:val="28"/>
+          <w:u w:val="single"/>
         </w:rPr>
         <w:t>1.4.1 IVLE login </w:t>
       </w:r>
@@ -734,18 +719,19 @@
         <w:rPr>
           <w:rFonts w:ascii="Verdana" w:eastAsia="Times New Roman" w:hAnsi="Verdana" w:cs="Times New Roman"/>
           <w:color w:val="000000"/>
-          <w:sz w:val="17"/>
-          <w:szCs w:val="17"/>
+          <w:sz w:val="28"/>
+          <w:szCs w:val="28"/>
+          <w:u w:val="single"/>
         </w:rPr>
       </w:pPr>
       <w:r>
         <w:rPr>
           <w:rFonts w:ascii="Verdana" w:eastAsia="Times New Roman" w:hAnsi="Verdana" w:cs="Times New Roman"/>
-          <w:b/>
           <w:bCs/>
           <w:color w:val="000000"/>
-          <w:sz w:val="17"/>
-          <w:szCs w:val="17"/>
+          <w:sz w:val="28"/>
+          <w:szCs w:val="28"/>
+          <w:u w:val="single"/>
         </w:rPr>
         <w:t>1.4.2 Browsing through canteens</w:t>
       </w:r>
@@ -756,16 +742,16 @@
         <w:rPr>
           <w:rFonts w:ascii="Verdana" w:eastAsia="Times New Roman" w:hAnsi="Verdana" w:cs="Times New Roman"/>
           <w:color w:val="000000"/>
-          <w:sz w:val="17"/>
-          <w:szCs w:val="17"/>
+          <w:sz w:val="24"/>
+          <w:szCs w:val="24"/>
         </w:rPr>
       </w:pPr>
       <w:r>
         <w:rPr>
           <w:rFonts w:ascii="Verdana" w:eastAsia="Times New Roman" w:hAnsi="Verdana" w:cs="Times New Roman"/>
           <w:color w:val="000000"/>
-          <w:sz w:val="17"/>
-          <w:szCs w:val="17"/>
+          <w:sz w:val="24"/>
+          <w:szCs w:val="24"/>
         </w:rPr>
         <w:t>Our web-app showcases a basic canteen layout with stall tabs that users can toggle through. It also includes a dropdown button where users can browse through a variety of food sold by the individual stalls. Each food item is tagged with a basic description to allow users to have a better idea of what they are ordering.</w:t>
       </w:r>
@@ -776,18 +762,19 @@
         <w:rPr>
           <w:rFonts w:ascii="Verdana" w:eastAsia="Times New Roman" w:hAnsi="Verdana" w:cs="Times New Roman"/>
           <w:color w:val="000000"/>
-          <w:sz w:val="17"/>
-          <w:szCs w:val="17"/>
+          <w:sz w:val="28"/>
+          <w:szCs w:val="28"/>
+          <w:u w:val="single"/>
         </w:rPr>
       </w:pPr>
       <w:r>
         <w:rPr>
           <w:rFonts w:ascii="Verdana" w:eastAsia="Times New Roman" w:hAnsi="Verdana" w:cs="Times New Roman"/>
-          <w:b/>
           <w:bCs/>
           <w:color w:val="000000"/>
-          <w:sz w:val="17"/>
-          <w:szCs w:val="17"/>
+          <w:sz w:val="28"/>
+          <w:szCs w:val="28"/>
+          <w:u w:val="single"/>
         </w:rPr>
         <w:t>1.4.3 Cart function</w:t>
       </w:r>
@@ -798,16 +785,16 @@
         <w:rPr>
           <w:rFonts w:ascii="Verdana" w:eastAsia="Times New Roman" w:hAnsi="Verdana" w:cs="Times New Roman"/>
           <w:color w:val="000000"/>
-          <w:sz w:val="17"/>
-          <w:szCs w:val="17"/>
+          <w:sz w:val="24"/>
+          <w:szCs w:val="24"/>
         </w:rPr>
       </w:pPr>
       <w:r>
         <w:rPr>
           <w:rFonts w:ascii="Verdana" w:eastAsia="Times New Roman" w:hAnsi="Verdana" w:cs="Times New Roman"/>
           <w:color w:val="000000"/>
-          <w:sz w:val="17"/>
-          <w:szCs w:val="17"/>
+          <w:sz w:val="24"/>
+          <w:szCs w:val="24"/>
         </w:rPr>
         <w:t>After browsing the food items, users can add their selected food item into an electronic "cart". They can then proceed to the cart page where they are able to change the quantity of the food item they ordered or remove them completed before making the finalised checkout.</w:t>
       </w:r>
@@ -818,18 +805,19 @@
         <w:rPr>
           <w:rFonts w:ascii="Verdana" w:eastAsia="Times New Roman" w:hAnsi="Verdana" w:cs="Times New Roman"/>
           <w:color w:val="000000"/>
-          <w:sz w:val="17"/>
-          <w:szCs w:val="17"/>
+          <w:sz w:val="28"/>
+          <w:szCs w:val="28"/>
+          <w:u w:val="single"/>
         </w:rPr>
       </w:pPr>
       <w:r>
         <w:rPr>
           <w:rFonts w:ascii="Verdana" w:eastAsia="Times New Roman" w:hAnsi="Verdana" w:cs="Times New Roman"/>
-          <w:b/>
           <w:bCs/>
           <w:color w:val="000000"/>
-          <w:sz w:val="17"/>
-          <w:szCs w:val="17"/>
+          <w:sz w:val="28"/>
+          <w:szCs w:val="28"/>
+          <w:u w:val="single"/>
         </w:rPr>
         <w:t>1.4.4 Electronic Queue System</w:t>
       </w:r>
@@ -840,16 +828,16 @@
         <w:rPr>
           <w:rFonts w:ascii="Verdana" w:eastAsia="Times New Roman" w:hAnsi="Verdana" w:cs="Times New Roman"/>
           <w:color w:val="000000"/>
-          <w:sz w:val="17"/>
-          <w:szCs w:val="17"/>
+          <w:sz w:val="24"/>
+          <w:szCs w:val="24"/>
         </w:rPr>
       </w:pPr>
       <w:r>
         <w:rPr>
           <w:rFonts w:ascii="Verdana" w:eastAsia="Times New Roman" w:hAnsi="Verdana" w:cs="Times New Roman"/>
           <w:color w:val="000000"/>
-          <w:sz w:val="17"/>
-          <w:szCs w:val="17"/>
+          <w:sz w:val="24"/>
+          <w:szCs w:val="24"/>
         </w:rPr>
         <w:t>To eliminate the need for a physical queue system, users will be able to “join” in an electronic queue and order their food through the application. </w:t>
       </w:r>
@@ -860,19 +848,21 @@
         <w:rPr>
           <w:rFonts w:ascii="Verdana" w:eastAsia="Times New Roman" w:hAnsi="Verdana" w:cs="Times New Roman"/>
           <w:color w:val="000000"/>
-          <w:sz w:val="17"/>
-          <w:szCs w:val="17"/>
+          <w:sz w:val="28"/>
+          <w:szCs w:val="28"/>
+          <w:u w:val="single"/>
         </w:rPr>
       </w:pPr>
       <w:r>
         <w:rPr>
           <w:rFonts w:ascii="Verdana" w:eastAsia="Times New Roman" w:hAnsi="Verdana" w:cs="Times New Roman"/>
-          <w:b/>
           <w:bCs/>
           <w:color w:val="000000"/>
-          <w:sz w:val="17"/>
-          <w:szCs w:val="17"/>
-        </w:rPr>
+          <w:sz w:val="28"/>
+          <w:szCs w:val="28"/>
+          <w:u w:val="single"/>
+        </w:rPr>
+        <w:lastRenderedPageBreak/>
         <w:t>1.4.5 Scalability for different screen sizes</w:t>
       </w:r>
     </w:p>
@@ -882,18 +872,38 @@
         <w:rPr>
           <w:rFonts w:ascii="Verdana" w:eastAsia="Times New Roman" w:hAnsi="Verdana" w:cs="Times New Roman"/>
           <w:color w:val="000000"/>
-          <w:sz w:val="17"/>
-          <w:szCs w:val="17"/>
+          <w:sz w:val="24"/>
+          <w:szCs w:val="24"/>
         </w:rPr>
       </w:pPr>
       <w:r>
         <w:rPr>
           <w:rFonts w:ascii="Verdana" w:eastAsia="Times New Roman" w:hAnsi="Verdana" w:cs="Times New Roman"/>
           <w:color w:val="000000"/>
-          <w:sz w:val="17"/>
-          <w:szCs w:val="17"/>
-        </w:rPr>
-        <w:t>Our application is scalable in terms of devices of differing screen sizes, showing the appropriate aspect ratio on all devices (phones, tablets, laptops, desktop).</w:t>
+          <w:sz w:val="24"/>
+          <w:szCs w:val="24"/>
+        </w:rPr>
+        <w:t xml:space="preserve">Our application is scalable in terms of devices of differing screen sizes, showing the appropriate aspect ratio on all devices (phones, tablets, </w:t>
+      </w:r>
+      <w:proofErr w:type="gramStart"/>
+      <w:r>
+        <w:rPr>
+          <w:rFonts w:ascii="Verdana" w:eastAsia="Times New Roman" w:hAnsi="Verdana" w:cs="Times New Roman"/>
+          <w:color w:val="000000"/>
+          <w:sz w:val="24"/>
+          <w:szCs w:val="24"/>
+        </w:rPr>
+        <w:t>laptops</w:t>
+      </w:r>
+      <w:proofErr w:type="gramEnd"/>
+      <w:r>
+        <w:rPr>
+          <w:rFonts w:ascii="Verdana" w:eastAsia="Times New Roman" w:hAnsi="Verdana" w:cs="Times New Roman"/>
+          <w:color w:val="000000"/>
+          <w:sz w:val="24"/>
+          <w:szCs w:val="24"/>
+        </w:rPr>
+        <w:t>, desktop).</w:t>
       </w:r>
     </w:p>
     <w:p>
@@ -902,20 +912,45 @@
         <w:rPr>
           <w:rFonts w:ascii="Verdana" w:eastAsia="Times New Roman" w:hAnsi="Verdana" w:cs="Times New Roman"/>
           <w:color w:val="000000"/>
-          <w:sz w:val="17"/>
-          <w:szCs w:val="17"/>
+          <w:sz w:val="28"/>
+          <w:szCs w:val="28"/>
+          <w:u w:val="single"/>
         </w:rPr>
       </w:pPr>
       <w:r>
         <w:rPr>
           <w:rFonts w:ascii="Verdana" w:eastAsia="Times New Roman" w:hAnsi="Verdana" w:cs="Times New Roman"/>
-          <w:b/>
           <w:bCs/>
           <w:color w:val="000000"/>
-          <w:sz w:val="17"/>
-          <w:szCs w:val="17"/>
-        </w:rPr>
-        <w:t>1.4.5 Database to store customer's orders</w:t>
+          <w:sz w:val="28"/>
+          <w:szCs w:val="28"/>
+          <w:u w:val="single"/>
+        </w:rPr>
+        <w:t>1.4.6</w:t>
+      </w:r>
+      <w:r>
+        <w:rPr>
+          <w:rFonts w:ascii="Verdana" w:eastAsia="Times New Roman" w:hAnsi="Verdana" w:cs="Times New Roman"/>
+          <w:bCs/>
+          <w:color w:val="000000"/>
+          <w:sz w:val="28"/>
+          <w:szCs w:val="28"/>
+          <w:u w:val="single"/>
+        </w:rPr>
+        <w:t> D</w:t>
+      </w:r>
+      <w:bookmarkStart w:id="0" w:name="_GoBack"/>
+      <w:bookmarkEnd w:id="0"/>
+      <w:r>
+        <w:rPr>
+          <w:rFonts w:ascii="Verdana" w:eastAsia="Times New Roman" w:hAnsi="Verdana" w:cs="Times New Roman"/>
+          <w:bCs/>
+          <w:color w:val="000000"/>
+          <w:sz w:val="28"/>
+          <w:szCs w:val="28"/>
+          <w:u w:val="single"/>
+        </w:rPr>
+        <w:t>atabase to store customer's orders</w:t>
       </w:r>
     </w:p>
     <w:p>
@@ -924,16 +959,16 @@
         <w:rPr>
           <w:rFonts w:ascii="Verdana" w:eastAsia="Times New Roman" w:hAnsi="Verdana" w:cs="Times New Roman"/>
           <w:color w:val="000000"/>
-          <w:sz w:val="17"/>
-          <w:szCs w:val="17"/>
+          <w:sz w:val="24"/>
+          <w:szCs w:val="24"/>
         </w:rPr>
       </w:pPr>
       <w:r>
         <w:rPr>
           <w:rFonts w:ascii="Verdana" w:eastAsia="Times New Roman" w:hAnsi="Verdana" w:cs="Times New Roman"/>
           <w:color w:val="000000"/>
-          <w:sz w:val="17"/>
-          <w:szCs w:val="17"/>
+          <w:sz w:val="24"/>
+          <w:szCs w:val="24"/>
         </w:rPr>
         <w:t>All of the orders that user's checkout in the cart page will be stored into our database, and the store owners will GET the information from the database. </w:t>
       </w:r>
@@ -944,16 +979,16 @@
         <w:rPr>
           <w:rFonts w:ascii="Verdana" w:eastAsia="Times New Roman" w:hAnsi="Verdana" w:cs="Times New Roman"/>
           <w:color w:val="000000"/>
-          <w:sz w:val="17"/>
-          <w:szCs w:val="17"/>
+          <w:sz w:val="24"/>
+          <w:szCs w:val="24"/>
         </w:rPr>
       </w:pPr>
       <w:r>
         <w:rPr>
           <w:rFonts w:ascii="Verdana" w:eastAsia="Times New Roman" w:hAnsi="Verdana" w:cs="Times New Roman"/>
           <w:color w:val="000000"/>
-          <w:sz w:val="17"/>
-          <w:szCs w:val="17"/>
+          <w:sz w:val="24"/>
+          <w:szCs w:val="24"/>
         </w:rPr>
         <w:t>The following is list of user stories that we felt is important for our application to be successful.</w:t>
       </w:r>
@@ -968,16 +1003,16 @@
         <w:rPr>
           <w:rFonts w:ascii="Verdana" w:eastAsia="Times New Roman" w:hAnsi="Verdana" w:cs="Times New Roman"/>
           <w:color w:val="000000"/>
-          <w:sz w:val="17"/>
-          <w:szCs w:val="17"/>
+          <w:sz w:val="24"/>
+          <w:szCs w:val="24"/>
         </w:rPr>
       </w:pPr>
       <w:r>
         <w:rPr>
           <w:rFonts w:ascii="Verdana" w:eastAsia="Times New Roman" w:hAnsi="Verdana" w:cs="Times New Roman"/>
           <w:color w:val="000000"/>
-          <w:sz w:val="17"/>
-          <w:szCs w:val="17"/>
+          <w:sz w:val="24"/>
+          <w:szCs w:val="24"/>
         </w:rPr>
         <w:t>As a user, our app should be reliable in terms of accurately serving the correct type and number of food items.</w:t>
       </w:r>
@@ -992,16 +1027,16 @@
         <w:rPr>
           <w:rFonts w:ascii="Verdana" w:eastAsia="Times New Roman" w:hAnsi="Verdana" w:cs="Times New Roman"/>
           <w:color w:val="000000"/>
-          <w:sz w:val="17"/>
-          <w:szCs w:val="17"/>
+          <w:sz w:val="24"/>
+          <w:szCs w:val="24"/>
         </w:rPr>
       </w:pPr>
       <w:r>
         <w:rPr>
           <w:rFonts w:ascii="Verdana" w:eastAsia="Times New Roman" w:hAnsi="Verdana" w:cs="Times New Roman"/>
           <w:color w:val="000000"/>
-          <w:sz w:val="17"/>
-          <w:szCs w:val="17"/>
+          <w:sz w:val="24"/>
+          <w:szCs w:val="24"/>
         </w:rPr>
         <w:t>As a user, our app should be efficient in terms of serving time.</w:t>
       </w:r>
@@ -1016,16 +1051,16 @@
         <w:rPr>
           <w:rFonts w:ascii="Verdana" w:eastAsia="Times New Roman" w:hAnsi="Verdana" w:cs="Times New Roman"/>
           <w:color w:val="000000"/>
-          <w:sz w:val="17"/>
-          <w:szCs w:val="17"/>
+          <w:sz w:val="24"/>
+          <w:szCs w:val="24"/>
         </w:rPr>
       </w:pPr>
       <w:r>
         <w:rPr>
           <w:rFonts w:ascii="Verdana" w:eastAsia="Times New Roman" w:hAnsi="Verdana" w:cs="Times New Roman"/>
           <w:color w:val="000000"/>
-          <w:sz w:val="17"/>
-          <w:szCs w:val="17"/>
+          <w:sz w:val="24"/>
+          <w:szCs w:val="24"/>
         </w:rPr>
         <w:t>As a user, our app should work on all devices.</w:t>
       </w:r>
@@ -1040,16 +1075,16 @@
         <w:rPr>
           <w:rFonts w:ascii="Verdana" w:eastAsia="Times New Roman" w:hAnsi="Verdana" w:cs="Times New Roman"/>
           <w:color w:val="000000"/>
-          <w:sz w:val="17"/>
-          <w:szCs w:val="17"/>
+          <w:sz w:val="24"/>
+          <w:szCs w:val="24"/>
         </w:rPr>
       </w:pPr>
       <w:r>
         <w:rPr>
           <w:rFonts w:ascii="Verdana" w:eastAsia="Times New Roman" w:hAnsi="Verdana" w:cs="Times New Roman"/>
           <w:color w:val="000000"/>
-          <w:sz w:val="17"/>
-          <w:szCs w:val="17"/>
+          <w:sz w:val="24"/>
+          <w:szCs w:val="24"/>
         </w:rPr>
         <w:t>As a user, our app should have a simple and easy to use interface.</w:t>
       </w:r>
@@ -1064,16 +1099,16 @@
         <w:rPr>
           <w:rFonts w:ascii="Verdana" w:eastAsia="Times New Roman" w:hAnsi="Verdana" w:cs="Times New Roman"/>
           <w:color w:val="000000"/>
-          <w:sz w:val="17"/>
-          <w:szCs w:val="17"/>
+          <w:sz w:val="24"/>
+          <w:szCs w:val="24"/>
         </w:rPr>
       </w:pPr>
       <w:r>
         <w:rPr>
           <w:rFonts w:ascii="Verdana" w:eastAsia="Times New Roman" w:hAnsi="Verdana" w:cs="Times New Roman"/>
           <w:color w:val="000000"/>
-          <w:sz w:val="17"/>
-          <w:szCs w:val="17"/>
+          <w:sz w:val="24"/>
+          <w:szCs w:val="24"/>
         </w:rPr>
         <w:t>As a stall owner, the app should ensure accountability for those who ordered the food.</w:t>
       </w:r>
@@ -1135,7 +1170,6 @@
                 <w:sz w:val="17"/>
                 <w:szCs w:val="17"/>
               </w:rPr>
-              <w:lastRenderedPageBreak/>
               <w:t>Date</w:t>
             </w:r>
           </w:p>
@@ -1195,25 +1229,14 @@
                 <w:szCs w:val="17"/>
               </w:rPr>
             </w:pPr>
-            <w:proofErr w:type="spellStart"/>
-            <w:r>
-              <w:rPr>
-                <w:rFonts w:ascii="Verdana" w:eastAsia="Times New Roman" w:hAnsi="Verdana" w:cs="Times New Roman"/>
-                <w:color w:val="000000"/>
-                <w:sz w:val="17"/>
-                <w:szCs w:val="17"/>
-              </w:rPr>
-              <w:t>Brehmer</w:t>
-            </w:r>
-            <w:proofErr w:type="spellEnd"/>
-            <w:r>
-              <w:rPr>
-                <w:rFonts w:ascii="Verdana" w:eastAsia="Times New Roman" w:hAnsi="Verdana" w:cs="Times New Roman"/>
-                <w:color w:val="000000"/>
-                <w:sz w:val="17"/>
-                <w:szCs w:val="17"/>
-              </w:rPr>
-              <w:t xml:space="preserve"> (Student B)</w:t>
+            <w:r>
+              <w:rPr>
+                <w:rFonts w:ascii="Verdana" w:eastAsia="Times New Roman" w:hAnsi="Verdana" w:cs="Times New Roman"/>
+                <w:color w:val="000000"/>
+                <w:sz w:val="17"/>
+                <w:szCs w:val="17"/>
+              </w:rPr>
+              <w:t>Brehmer (Student B)</w:t>
             </w:r>
           </w:p>
         </w:tc>
@@ -2108,27 +2131,7 @@
                 <w:sz w:val="17"/>
                 <w:szCs w:val="17"/>
               </w:rPr>
-              <w:t xml:space="preserve">Learn about basic </w:t>
-            </w:r>
-            <w:proofErr w:type="spellStart"/>
-            <w:r>
-              <w:rPr>
-                <w:rFonts w:ascii="Verdana" w:eastAsia="Times New Roman" w:hAnsi="Verdana" w:cs="Times New Roman"/>
-                <w:color w:val="000000"/>
-                <w:sz w:val="17"/>
-                <w:szCs w:val="17"/>
-              </w:rPr>
-              <w:t>AngularJS</w:t>
-            </w:r>
-            <w:proofErr w:type="spellEnd"/>
-            <w:r>
-              <w:rPr>
-                <w:rFonts w:ascii="Verdana" w:eastAsia="Times New Roman" w:hAnsi="Verdana" w:cs="Times New Roman"/>
-                <w:color w:val="000000"/>
-                <w:sz w:val="17"/>
-                <w:szCs w:val="17"/>
-              </w:rPr>
-              <w:t xml:space="preserve"> directives and expressions.</w:t>
+              <w:t>Learn about basic AngularJS directives and expressions.</w:t>
             </w:r>
           </w:p>
         </w:tc>
@@ -2265,27 +2268,7 @@
                 <w:sz w:val="17"/>
                 <w:szCs w:val="17"/>
               </w:rPr>
-              <w:t xml:space="preserve">Continue learning about basic </w:t>
-            </w:r>
-            <w:proofErr w:type="spellStart"/>
-            <w:r>
-              <w:rPr>
-                <w:rFonts w:ascii="Verdana" w:eastAsia="Times New Roman" w:hAnsi="Verdana" w:cs="Times New Roman"/>
-                <w:color w:val="000000"/>
-                <w:sz w:val="17"/>
-                <w:szCs w:val="17"/>
-              </w:rPr>
-              <w:t>AngularJS</w:t>
-            </w:r>
-            <w:proofErr w:type="spellEnd"/>
-            <w:r>
-              <w:rPr>
-                <w:rFonts w:ascii="Verdana" w:eastAsia="Times New Roman" w:hAnsi="Verdana" w:cs="Times New Roman"/>
-                <w:color w:val="000000"/>
-                <w:sz w:val="17"/>
-                <w:szCs w:val="17"/>
-              </w:rPr>
-              <w:t xml:space="preserve"> routings, directives</w:t>
+              <w:t>Continue learning about basic AngularJS routings, directives</w:t>
             </w:r>
           </w:p>
         </w:tc>
@@ -2990,27 +2973,7 @@
                 <w:sz w:val="17"/>
                 <w:szCs w:val="17"/>
               </w:rPr>
-              <w:t xml:space="preserve">Learnt Auth0 and re-read </w:t>
-            </w:r>
-            <w:proofErr w:type="spellStart"/>
-            <w:r>
-              <w:rPr>
-                <w:rFonts w:ascii="Verdana" w:eastAsia="Times New Roman" w:hAnsi="Verdana" w:cs="Times New Roman"/>
-                <w:color w:val="000000"/>
-                <w:sz w:val="17"/>
-                <w:szCs w:val="17"/>
-              </w:rPr>
-              <w:t>AngularJS</w:t>
-            </w:r>
-            <w:proofErr w:type="spellEnd"/>
-            <w:r>
-              <w:rPr>
-                <w:rFonts w:ascii="Verdana" w:eastAsia="Times New Roman" w:hAnsi="Verdana" w:cs="Times New Roman"/>
-                <w:color w:val="000000"/>
-                <w:sz w:val="17"/>
-                <w:szCs w:val="17"/>
-              </w:rPr>
-              <w:t>. Imported angular and auth0 packages into the project.</w:t>
+              <w:t>Learnt Auth0 and re-read AngularJS. Imported angular and auth0 packages into the project.</w:t>
             </w:r>
           </w:p>
         </w:tc>
@@ -3360,6 +3323,7 @@
                 <w:sz w:val="17"/>
                 <w:szCs w:val="17"/>
               </w:rPr>
+              <w:lastRenderedPageBreak/>
               <w:t>2706</w:t>
             </w:r>
             <w:r>
@@ -5063,27 +5027,7 @@
                 <w:sz w:val="17"/>
                 <w:szCs w:val="17"/>
               </w:rPr>
-              <w:t xml:space="preserve">Added in </w:t>
-            </w:r>
-            <w:proofErr w:type="spellStart"/>
-            <w:r>
-              <w:rPr>
-                <w:rFonts w:ascii="Verdana" w:eastAsia="Times New Roman" w:hAnsi="Verdana" w:cs="Times New Roman"/>
-                <w:color w:val="000000"/>
-                <w:sz w:val="17"/>
-                <w:szCs w:val="17"/>
-              </w:rPr>
-              <w:t>ajax</w:t>
-            </w:r>
-            <w:proofErr w:type="spellEnd"/>
-            <w:r>
-              <w:rPr>
-                <w:rFonts w:ascii="Verdana" w:eastAsia="Times New Roman" w:hAnsi="Verdana" w:cs="Times New Roman"/>
-                <w:color w:val="000000"/>
-                <w:sz w:val="17"/>
-                <w:szCs w:val="17"/>
-              </w:rPr>
-              <w:t xml:space="preserve"> calls to IVLE </w:t>
+              <w:t xml:space="preserve">Added in ajax calls to IVLE </w:t>
             </w:r>
             <w:proofErr w:type="spellStart"/>
             <w:r>
@@ -5742,7 +5686,6 @@
                 <w:sz w:val="17"/>
                 <w:szCs w:val="17"/>
               </w:rPr>
-              <w:lastRenderedPageBreak/>
               <w:t>250716</w:t>
             </w:r>
           </w:p>
@@ -6623,29 +6566,40 @@
               <w:right w:val="dashed" w:sz="6" w:space="0" w:color="BBBBBB"/>
             </w:tcBorders>
             <w:vAlign w:val="center"/>
-          </w:tcPr>
-          <w:p>
-            <w:pPr>
-              <w:spacing w:before="100" w:beforeAutospacing="1" w:after="100" w:afterAutospacing="1"/>
-              <w:rPr>
-                <w:rFonts w:ascii="Verdana" w:eastAsia="Times New Roman" w:hAnsi="Verdana" w:cs="Times New Roman"/>
-                <w:color w:val="000000"/>
-                <w:sz w:val="17"/>
-                <w:szCs w:val="17"/>
-              </w:rPr>
-            </w:pPr>
-          </w:p>
-        </w:tc>
-        <w:tc>
-          <w:tcPr>
-            <w:tcW w:w="0" w:type="auto"/>
-            <w:tcBorders>
-              <w:top w:val="dashed" w:sz="6" w:space="0" w:color="BBBBBB"/>
-              <w:left w:val="dashed" w:sz="6" w:space="0" w:color="BBBBBB"/>
-              <w:bottom w:val="dashed" w:sz="6" w:space="0" w:color="BBBBBB"/>
-              <w:right w:val="dashed" w:sz="6" w:space="0" w:color="BBBBBB"/>
-            </w:tcBorders>
-            <w:vAlign w:val="center"/>
+            <w:hideMark/>
+          </w:tcPr>
+          <w:p>
+            <w:pPr>
+              <w:spacing w:before="100" w:beforeAutospacing="1" w:after="100" w:afterAutospacing="1"/>
+              <w:rPr>
+                <w:rFonts w:ascii="Verdana" w:eastAsia="Times New Roman" w:hAnsi="Verdana" w:cs="Times New Roman"/>
+                <w:color w:val="000000"/>
+                <w:sz w:val="17"/>
+                <w:szCs w:val="17"/>
+              </w:rPr>
+            </w:pPr>
+            <w:r>
+              <w:rPr>
+                <w:rFonts w:ascii="Verdana" w:eastAsia="Times New Roman" w:hAnsi="Verdana" w:cs="Times New Roman"/>
+                <w:color w:val="000000"/>
+                <w:sz w:val="17"/>
+                <w:szCs w:val="17"/>
+              </w:rPr>
+              <w:t>Total</w:t>
+            </w:r>
+          </w:p>
+        </w:tc>
+        <w:tc>
+          <w:tcPr>
+            <w:tcW w:w="0" w:type="auto"/>
+            <w:tcBorders>
+              <w:top w:val="dashed" w:sz="6" w:space="0" w:color="BBBBBB"/>
+              <w:left w:val="dashed" w:sz="6" w:space="0" w:color="BBBBBB"/>
+              <w:bottom w:val="dashed" w:sz="6" w:space="0" w:color="BBBBBB"/>
+              <w:right w:val="dashed" w:sz="6" w:space="0" w:color="BBBBBB"/>
+            </w:tcBorders>
+            <w:vAlign w:val="center"/>
+            <w:hideMark/>
           </w:tcPr>
           <w:p>
             <w:pPr>
@@ -6678,542 +6632,6 @@
               <w:right w:val="dashed" w:sz="6" w:space="0" w:color="BBBBBB"/>
             </w:tcBorders>
             <w:vAlign w:val="center"/>
-          </w:tcPr>
-          <w:p>
-            <w:pPr>
-              <w:spacing w:before="100" w:beforeAutospacing="1" w:after="100" w:afterAutospacing="1"/>
-              <w:rPr>
-                <w:rFonts w:ascii="Verdana" w:eastAsia="Times New Roman" w:hAnsi="Verdana" w:cs="Times New Roman"/>
-                <w:color w:val="000000"/>
-                <w:sz w:val="17"/>
-                <w:szCs w:val="17"/>
-              </w:rPr>
-            </w:pPr>
-          </w:p>
-        </w:tc>
-        <w:tc>
-          <w:tcPr>
-            <w:tcW w:w="0" w:type="auto"/>
-            <w:tcBorders>
-              <w:top w:val="dashed" w:sz="6" w:space="0" w:color="BBBBBB"/>
-              <w:left w:val="dashed" w:sz="6" w:space="0" w:color="BBBBBB"/>
-              <w:bottom w:val="dashed" w:sz="6" w:space="0" w:color="BBBBBB"/>
-              <w:right w:val="dashed" w:sz="6" w:space="0" w:color="BBBBBB"/>
-            </w:tcBorders>
-            <w:vAlign w:val="center"/>
-          </w:tcPr>
-          <w:p>
-            <w:pPr>
-              <w:spacing w:before="100" w:beforeAutospacing="1" w:after="100" w:afterAutospacing="1"/>
-              <w:rPr>
-                <w:rFonts w:ascii="Verdana" w:eastAsia="Times New Roman" w:hAnsi="Verdana" w:cs="Times New Roman"/>
-                <w:color w:val="000000"/>
-                <w:sz w:val="17"/>
-                <w:szCs w:val="17"/>
-              </w:rPr>
-            </w:pPr>
-          </w:p>
-        </w:tc>
-      </w:tr>
-      <w:tr>
-        <w:trPr>
-          <w:tblCellSpacing w:w="15" w:type="dxa"/>
-        </w:trPr>
-        <w:tc>
-          <w:tcPr>
-            <w:tcW w:w="0" w:type="auto"/>
-            <w:tcBorders>
-              <w:top w:val="dashed" w:sz="6" w:space="0" w:color="BBBBBB"/>
-              <w:left w:val="dashed" w:sz="6" w:space="0" w:color="BBBBBB"/>
-              <w:bottom w:val="dashed" w:sz="6" w:space="0" w:color="BBBBBB"/>
-              <w:right w:val="dashed" w:sz="6" w:space="0" w:color="BBBBBB"/>
-            </w:tcBorders>
-            <w:vAlign w:val="center"/>
-          </w:tcPr>
-          <w:p>
-            <w:pPr>
-              <w:spacing w:before="100" w:beforeAutospacing="1" w:after="100" w:afterAutospacing="1"/>
-              <w:rPr>
-                <w:rFonts w:ascii="Verdana" w:eastAsia="Times New Roman" w:hAnsi="Verdana" w:cs="Times New Roman"/>
-                <w:color w:val="000000"/>
-                <w:sz w:val="17"/>
-                <w:szCs w:val="17"/>
-              </w:rPr>
-            </w:pPr>
-          </w:p>
-        </w:tc>
-        <w:tc>
-          <w:tcPr>
-            <w:tcW w:w="0" w:type="auto"/>
-            <w:tcBorders>
-              <w:top w:val="dashed" w:sz="6" w:space="0" w:color="BBBBBB"/>
-              <w:left w:val="dashed" w:sz="6" w:space="0" w:color="BBBBBB"/>
-              <w:bottom w:val="dashed" w:sz="6" w:space="0" w:color="BBBBBB"/>
-              <w:right w:val="dashed" w:sz="6" w:space="0" w:color="BBBBBB"/>
-            </w:tcBorders>
-            <w:vAlign w:val="center"/>
-          </w:tcPr>
-          <w:p>
-            <w:pPr>
-              <w:spacing w:before="100" w:beforeAutospacing="1" w:after="100" w:afterAutospacing="1"/>
-              <w:rPr>
-                <w:rFonts w:ascii="Verdana" w:eastAsia="Times New Roman" w:hAnsi="Verdana" w:cs="Times New Roman"/>
-                <w:color w:val="000000"/>
-                <w:sz w:val="17"/>
-                <w:szCs w:val="17"/>
-              </w:rPr>
-            </w:pPr>
-          </w:p>
-        </w:tc>
-        <w:tc>
-          <w:tcPr>
-            <w:tcW w:w="0" w:type="auto"/>
-            <w:tcBorders>
-              <w:top w:val="dashed" w:sz="6" w:space="0" w:color="BBBBBB"/>
-              <w:left w:val="dashed" w:sz="6" w:space="0" w:color="BBBBBB"/>
-              <w:bottom w:val="dashed" w:sz="6" w:space="0" w:color="BBBBBB"/>
-              <w:right w:val="dashed" w:sz="6" w:space="0" w:color="BBBBBB"/>
-            </w:tcBorders>
-            <w:vAlign w:val="center"/>
-          </w:tcPr>
-          <w:p>
-            <w:pPr>
-              <w:spacing w:before="100" w:beforeAutospacing="1" w:after="100" w:afterAutospacing="1"/>
-              <w:rPr>
-                <w:rFonts w:ascii="Verdana" w:eastAsia="Times New Roman" w:hAnsi="Verdana" w:cs="Times New Roman"/>
-                <w:color w:val="000000"/>
-                <w:sz w:val="17"/>
-                <w:szCs w:val="17"/>
-              </w:rPr>
-            </w:pPr>
-          </w:p>
-        </w:tc>
-        <w:tc>
-          <w:tcPr>
-            <w:tcW w:w="0" w:type="auto"/>
-            <w:tcBorders>
-              <w:top w:val="dashed" w:sz="6" w:space="0" w:color="BBBBBB"/>
-              <w:left w:val="dashed" w:sz="6" w:space="0" w:color="BBBBBB"/>
-              <w:bottom w:val="dashed" w:sz="6" w:space="0" w:color="BBBBBB"/>
-              <w:right w:val="dashed" w:sz="6" w:space="0" w:color="BBBBBB"/>
-            </w:tcBorders>
-            <w:vAlign w:val="center"/>
-          </w:tcPr>
-          <w:p>
-            <w:pPr>
-              <w:spacing w:before="100" w:beforeAutospacing="1" w:after="100" w:afterAutospacing="1"/>
-              <w:rPr>
-                <w:rFonts w:ascii="Verdana" w:eastAsia="Times New Roman" w:hAnsi="Verdana" w:cs="Times New Roman"/>
-                <w:color w:val="000000"/>
-                <w:sz w:val="17"/>
-                <w:szCs w:val="17"/>
-              </w:rPr>
-            </w:pPr>
-          </w:p>
-        </w:tc>
-      </w:tr>
-      <w:tr>
-        <w:trPr>
-          <w:tblCellSpacing w:w="15" w:type="dxa"/>
-        </w:trPr>
-        <w:tc>
-          <w:tcPr>
-            <w:tcW w:w="0" w:type="auto"/>
-            <w:tcBorders>
-              <w:top w:val="dashed" w:sz="6" w:space="0" w:color="BBBBBB"/>
-              <w:left w:val="dashed" w:sz="6" w:space="0" w:color="BBBBBB"/>
-              <w:bottom w:val="dashed" w:sz="6" w:space="0" w:color="BBBBBB"/>
-              <w:right w:val="dashed" w:sz="6" w:space="0" w:color="BBBBBB"/>
-            </w:tcBorders>
-            <w:vAlign w:val="center"/>
-          </w:tcPr>
-          <w:p>
-            <w:pPr>
-              <w:spacing w:before="100" w:beforeAutospacing="1" w:after="100" w:afterAutospacing="1"/>
-              <w:rPr>
-                <w:rFonts w:ascii="Verdana" w:eastAsia="Times New Roman" w:hAnsi="Verdana" w:cs="Times New Roman"/>
-                <w:color w:val="000000"/>
-                <w:sz w:val="17"/>
-                <w:szCs w:val="17"/>
-              </w:rPr>
-            </w:pPr>
-          </w:p>
-        </w:tc>
-        <w:tc>
-          <w:tcPr>
-            <w:tcW w:w="0" w:type="auto"/>
-            <w:tcBorders>
-              <w:top w:val="dashed" w:sz="6" w:space="0" w:color="BBBBBB"/>
-              <w:left w:val="dashed" w:sz="6" w:space="0" w:color="BBBBBB"/>
-              <w:bottom w:val="dashed" w:sz="6" w:space="0" w:color="BBBBBB"/>
-              <w:right w:val="dashed" w:sz="6" w:space="0" w:color="BBBBBB"/>
-            </w:tcBorders>
-            <w:vAlign w:val="center"/>
-          </w:tcPr>
-          <w:p>
-            <w:pPr>
-              <w:spacing w:before="100" w:beforeAutospacing="1" w:after="100" w:afterAutospacing="1"/>
-              <w:rPr>
-                <w:rFonts w:ascii="Verdana" w:eastAsia="Times New Roman" w:hAnsi="Verdana" w:cs="Times New Roman"/>
-                <w:color w:val="000000"/>
-                <w:sz w:val="17"/>
-                <w:szCs w:val="17"/>
-              </w:rPr>
-            </w:pPr>
-          </w:p>
-        </w:tc>
-        <w:tc>
-          <w:tcPr>
-            <w:tcW w:w="0" w:type="auto"/>
-            <w:tcBorders>
-              <w:top w:val="dashed" w:sz="6" w:space="0" w:color="BBBBBB"/>
-              <w:left w:val="dashed" w:sz="6" w:space="0" w:color="BBBBBB"/>
-              <w:bottom w:val="dashed" w:sz="6" w:space="0" w:color="BBBBBB"/>
-              <w:right w:val="dashed" w:sz="6" w:space="0" w:color="BBBBBB"/>
-            </w:tcBorders>
-            <w:vAlign w:val="center"/>
-          </w:tcPr>
-          <w:p>
-            <w:pPr>
-              <w:spacing w:before="100" w:beforeAutospacing="1" w:after="100" w:afterAutospacing="1"/>
-              <w:rPr>
-                <w:rFonts w:ascii="Verdana" w:eastAsia="Times New Roman" w:hAnsi="Verdana" w:cs="Times New Roman"/>
-                <w:color w:val="000000"/>
-                <w:sz w:val="17"/>
-                <w:szCs w:val="17"/>
-              </w:rPr>
-            </w:pPr>
-          </w:p>
-        </w:tc>
-        <w:tc>
-          <w:tcPr>
-            <w:tcW w:w="0" w:type="auto"/>
-            <w:tcBorders>
-              <w:top w:val="dashed" w:sz="6" w:space="0" w:color="BBBBBB"/>
-              <w:left w:val="dashed" w:sz="6" w:space="0" w:color="BBBBBB"/>
-              <w:bottom w:val="dashed" w:sz="6" w:space="0" w:color="BBBBBB"/>
-              <w:right w:val="dashed" w:sz="6" w:space="0" w:color="BBBBBB"/>
-            </w:tcBorders>
-            <w:vAlign w:val="center"/>
-          </w:tcPr>
-          <w:p>
-            <w:pPr>
-              <w:spacing w:before="100" w:beforeAutospacing="1" w:after="100" w:afterAutospacing="1"/>
-              <w:rPr>
-                <w:rFonts w:ascii="Verdana" w:eastAsia="Times New Roman" w:hAnsi="Verdana" w:cs="Times New Roman"/>
-                <w:color w:val="000000"/>
-                <w:sz w:val="17"/>
-                <w:szCs w:val="17"/>
-              </w:rPr>
-            </w:pPr>
-          </w:p>
-        </w:tc>
-      </w:tr>
-      <w:tr>
-        <w:trPr>
-          <w:tblCellSpacing w:w="15" w:type="dxa"/>
-        </w:trPr>
-        <w:tc>
-          <w:tcPr>
-            <w:tcW w:w="0" w:type="auto"/>
-            <w:tcBorders>
-              <w:top w:val="dashed" w:sz="6" w:space="0" w:color="BBBBBB"/>
-              <w:left w:val="dashed" w:sz="6" w:space="0" w:color="BBBBBB"/>
-              <w:bottom w:val="dashed" w:sz="6" w:space="0" w:color="BBBBBB"/>
-              <w:right w:val="dashed" w:sz="6" w:space="0" w:color="BBBBBB"/>
-            </w:tcBorders>
-            <w:vAlign w:val="center"/>
-          </w:tcPr>
-          <w:p>
-            <w:pPr>
-              <w:spacing w:before="100" w:beforeAutospacing="1" w:after="100" w:afterAutospacing="1"/>
-              <w:rPr>
-                <w:rFonts w:ascii="Verdana" w:eastAsia="Times New Roman" w:hAnsi="Verdana" w:cs="Times New Roman"/>
-                <w:color w:val="000000"/>
-                <w:sz w:val="17"/>
-                <w:szCs w:val="17"/>
-              </w:rPr>
-            </w:pPr>
-          </w:p>
-        </w:tc>
-        <w:tc>
-          <w:tcPr>
-            <w:tcW w:w="0" w:type="auto"/>
-            <w:tcBorders>
-              <w:top w:val="dashed" w:sz="6" w:space="0" w:color="BBBBBB"/>
-              <w:left w:val="dashed" w:sz="6" w:space="0" w:color="BBBBBB"/>
-              <w:bottom w:val="dashed" w:sz="6" w:space="0" w:color="BBBBBB"/>
-              <w:right w:val="dashed" w:sz="6" w:space="0" w:color="BBBBBB"/>
-            </w:tcBorders>
-            <w:vAlign w:val="center"/>
-          </w:tcPr>
-          <w:p>
-            <w:pPr>
-              <w:spacing w:before="100" w:beforeAutospacing="1" w:after="100" w:afterAutospacing="1"/>
-              <w:rPr>
-                <w:rFonts w:ascii="Verdana" w:eastAsia="Times New Roman" w:hAnsi="Verdana" w:cs="Times New Roman"/>
-                <w:color w:val="000000"/>
-                <w:sz w:val="17"/>
-                <w:szCs w:val="17"/>
-              </w:rPr>
-            </w:pPr>
-          </w:p>
-        </w:tc>
-        <w:tc>
-          <w:tcPr>
-            <w:tcW w:w="0" w:type="auto"/>
-            <w:tcBorders>
-              <w:top w:val="dashed" w:sz="6" w:space="0" w:color="BBBBBB"/>
-              <w:left w:val="dashed" w:sz="6" w:space="0" w:color="BBBBBB"/>
-              <w:bottom w:val="dashed" w:sz="6" w:space="0" w:color="BBBBBB"/>
-              <w:right w:val="dashed" w:sz="6" w:space="0" w:color="BBBBBB"/>
-            </w:tcBorders>
-            <w:vAlign w:val="center"/>
-          </w:tcPr>
-          <w:p>
-            <w:pPr>
-              <w:spacing w:before="100" w:beforeAutospacing="1" w:after="100" w:afterAutospacing="1"/>
-              <w:rPr>
-                <w:rFonts w:ascii="Verdana" w:eastAsia="Times New Roman" w:hAnsi="Verdana" w:cs="Times New Roman"/>
-                <w:color w:val="000000"/>
-                <w:sz w:val="17"/>
-                <w:szCs w:val="17"/>
-              </w:rPr>
-            </w:pPr>
-          </w:p>
-        </w:tc>
-        <w:tc>
-          <w:tcPr>
-            <w:tcW w:w="0" w:type="auto"/>
-            <w:tcBorders>
-              <w:top w:val="dashed" w:sz="6" w:space="0" w:color="BBBBBB"/>
-              <w:left w:val="dashed" w:sz="6" w:space="0" w:color="BBBBBB"/>
-              <w:bottom w:val="dashed" w:sz="6" w:space="0" w:color="BBBBBB"/>
-              <w:right w:val="dashed" w:sz="6" w:space="0" w:color="BBBBBB"/>
-            </w:tcBorders>
-            <w:vAlign w:val="center"/>
-          </w:tcPr>
-          <w:p>
-            <w:pPr>
-              <w:spacing w:before="100" w:beforeAutospacing="1" w:after="100" w:afterAutospacing="1"/>
-              <w:rPr>
-                <w:rFonts w:ascii="Verdana" w:eastAsia="Times New Roman" w:hAnsi="Verdana" w:cs="Times New Roman"/>
-                <w:color w:val="000000"/>
-                <w:sz w:val="17"/>
-                <w:szCs w:val="17"/>
-              </w:rPr>
-            </w:pPr>
-          </w:p>
-        </w:tc>
-      </w:tr>
-      <w:tr>
-        <w:trPr>
-          <w:tblCellSpacing w:w="15" w:type="dxa"/>
-        </w:trPr>
-        <w:tc>
-          <w:tcPr>
-            <w:tcW w:w="0" w:type="auto"/>
-            <w:tcBorders>
-              <w:top w:val="dashed" w:sz="6" w:space="0" w:color="BBBBBB"/>
-              <w:left w:val="dashed" w:sz="6" w:space="0" w:color="BBBBBB"/>
-              <w:bottom w:val="dashed" w:sz="6" w:space="0" w:color="BBBBBB"/>
-              <w:right w:val="dashed" w:sz="6" w:space="0" w:color="BBBBBB"/>
-            </w:tcBorders>
-            <w:vAlign w:val="center"/>
-          </w:tcPr>
-          <w:p>
-            <w:pPr>
-              <w:spacing w:before="100" w:beforeAutospacing="1" w:after="100" w:afterAutospacing="1"/>
-              <w:rPr>
-                <w:rFonts w:ascii="Verdana" w:eastAsia="Times New Roman" w:hAnsi="Verdana" w:cs="Times New Roman"/>
-                <w:color w:val="000000"/>
-                <w:sz w:val="17"/>
-                <w:szCs w:val="17"/>
-              </w:rPr>
-            </w:pPr>
-          </w:p>
-        </w:tc>
-        <w:tc>
-          <w:tcPr>
-            <w:tcW w:w="0" w:type="auto"/>
-            <w:tcBorders>
-              <w:top w:val="dashed" w:sz="6" w:space="0" w:color="BBBBBB"/>
-              <w:left w:val="dashed" w:sz="6" w:space="0" w:color="BBBBBB"/>
-              <w:bottom w:val="dashed" w:sz="6" w:space="0" w:color="BBBBBB"/>
-              <w:right w:val="dashed" w:sz="6" w:space="0" w:color="BBBBBB"/>
-            </w:tcBorders>
-            <w:vAlign w:val="center"/>
-          </w:tcPr>
-          <w:p>
-            <w:pPr>
-              <w:spacing w:before="100" w:beforeAutospacing="1" w:after="100" w:afterAutospacing="1"/>
-              <w:rPr>
-                <w:rFonts w:ascii="Verdana" w:eastAsia="Times New Roman" w:hAnsi="Verdana" w:cs="Times New Roman"/>
-                <w:color w:val="000000"/>
-                <w:sz w:val="17"/>
-                <w:szCs w:val="17"/>
-              </w:rPr>
-            </w:pPr>
-          </w:p>
-        </w:tc>
-        <w:tc>
-          <w:tcPr>
-            <w:tcW w:w="0" w:type="auto"/>
-            <w:tcBorders>
-              <w:top w:val="dashed" w:sz="6" w:space="0" w:color="BBBBBB"/>
-              <w:left w:val="dashed" w:sz="6" w:space="0" w:color="BBBBBB"/>
-              <w:bottom w:val="dashed" w:sz="6" w:space="0" w:color="BBBBBB"/>
-              <w:right w:val="dashed" w:sz="6" w:space="0" w:color="BBBBBB"/>
-            </w:tcBorders>
-            <w:vAlign w:val="center"/>
-          </w:tcPr>
-          <w:p>
-            <w:pPr>
-              <w:spacing w:before="100" w:beforeAutospacing="1" w:after="100" w:afterAutospacing="1"/>
-              <w:rPr>
-                <w:rFonts w:ascii="Verdana" w:eastAsia="Times New Roman" w:hAnsi="Verdana" w:cs="Times New Roman"/>
-                <w:color w:val="000000"/>
-                <w:sz w:val="17"/>
-                <w:szCs w:val="17"/>
-              </w:rPr>
-            </w:pPr>
-          </w:p>
-        </w:tc>
-        <w:tc>
-          <w:tcPr>
-            <w:tcW w:w="0" w:type="auto"/>
-            <w:tcBorders>
-              <w:top w:val="dashed" w:sz="6" w:space="0" w:color="BBBBBB"/>
-              <w:left w:val="dashed" w:sz="6" w:space="0" w:color="BBBBBB"/>
-              <w:bottom w:val="dashed" w:sz="6" w:space="0" w:color="BBBBBB"/>
-              <w:right w:val="dashed" w:sz="6" w:space="0" w:color="BBBBBB"/>
-            </w:tcBorders>
-            <w:vAlign w:val="center"/>
-          </w:tcPr>
-          <w:p>
-            <w:pPr>
-              <w:spacing w:before="100" w:beforeAutospacing="1" w:after="100" w:afterAutospacing="1"/>
-              <w:rPr>
-                <w:rFonts w:ascii="Verdana" w:eastAsia="Times New Roman" w:hAnsi="Verdana" w:cs="Times New Roman"/>
-                <w:color w:val="000000"/>
-                <w:sz w:val="17"/>
-                <w:szCs w:val="17"/>
-              </w:rPr>
-            </w:pPr>
-          </w:p>
-        </w:tc>
-      </w:tr>
-      <w:tr>
-        <w:trPr>
-          <w:tblCellSpacing w:w="15" w:type="dxa"/>
-        </w:trPr>
-        <w:tc>
-          <w:tcPr>
-            <w:tcW w:w="0" w:type="auto"/>
-            <w:tcBorders>
-              <w:top w:val="dashed" w:sz="6" w:space="0" w:color="BBBBBB"/>
-              <w:left w:val="dashed" w:sz="6" w:space="0" w:color="BBBBBB"/>
-              <w:bottom w:val="dashed" w:sz="6" w:space="0" w:color="BBBBBB"/>
-              <w:right w:val="dashed" w:sz="6" w:space="0" w:color="BBBBBB"/>
-            </w:tcBorders>
-            <w:vAlign w:val="center"/>
-          </w:tcPr>
-          <w:p>
-            <w:pPr>
-              <w:spacing w:before="100" w:beforeAutospacing="1" w:after="100" w:afterAutospacing="1"/>
-              <w:rPr>
-                <w:rFonts w:ascii="Verdana" w:eastAsia="Times New Roman" w:hAnsi="Verdana" w:cs="Times New Roman"/>
-                <w:color w:val="000000"/>
-                <w:sz w:val="17"/>
-                <w:szCs w:val="17"/>
-              </w:rPr>
-            </w:pPr>
-          </w:p>
-        </w:tc>
-        <w:tc>
-          <w:tcPr>
-            <w:tcW w:w="0" w:type="auto"/>
-            <w:tcBorders>
-              <w:top w:val="dashed" w:sz="6" w:space="0" w:color="BBBBBB"/>
-              <w:left w:val="dashed" w:sz="6" w:space="0" w:color="BBBBBB"/>
-              <w:bottom w:val="dashed" w:sz="6" w:space="0" w:color="BBBBBB"/>
-              <w:right w:val="dashed" w:sz="6" w:space="0" w:color="BBBBBB"/>
-            </w:tcBorders>
-            <w:vAlign w:val="center"/>
-          </w:tcPr>
-          <w:p>
-            <w:pPr>
-              <w:spacing w:before="100" w:beforeAutospacing="1" w:after="100" w:afterAutospacing="1"/>
-              <w:rPr>
-                <w:rFonts w:ascii="Verdana" w:eastAsia="Times New Roman" w:hAnsi="Verdana" w:cs="Times New Roman"/>
-                <w:color w:val="000000"/>
-                <w:sz w:val="17"/>
-                <w:szCs w:val="17"/>
-              </w:rPr>
-            </w:pPr>
-          </w:p>
-        </w:tc>
-        <w:tc>
-          <w:tcPr>
-            <w:tcW w:w="0" w:type="auto"/>
-            <w:tcBorders>
-              <w:top w:val="dashed" w:sz="6" w:space="0" w:color="BBBBBB"/>
-              <w:left w:val="dashed" w:sz="6" w:space="0" w:color="BBBBBB"/>
-              <w:bottom w:val="dashed" w:sz="6" w:space="0" w:color="BBBBBB"/>
-              <w:right w:val="dashed" w:sz="6" w:space="0" w:color="BBBBBB"/>
-            </w:tcBorders>
-            <w:vAlign w:val="center"/>
-          </w:tcPr>
-          <w:p>
-            <w:pPr>
-              <w:spacing w:before="100" w:beforeAutospacing="1" w:after="100" w:afterAutospacing="1"/>
-              <w:rPr>
-                <w:rFonts w:ascii="Verdana" w:eastAsia="Times New Roman" w:hAnsi="Verdana" w:cs="Times New Roman"/>
-                <w:color w:val="000000"/>
-                <w:sz w:val="17"/>
-                <w:szCs w:val="17"/>
-              </w:rPr>
-            </w:pPr>
-          </w:p>
-        </w:tc>
-        <w:tc>
-          <w:tcPr>
-            <w:tcW w:w="0" w:type="auto"/>
-            <w:tcBorders>
-              <w:top w:val="dashed" w:sz="6" w:space="0" w:color="BBBBBB"/>
-              <w:left w:val="dashed" w:sz="6" w:space="0" w:color="BBBBBB"/>
-              <w:bottom w:val="dashed" w:sz="6" w:space="0" w:color="BBBBBB"/>
-              <w:right w:val="dashed" w:sz="6" w:space="0" w:color="BBBBBB"/>
-            </w:tcBorders>
-            <w:vAlign w:val="center"/>
-          </w:tcPr>
-          <w:p>
-            <w:pPr>
-              <w:spacing w:before="100" w:beforeAutospacing="1" w:after="100" w:afterAutospacing="1"/>
-              <w:rPr>
-                <w:rFonts w:ascii="Verdana" w:eastAsia="Times New Roman" w:hAnsi="Verdana" w:cs="Times New Roman"/>
-                <w:color w:val="000000"/>
-                <w:sz w:val="17"/>
-                <w:szCs w:val="17"/>
-              </w:rPr>
-            </w:pPr>
-          </w:p>
-        </w:tc>
-      </w:tr>
-      <w:tr>
-        <w:trPr>
-          <w:tblCellSpacing w:w="15" w:type="dxa"/>
-        </w:trPr>
-        <w:tc>
-          <w:tcPr>
-            <w:tcW w:w="0" w:type="auto"/>
-            <w:tcBorders>
-              <w:top w:val="dashed" w:sz="6" w:space="0" w:color="BBBBBB"/>
-              <w:left w:val="dashed" w:sz="6" w:space="0" w:color="BBBBBB"/>
-              <w:bottom w:val="dashed" w:sz="6" w:space="0" w:color="BBBBBB"/>
-              <w:right w:val="dashed" w:sz="6" w:space="0" w:color="BBBBBB"/>
-            </w:tcBorders>
-            <w:vAlign w:val="center"/>
             <w:hideMark/>
           </w:tcPr>
           <w:p>
@@ -7233,73 +6651,7 @@
                 <w:sz w:val="17"/>
                 <w:szCs w:val="17"/>
               </w:rPr>
-              <w:t>Total</w:t>
-            </w:r>
-          </w:p>
-        </w:tc>
-        <w:tc>
-          <w:tcPr>
-            <w:tcW w:w="0" w:type="auto"/>
-            <w:tcBorders>
-              <w:top w:val="dashed" w:sz="6" w:space="0" w:color="BBBBBB"/>
-              <w:left w:val="dashed" w:sz="6" w:space="0" w:color="BBBBBB"/>
-              <w:bottom w:val="dashed" w:sz="6" w:space="0" w:color="BBBBBB"/>
-              <w:right w:val="dashed" w:sz="6" w:space="0" w:color="BBBBBB"/>
-            </w:tcBorders>
-            <w:vAlign w:val="center"/>
-            <w:hideMark/>
-          </w:tcPr>
-          <w:p>
-            <w:pPr>
-              <w:spacing w:before="100" w:beforeAutospacing="1" w:after="100" w:afterAutospacing="1"/>
-              <w:rPr>
-                <w:rFonts w:ascii="Verdana" w:eastAsia="Times New Roman" w:hAnsi="Verdana" w:cs="Times New Roman"/>
-                <w:color w:val="000000"/>
-                <w:sz w:val="17"/>
-                <w:szCs w:val="17"/>
-              </w:rPr>
-            </w:pPr>
-            <w:r>
-              <w:rPr>
-                <w:rFonts w:ascii="Verdana" w:eastAsia="Times New Roman" w:hAnsi="Verdana" w:cs="Times New Roman"/>
-                <w:color w:val="000000"/>
-                <w:sz w:val="17"/>
-                <w:szCs w:val="17"/>
-              </w:rPr>
-              <w:t>79.5</w:t>
-            </w:r>
-          </w:p>
-        </w:tc>
-        <w:tc>
-          <w:tcPr>
-            <w:tcW w:w="0" w:type="auto"/>
-            <w:tcBorders>
-              <w:top w:val="dashed" w:sz="6" w:space="0" w:color="BBBBBB"/>
-              <w:left w:val="dashed" w:sz="6" w:space="0" w:color="BBBBBB"/>
-              <w:bottom w:val="dashed" w:sz="6" w:space="0" w:color="BBBBBB"/>
-              <w:right w:val="dashed" w:sz="6" w:space="0" w:color="BBBBBB"/>
-            </w:tcBorders>
-            <w:vAlign w:val="center"/>
-            <w:hideMark/>
-          </w:tcPr>
-          <w:p>
-            <w:pPr>
-              <w:spacing w:before="100" w:beforeAutospacing="1" w:after="100" w:afterAutospacing="1"/>
-              <w:rPr>
-                <w:rFonts w:ascii="Verdana" w:eastAsia="Times New Roman" w:hAnsi="Verdana" w:cs="Times New Roman"/>
-                <w:color w:val="000000"/>
-                <w:sz w:val="17"/>
-                <w:szCs w:val="17"/>
-              </w:rPr>
-            </w:pPr>
-            <w:r>
-              <w:rPr>
-                <w:rFonts w:ascii="Verdana" w:eastAsia="Times New Roman" w:hAnsi="Verdana" w:cs="Times New Roman"/>
-                <w:color w:val="000000"/>
-                <w:sz w:val="17"/>
-                <w:szCs w:val="17"/>
-              </w:rPr>
-              <w:t>72.5</w:t>
+              <w:t>148.5</w:t>
             </w:r>
           </w:p>
         </w:tc>
@@ -7457,8 +6809,8 @@
 </file>
 
 <file path=word/numbering.xml><?xml version="1.0" encoding="utf-8"?>
-<w:numbering xmlns:wpc="http://schemas.microsoft.com/office/word/2010/wordprocessingCanvas" xmlns:mo="http://schemas.microsoft.com/office/mac/office/2008/main" xmlns:mc="http://schemas.openxmlformats.org/markup-compatibility/2006" xmlns:mv="urn:schemas-microsoft-com:mac:vml" xmlns:o="urn:schemas-microsoft-com:office:office" xmlns:r="http://schemas.openxmlformats.org/officeDocument/2006/relationships" xmlns:m="http://schemas.openxmlformats.org/officeDocument/2006/math" xmlns:v="urn:schemas-microsoft-com:vml" xmlns:wp14="http://schemas.microsoft.com/office/word/2010/wordprocessingDrawing" xmlns:wp="http://schemas.openxmlformats.org/drawingml/2006/wordprocessingDrawing" xmlns:w10="urn:schemas-microsoft-com:office:word" xmlns:w="http://schemas.openxmlformats.org/wordprocessingml/2006/main" xmlns:w14="http://schemas.microsoft.com/office/word/2010/wordml" xmlns:w15="http://schemas.microsoft.com/office/word/2012/wordml" xmlns:wpg="http://schemas.microsoft.com/office/word/2010/wordprocessingGroup" xmlns:wpi="http://schemas.microsoft.com/office/word/2010/wordprocessingInk" xmlns:wne="http://schemas.microsoft.com/office/word/2006/wordml" xmlns:wps="http://schemas.microsoft.com/office/word/2010/wordprocessingShape" mc:Ignorable="w14 w15 wp14">
-  <w:abstractNum w:abstractNumId="0">
+<w:numbering xmlns:wpc="http://schemas.microsoft.com/office/word/2010/wordprocessingCanvas" xmlns:mc="http://schemas.openxmlformats.org/markup-compatibility/2006" xmlns:o="urn:schemas-microsoft-com:office:office" xmlns:r="http://schemas.openxmlformats.org/officeDocument/2006/relationships" xmlns:m="http://schemas.openxmlformats.org/officeDocument/2006/math" xmlns:v="urn:schemas-microsoft-com:vml" xmlns:wp14="http://schemas.microsoft.com/office/word/2010/wordprocessingDrawing" xmlns:wp="http://schemas.openxmlformats.org/drawingml/2006/wordprocessingDrawing" xmlns:w10="urn:schemas-microsoft-com:office:word" xmlns:w="http://schemas.openxmlformats.org/wordprocessingml/2006/main" xmlns:w14="http://schemas.microsoft.com/office/word/2010/wordml" xmlns:w15="http://schemas.microsoft.com/office/word/2012/wordml" xmlns:wpg="http://schemas.microsoft.com/office/word/2010/wordprocessingGroup" xmlns:wpi="http://schemas.microsoft.com/office/word/2010/wordprocessingInk" xmlns:wne="http://schemas.microsoft.com/office/word/2006/wordml" xmlns:wps="http://schemas.microsoft.com/office/word/2010/wordprocessingShape" mc:Ignorable="w14 w15 wp14">
+  <w:abstractNum w:abstractNumId="0" w15:restartNumberingAfterBreak="0">
     <w:nsid w:val="221A7480"/>
     <w:multiLevelType w:val="multilevel"/>
     <w:tmpl w:val="6B1EBDFC"/>
@@ -7607,7 +6959,7 @@
       </w:rPr>
     </w:lvl>
   </w:abstractNum>
-  <w:abstractNum w:abstractNumId="1">
+  <w:abstractNum w:abstractNumId="1" w15:restartNumberingAfterBreak="0">
     <w:nsid w:val="71D25DD2"/>
     <w:multiLevelType w:val="multilevel"/>
     <w:tmpl w:val="3AECCBA6"/>
@@ -7782,7 +7134,7 @@
       </w:pPr>
     </w:pPrDefault>
   </w:docDefaults>
-  <w:latentStyles w:defLockedState="0" w:defUIPriority="99" w:defSemiHidden="0" w:defUnhideWhenUsed="0" w:defQFormat="0" w:count="380">
+  <w:latentStyles w:defLockedState="0" w:defUIPriority="99" w:defSemiHidden="0" w:defUnhideWhenUsed="0" w:defQFormat="0" w:count="371">
     <w:lsdException w:name="Normal" w:uiPriority="0" w:qFormat="1"/>
     <w:lsdException w:name="heading 1" w:uiPriority="9" w:qFormat="1"/>
     <w:lsdException w:name="heading 2" w:semiHidden="1" w:uiPriority="9" w:unhideWhenUsed="1" w:qFormat="1"/>

</xml_diff>